<commit_message>
Docx report file added
</commit_message>
<xml_diff>
--- a/2021-2022/Matemat.Mod/laboratory/lab4/lab4_report.docx
+++ b/2021-2022/Matemat.Mod/laboratory/lab4/lab4_report.docx
@@ -1,57 +1,23 @@
 
 <file path=word/document.xml><?xml version="1.0" encoding="utf-8"?>
-<w:document xmlns:w="http://schemas.openxmlformats.org/wordprocessingml/2006/main" xmlns:m="http://schemas.openxmlformats.org/officeDocument/2006/math" xmlns:r="http://schemas.openxmlformats.org/officeDocument/2006/relationships" xmlns:o="urn:schemas-microsoft-com:office:office" xmlns:v="urn:schemas-microsoft-com:vml" xmlns:w10="urn:schemas-microsoft-com:office:word" xmlns:a="http://schemas.openxmlformats.org/drawingml/2006/main" xmlns:pic="http://schemas.openxmlformats.org/drawingml/2006/picture" xmlns:wp="http://schemas.openxmlformats.org/drawingml/2006/wordprocessingDrawing">
+<w:document xmlns:wpc="http://schemas.microsoft.com/office/word/2010/wordprocessingCanvas" xmlns:mc="http://schemas.openxmlformats.org/markup-compatibility/2006" xmlns:o="urn:schemas-microsoft-com:office:office" xmlns:r="http://schemas.openxmlformats.org/officeDocument/2006/relationships" xmlns:m="http://schemas.openxmlformats.org/officeDocument/2006/math" xmlns:v="urn:schemas-microsoft-com:vml" xmlns:wp14="http://schemas.microsoft.com/office/word/2010/wordprocessingDrawing" xmlns:wp="http://schemas.openxmlformats.org/drawingml/2006/wordprocessingDrawing" xmlns:w10="urn:schemas-microsoft-com:office:word" xmlns:w="http://schemas.openxmlformats.org/wordprocessingml/2006/main" xmlns:w14="http://schemas.microsoft.com/office/word/2010/wordml" xmlns:w15="http://schemas.microsoft.com/office/word/2012/wordml" xmlns:wpg="http://schemas.microsoft.com/office/word/2010/wordprocessingGroup" xmlns:wpi="http://schemas.microsoft.com/office/word/2010/wordprocessingInk" xmlns:wne="http://schemas.microsoft.com/office/word/2006/wordml" xmlns:wps="http://schemas.microsoft.com/office/word/2010/wordprocessingShape" mc:Ignorable="w14 w15 wp14">
   <w:body>
     <w:p>
       <w:pPr>
-        <w:pStyle w:val="Title"/>
-      </w:pPr>
-      <w:r>
-        <w:t xml:space="preserve">Лабораторная</w:t>
-      </w:r>
-      <w:r>
-        <w:t xml:space="preserve"> </w:t>
-      </w:r>
-      <w:r>
-        <w:t xml:space="preserve">работа</w:t>
-      </w:r>
-      <w:r>
-        <w:t xml:space="preserve"> </w:t>
-      </w:r>
-      <w:r>
-        <w:t xml:space="preserve">4.</w:t>
-      </w:r>
-      <w:r>
-        <w:t xml:space="preserve"> </w:t>
-      </w:r>
-      <w:r>
-        <w:t xml:space="preserve">Модель</w:t>
-      </w:r>
-      <w:r>
-        <w:t xml:space="preserve"> </w:t>
-      </w:r>
-      <w:r>
-        <w:t xml:space="preserve">гармонических</w:t>
-      </w:r>
-      <w:r>
-        <w:t xml:space="preserve"> </w:t>
-      </w:r>
-      <w:r>
-        <w:t xml:space="preserve">колебаний</w:t>
-      </w:r>
-    </w:p>
-    <w:p>
-      <w:pPr>
-        <w:pStyle w:val="Subtitle"/>
-      </w:pPr>
-      <w:r>
-        <w:t xml:space="preserve">Вариант</w:t>
-      </w:r>
-      <w:r>
-        <w:t xml:space="preserve"> </w:t>
-      </w:r>
-      <w:r>
-        <w:t xml:space="preserve">30</w:t>
+        <w:pStyle w:val="a4"/>
+      </w:pPr>
+      <w:bookmarkStart w:id="0" w:name="_GoBack"/>
+      <w:bookmarkEnd w:id="0"/>
+      <w:r>
+        <w:t>Лабораторная работа 4. Модель гармонических колебаний</w:t>
+      </w:r>
+    </w:p>
+    <w:p>
+      <w:pPr>
+        <w:pStyle w:val="a5"/>
+      </w:pPr>
+      <w:r>
+        <w:t>Вариант 30</w:t>
       </w:r>
     </w:p>
     <w:p>
@@ -59,115 +25,600 @@
         <w:pStyle w:val="Author"/>
       </w:pPr>
       <w:r>
-        <w:t xml:space="preserve">Асеинова</w:t>
-      </w:r>
-      <w:r>
-        <w:t xml:space="preserve"> </w:t>
-      </w:r>
-      <w:r>
-        <w:t xml:space="preserve">Елизавета</w:t>
-      </w:r>
-      <w:r>
-        <w:t xml:space="preserve"> </w:t>
-      </w:r>
-      <w:r>
-        <w:t xml:space="preserve">Валерьевна</w:t>
+        <w:t>Асеинова Елизавета Валерьевна</w:t>
       </w:r>
     </w:p>
     <w:sdt>
       <w:sdtPr>
+        <w:rPr>
+          <w:rFonts w:asciiTheme="minorHAnsi" w:eastAsiaTheme="minorHAnsi" w:hAnsiTheme="minorHAnsi" w:cstheme="minorBidi"/>
+          <w:color w:val="auto"/>
+          <w:sz w:val="24"/>
+          <w:szCs w:val="24"/>
+        </w:rPr>
+        <w:id w:val="1951433420"/>
         <w:docPartObj>
           <w:docPartGallery w:val="Table of Contents"/>
           <w:docPartUnique/>
         </w:docPartObj>
       </w:sdtPr>
+      <w:sdtEndPr/>
       <w:sdtContent>
         <w:p>
           <w:pPr>
-            <w:pStyle w:val="TOCHeading"/>
+            <w:pStyle w:val="ae"/>
           </w:pPr>
           <w:r>
-            <w:t xml:space="preserve">Содержание</w:t>
+            <w:t>Содержание</w:t>
           </w:r>
         </w:p>
         <w:p>
+          <w:pPr>
+            <w:pStyle w:val="10"/>
+            <w:tabs>
+              <w:tab w:val="left" w:pos="440"/>
+              <w:tab w:val="right" w:leader="dot" w:pos="9679"/>
+            </w:tabs>
+            <w:rPr>
+              <w:noProof/>
+            </w:rPr>
+          </w:pPr>
           <w:r>
-            <w:fldChar w:fldCharType="begin" w:dirty="true"/>
-            <w:instrText xml:space="preserve">TOC \o "1-3" \h \z \u</w:instrText>
+            <w:fldChar w:fldCharType="begin"/>
+          </w:r>
+          <w:r>
+            <w:instrText>TOC \o "1-3" \h \z \u</w:instrText>
+          </w:r>
+          <w:r>
             <w:fldChar w:fldCharType="separate"/>
+          </w:r>
+          <w:hyperlink w:anchor="_Toc97051644" w:history="1">
+            <w:r>
+              <w:rPr>
+                <w:rStyle w:val="ad"/>
+                <w:noProof/>
+              </w:rPr>
+              <w:t>1</w:t>
+            </w:r>
+            <w:r>
+              <w:rPr>
+                <w:noProof/>
+              </w:rPr>
+              <w:tab/>
+            </w:r>
+            <w:r>
+              <w:rPr>
+                <w:rStyle w:val="ad"/>
+                <w:noProof/>
+              </w:rPr>
+              <w:t>Цель работы</w:t>
+            </w:r>
+            <w:r>
+              <w:rPr>
+                <w:noProof/>
+                <w:webHidden/>
+              </w:rPr>
+              <w:tab/>
+            </w:r>
+            <w:r>
+              <w:rPr>
+                <w:noProof/>
+                <w:webHidden/>
+              </w:rPr>
+              <w:fldChar w:fldCharType="begin"/>
+            </w:r>
+            <w:r>
+              <w:rPr>
+                <w:noProof/>
+                <w:webHidden/>
+              </w:rPr>
+              <w:instrText xml:space="preserve"> PAGEREF _Toc97051644 \h </w:instrText>
+            </w:r>
+            <w:r>
+              <w:rPr>
+                <w:noProof/>
+                <w:webHidden/>
+              </w:rPr>
+            </w:r>
+            <w:r>
+              <w:rPr>
+                <w:noProof/>
+                <w:webHidden/>
+              </w:rPr>
+              <w:fldChar w:fldCharType="separate"/>
+            </w:r>
+            <w:r>
+              <w:rPr>
+                <w:noProof/>
+                <w:webHidden/>
+              </w:rPr>
+              <w:t>1</w:t>
+            </w:r>
+            <w:r>
+              <w:rPr>
+                <w:noProof/>
+                <w:webHidden/>
+              </w:rPr>
+              <w:fldChar w:fldCharType="end"/>
+            </w:r>
+          </w:hyperlink>
+        </w:p>
+        <w:p>
+          <w:pPr>
+            <w:pStyle w:val="10"/>
+            <w:tabs>
+              <w:tab w:val="left" w:pos="440"/>
+              <w:tab w:val="right" w:leader="dot" w:pos="9679"/>
+            </w:tabs>
+            <w:rPr>
+              <w:noProof/>
+            </w:rPr>
+          </w:pPr>
+          <w:hyperlink w:anchor="_Toc97051645" w:history="1">
+            <w:r>
+              <w:rPr>
+                <w:rStyle w:val="ad"/>
+                <w:noProof/>
+              </w:rPr>
+              <w:t>2</w:t>
+            </w:r>
+            <w:r>
+              <w:rPr>
+                <w:noProof/>
+              </w:rPr>
+              <w:tab/>
+            </w:r>
+            <w:r>
+              <w:rPr>
+                <w:rStyle w:val="ad"/>
+                <w:noProof/>
+              </w:rPr>
+              <w:t>Задание</w:t>
+            </w:r>
+            <w:r>
+              <w:rPr>
+                <w:noProof/>
+                <w:webHidden/>
+              </w:rPr>
+              <w:tab/>
+            </w:r>
+            <w:r>
+              <w:rPr>
+                <w:noProof/>
+                <w:webHidden/>
+              </w:rPr>
+              <w:fldChar w:fldCharType="begin"/>
+            </w:r>
+            <w:r>
+              <w:rPr>
+                <w:noProof/>
+                <w:webHidden/>
+              </w:rPr>
+              <w:instrText xml:space="preserve"> PAGEREF _Toc97051645 \h </w:instrText>
+            </w:r>
+            <w:r>
+              <w:rPr>
+                <w:noProof/>
+                <w:webHidden/>
+              </w:rPr>
+            </w:r>
+            <w:r>
+              <w:rPr>
+                <w:noProof/>
+                <w:webHidden/>
+              </w:rPr>
+              <w:fldChar w:fldCharType="separate"/>
+            </w:r>
+            <w:r>
+              <w:rPr>
+                <w:noProof/>
+                <w:webHidden/>
+              </w:rPr>
+              <w:t>1</w:t>
+            </w:r>
+            <w:r>
+              <w:rPr>
+                <w:noProof/>
+                <w:webHidden/>
+              </w:rPr>
+              <w:fldChar w:fldCharType="end"/>
+            </w:r>
+          </w:hyperlink>
+        </w:p>
+        <w:p>
+          <w:pPr>
+            <w:pStyle w:val="10"/>
+            <w:tabs>
+              <w:tab w:val="left" w:pos="440"/>
+              <w:tab w:val="right" w:leader="dot" w:pos="9679"/>
+            </w:tabs>
+            <w:rPr>
+              <w:noProof/>
+            </w:rPr>
+          </w:pPr>
+          <w:hyperlink w:anchor="_Toc97051646" w:history="1">
+            <w:r>
+              <w:rPr>
+                <w:rStyle w:val="ad"/>
+                <w:noProof/>
+              </w:rPr>
+              <w:t>3</w:t>
+            </w:r>
+            <w:r>
+              <w:rPr>
+                <w:noProof/>
+              </w:rPr>
+              <w:tab/>
+            </w:r>
+            <w:r>
+              <w:rPr>
+                <w:rStyle w:val="ad"/>
+                <w:noProof/>
+              </w:rPr>
+              <w:t>Теоретическое введение</w:t>
+            </w:r>
+            <w:r>
+              <w:rPr>
+                <w:noProof/>
+                <w:webHidden/>
+              </w:rPr>
+              <w:tab/>
+            </w:r>
+            <w:r>
+              <w:rPr>
+                <w:noProof/>
+                <w:webHidden/>
+              </w:rPr>
+              <w:fldChar w:fldCharType="begin"/>
+            </w:r>
+            <w:r>
+              <w:rPr>
+                <w:noProof/>
+                <w:webHidden/>
+              </w:rPr>
+              <w:instrText xml:space="preserve"> PAGEREF _Toc97051646 \h </w:instrText>
+            </w:r>
+            <w:r>
+              <w:rPr>
+                <w:noProof/>
+                <w:webHidden/>
+              </w:rPr>
+            </w:r>
+            <w:r>
+              <w:rPr>
+                <w:noProof/>
+                <w:webHidden/>
+              </w:rPr>
+              <w:fldChar w:fldCharType="separate"/>
+            </w:r>
+            <w:r>
+              <w:rPr>
+                <w:noProof/>
+                <w:webHidden/>
+              </w:rPr>
+              <w:t>1</w:t>
+            </w:r>
+            <w:r>
+              <w:rPr>
+                <w:noProof/>
+                <w:webHidden/>
+              </w:rPr>
+              <w:fldChar w:fldCharType="end"/>
+            </w:r>
+          </w:hyperlink>
+        </w:p>
+        <w:p>
+          <w:pPr>
+            <w:pStyle w:val="10"/>
+            <w:tabs>
+              <w:tab w:val="left" w:pos="440"/>
+              <w:tab w:val="right" w:leader="dot" w:pos="9679"/>
+            </w:tabs>
+            <w:rPr>
+              <w:noProof/>
+            </w:rPr>
+          </w:pPr>
+          <w:hyperlink w:anchor="_Toc97051647" w:history="1">
+            <w:r>
+              <w:rPr>
+                <w:rStyle w:val="ad"/>
+                <w:noProof/>
+              </w:rPr>
+              <w:t>4</w:t>
+            </w:r>
+            <w:r>
+              <w:rPr>
+                <w:noProof/>
+              </w:rPr>
+              <w:tab/>
+            </w:r>
+            <w:r>
+              <w:rPr>
+                <w:rStyle w:val="ad"/>
+                <w:noProof/>
+              </w:rPr>
+              <w:t>Выполнение лабораторной работы</w:t>
+            </w:r>
+            <w:r>
+              <w:rPr>
+                <w:noProof/>
+                <w:webHidden/>
+              </w:rPr>
+              <w:tab/>
+            </w:r>
+            <w:r>
+              <w:rPr>
+                <w:noProof/>
+                <w:webHidden/>
+              </w:rPr>
+              <w:fldChar w:fldCharType="begin"/>
+            </w:r>
+            <w:r>
+              <w:rPr>
+                <w:noProof/>
+                <w:webHidden/>
+              </w:rPr>
+              <w:instrText xml:space="preserve"> PAGEREF _Toc97051647 \h </w:instrText>
+            </w:r>
+            <w:r>
+              <w:rPr>
+                <w:noProof/>
+                <w:webHidden/>
+              </w:rPr>
+            </w:r>
+            <w:r>
+              <w:rPr>
+                <w:noProof/>
+                <w:webHidden/>
+              </w:rPr>
+              <w:fldChar w:fldCharType="separate"/>
+            </w:r>
+            <w:r>
+              <w:rPr>
+                <w:noProof/>
+                <w:webHidden/>
+              </w:rPr>
+              <w:t>2</w:t>
+            </w:r>
+            <w:r>
+              <w:rPr>
+                <w:noProof/>
+                <w:webHidden/>
+              </w:rPr>
+              <w:fldChar w:fldCharType="end"/>
+            </w:r>
+          </w:hyperlink>
+        </w:p>
+        <w:p>
+          <w:pPr>
+            <w:pStyle w:val="10"/>
+            <w:tabs>
+              <w:tab w:val="left" w:pos="440"/>
+              <w:tab w:val="right" w:leader="dot" w:pos="9679"/>
+            </w:tabs>
+            <w:rPr>
+              <w:noProof/>
+            </w:rPr>
+          </w:pPr>
+          <w:hyperlink w:anchor="_Toc97051648" w:history="1">
+            <w:r>
+              <w:rPr>
+                <w:rStyle w:val="ad"/>
+                <w:noProof/>
+              </w:rPr>
+              <w:t>5</w:t>
+            </w:r>
+            <w:r>
+              <w:rPr>
+                <w:noProof/>
+              </w:rPr>
+              <w:tab/>
+            </w:r>
+            <w:r>
+              <w:rPr>
+                <w:rStyle w:val="ad"/>
+                <w:noProof/>
+              </w:rPr>
+              <w:t>Выводы</w:t>
+            </w:r>
+            <w:r>
+              <w:rPr>
+                <w:noProof/>
+                <w:webHidden/>
+              </w:rPr>
+              <w:tab/>
+            </w:r>
+            <w:r>
+              <w:rPr>
+                <w:noProof/>
+                <w:webHidden/>
+              </w:rPr>
+              <w:fldChar w:fldCharType="begin"/>
+            </w:r>
+            <w:r>
+              <w:rPr>
+                <w:noProof/>
+                <w:webHidden/>
+              </w:rPr>
+              <w:instrText xml:space="preserve"> PAGEREF _Toc97051648 \h </w:instrText>
+            </w:r>
+            <w:r>
+              <w:rPr>
+                <w:noProof/>
+                <w:webHidden/>
+              </w:rPr>
+            </w:r>
+            <w:r>
+              <w:rPr>
+                <w:noProof/>
+                <w:webHidden/>
+              </w:rPr>
+              <w:fldChar w:fldCharType="separate"/>
+            </w:r>
+            <w:r>
+              <w:rPr>
+                <w:noProof/>
+                <w:webHidden/>
+              </w:rPr>
+              <w:t>6</w:t>
+            </w:r>
+            <w:r>
+              <w:rPr>
+                <w:noProof/>
+                <w:webHidden/>
+              </w:rPr>
+              <w:fldChar w:fldCharType="end"/>
+            </w:r>
+          </w:hyperlink>
+        </w:p>
+        <w:p>
+          <w:pPr>
+            <w:pStyle w:val="10"/>
+            <w:tabs>
+              <w:tab w:val="left" w:pos="440"/>
+              <w:tab w:val="right" w:leader="dot" w:pos="9679"/>
+            </w:tabs>
+            <w:rPr>
+              <w:noProof/>
+            </w:rPr>
+          </w:pPr>
+          <w:hyperlink w:anchor="_Toc97051649" w:history="1">
+            <w:r>
+              <w:rPr>
+                <w:rStyle w:val="ad"/>
+                <w:noProof/>
+              </w:rPr>
+              <w:t>6</w:t>
+            </w:r>
+            <w:r>
+              <w:rPr>
+                <w:noProof/>
+              </w:rPr>
+              <w:tab/>
+            </w:r>
+            <w:r>
+              <w:rPr>
+                <w:rStyle w:val="ad"/>
+                <w:noProof/>
+              </w:rPr>
+              <w:t>Список литературы</w:t>
+            </w:r>
+            <w:r>
+              <w:rPr>
+                <w:noProof/>
+                <w:webHidden/>
+              </w:rPr>
+              <w:tab/>
+            </w:r>
+            <w:r>
+              <w:rPr>
+                <w:noProof/>
+                <w:webHidden/>
+              </w:rPr>
+              <w:fldChar w:fldCharType="begin"/>
+            </w:r>
+            <w:r>
+              <w:rPr>
+                <w:noProof/>
+                <w:webHidden/>
+              </w:rPr>
+              <w:instrText xml:space="preserve"> PAGEREF _Toc97051649 \h </w:instrText>
+            </w:r>
+            <w:r>
+              <w:rPr>
+                <w:noProof/>
+                <w:webHidden/>
+              </w:rPr>
+            </w:r>
+            <w:r>
+              <w:rPr>
+                <w:noProof/>
+                <w:webHidden/>
+              </w:rPr>
+              <w:fldChar w:fldCharType="separate"/>
+            </w:r>
+            <w:r>
+              <w:rPr>
+                <w:noProof/>
+                <w:webHidden/>
+              </w:rPr>
+              <w:t>7</w:t>
+            </w:r>
+            <w:r>
+              <w:rPr>
+                <w:noProof/>
+                <w:webHidden/>
+              </w:rPr>
+              <w:fldChar w:fldCharType="end"/>
+            </w:r>
+          </w:hyperlink>
+        </w:p>
+        <w:p>
+          <w:r>
             <w:fldChar w:fldCharType="end"/>
           </w:r>
         </w:p>
       </w:sdtContent>
     </w:sdt>
-    <w:bookmarkStart w:id="20" w:name="цель-работы"/>
-    <w:p>
-      <w:pPr>
-        <w:pStyle w:val="Heading1"/>
-      </w:pPr>
+    <w:p>
+      <w:pPr>
+        <w:pStyle w:val="1"/>
+      </w:pPr>
+      <w:bookmarkStart w:id="1" w:name="цель-работы"/>
+      <w:bookmarkStart w:id="2" w:name="_Toc97051644"/>
       <w:r>
         <w:rPr>
           <w:rStyle w:val="SectionNumber"/>
         </w:rPr>
-        <w:t xml:space="preserve">1</w:t>
+        <w:t>1</w:t>
       </w:r>
       <w:r>
         <w:tab/>
-      </w:r>
-      <w:r>
-        <w:t xml:space="preserve">Цель работы</w:t>
-      </w:r>
+        <w:t>Цель работы</w:t>
+      </w:r>
+      <w:bookmarkEnd w:id="2"/>
     </w:p>
     <w:p>
       <w:pPr>
         <w:pStyle w:val="FirstParagraph"/>
       </w:pPr>
       <w:r>
-        <w:t xml:space="preserve">В данной работе мы должны построить фазовый портрет гармонического осциллятора и решение уравнения гармонического осциллятора для нескольких случаев в среде OpenModelica.</w:t>
-      </w:r>
-    </w:p>
-    <w:bookmarkEnd w:id="20"/>
-    <w:bookmarkStart w:id="21" w:name="задание"/>
-    <w:p>
-      <w:pPr>
-        <w:pStyle w:val="Heading1"/>
-      </w:pPr>
+        <w:t>В данной работе мы должны построить фазовый портрет гармонического осциллятора и решение уравнения гармонического осциллятора для нескольких случаев в среде OpenModelica.</w:t>
+      </w:r>
+    </w:p>
+    <w:p>
+      <w:pPr>
+        <w:pStyle w:val="1"/>
+      </w:pPr>
+      <w:bookmarkStart w:id="3" w:name="задание"/>
+      <w:bookmarkStart w:id="4" w:name="_Toc97051645"/>
+      <w:bookmarkEnd w:id="1"/>
       <w:r>
         <w:rPr>
           <w:rStyle w:val="SectionNumber"/>
         </w:rPr>
-        <w:t xml:space="preserve">2</w:t>
+        <w:t>2</w:t>
       </w:r>
       <w:r>
         <w:tab/>
-      </w:r>
-      <w:r>
-        <w:t xml:space="preserve">Задание</w:t>
-      </w:r>
+        <w:t>Задание</w:t>
+      </w:r>
+      <w:bookmarkEnd w:id="4"/>
     </w:p>
     <w:p>
       <w:pPr>
         <w:pStyle w:val="FirstParagraph"/>
       </w:pPr>
       <w:r>
-        <w:t xml:space="preserve">Постройте фазовый портрет гармонического осциллятора и решение уравнения гармонического осциллятора для следующих случаев:</w:t>
-      </w:r>
-      <w:r>
-        <w:t xml:space="preserve"> </w:t>
-      </w:r>
-      <w:r>
-        <w:t xml:space="preserve">1. Колебания гармонического осциллятора без затуханий и без действий внешней</w:t>
-      </w:r>
-      <w:r>
-        <w:t xml:space="preserve"> </w:t>
-      </w:r>
-      <w:r>
-        <w:t xml:space="preserve">силы</w:t>
-      </w:r>
-    </w:p>
-    <w:p>
-      <w:pPr>
-        <w:pStyle w:val="BodyText"/>
+        <w:t>Постройте фазовый портрет гармонического осциллятора и решение уравнения га</w:t>
+      </w:r>
+      <w:r>
+        <w:t>рмонического осциллятора для следующих случаев: 1. Колебания гармонического осциллятора без затуханий и без действий внешней силы</w:t>
+      </w:r>
+    </w:p>
+    <w:p>
+      <w:pPr>
+        <w:pStyle w:val="a0"/>
       </w:pPr>
       <m:oMathPara>
         <m:oMathParaPr>
@@ -175,33 +626,45 @@
         </m:oMathParaPr>
         <m:oMath>
           <m:r>
+            <w:rPr>
+              <w:rFonts w:ascii="Cambria Math" w:hAnsi="Cambria Math"/>
+            </w:rPr>
             <m:t>x</m:t>
           </m:r>
           <m:r>
             <m:rPr>
               <m:sty m:val="p"/>
             </m:rPr>
-            <m:t>″</m:t>
+            <w:rPr>
+              <w:rFonts w:ascii="Cambria Math" w:hAnsi="Cambria Math"/>
+            </w:rPr>
+            <m:t>″+</m:t>
           </m:r>
           <m:r>
-            <m:rPr>
-              <m:sty m:val="p"/>
-            </m:rPr>
-            <m:t>+</m:t>
-          </m:r>
-          <m:r>
+            <w:rPr>
+              <w:rFonts w:ascii="Cambria Math" w:hAnsi="Cambria Math"/>
+            </w:rPr>
             <m:t>4.3</m:t>
           </m:r>
           <m:r>
+            <w:rPr>
+              <w:rFonts w:ascii="Cambria Math" w:hAnsi="Cambria Math"/>
+            </w:rPr>
             <m:t>x</m:t>
           </m:r>
           <m:r>
             <m:rPr>
               <m:sty m:val="p"/>
             </m:rPr>
+            <w:rPr>
+              <w:rFonts w:ascii="Cambria Math" w:hAnsi="Cambria Math"/>
+            </w:rPr>
             <m:t>=</m:t>
           </m:r>
           <m:r>
+            <w:rPr>
+              <w:rFonts w:ascii="Cambria Math" w:hAnsi="Cambria Math"/>
+            </w:rPr>
             <m:t>0</m:t>
           </m:r>
         </m:oMath>
@@ -212,12 +675,12 @@
         <w:pStyle w:val="FirstParagraph"/>
       </w:pPr>
       <w:r>
-        <w:t xml:space="preserve">2. Колебания гармонического осциллятора c затуханием и без действий внешней силы</w:t>
-      </w:r>
-    </w:p>
-    <w:p>
-      <w:pPr>
-        <w:pStyle w:val="BodyText"/>
+        <w:t>2. Колебания гармонического осциллятора c затуханием и без действий внешней силы</w:t>
+      </w:r>
+    </w:p>
+    <w:p>
+      <w:pPr>
+        <w:pStyle w:val="a0"/>
       </w:pPr>
       <m:oMathPara>
         <m:oMathParaPr>
@@ -225,48 +688,60 @@
         </m:oMathParaPr>
         <m:oMath>
           <m:r>
+            <w:rPr>
+              <w:rFonts w:ascii="Cambria Math" w:hAnsi="Cambria Math"/>
+            </w:rPr>
             <m:t>x</m:t>
           </m:r>
           <m:r>
             <m:rPr>
               <m:sty m:val="p"/>
             </m:rPr>
-            <m:t>″</m:t>
+            <w:rPr>
+              <w:rFonts w:ascii="Cambria Math" w:hAnsi="Cambria Math"/>
+            </w:rPr>
+            <m:t>″+</m:t>
           </m:r>
           <m:r>
-            <m:rPr>
-              <m:sty m:val="p"/>
-            </m:rPr>
-            <m:t>+</m:t>
-          </m:r>
-          <m:r>
+            <w:rPr>
+              <w:rFonts w:ascii="Cambria Math" w:hAnsi="Cambria Math"/>
+            </w:rPr>
             <m:t>x</m:t>
           </m:r>
           <m:r>
             <m:rPr>
               <m:sty m:val="p"/>
             </m:rPr>
-            <m:t>′</m:t>
+            <w:rPr>
+              <w:rFonts w:ascii="Cambria Math" w:hAnsi="Cambria Math"/>
+            </w:rPr>
+            <m:t>'+</m:t>
           </m:r>
           <m:r>
-            <m:rPr>
-              <m:sty m:val="p"/>
-            </m:rPr>
-            <m:t>+</m:t>
-          </m:r>
-          <m:r>
+            <w:rPr>
+              <w:rFonts w:ascii="Cambria Math" w:hAnsi="Cambria Math"/>
+            </w:rPr>
             <m:t>20</m:t>
           </m:r>
           <m:r>
+            <w:rPr>
+              <w:rFonts w:ascii="Cambria Math" w:hAnsi="Cambria Math"/>
+            </w:rPr>
             <m:t>x</m:t>
           </m:r>
           <m:r>
             <m:rPr>
               <m:sty m:val="p"/>
             </m:rPr>
+            <w:rPr>
+              <w:rFonts w:ascii="Cambria Math" w:hAnsi="Cambria Math"/>
+            </w:rPr>
             <m:t>=</m:t>
           </m:r>
           <m:r>
+            <w:rPr>
+              <w:rFonts w:ascii="Cambria Math" w:hAnsi="Cambria Math"/>
+            </w:rPr>
             <m:t>0</m:t>
           </m:r>
         </m:oMath>
@@ -277,12 +752,15 @@
         <w:pStyle w:val="FirstParagraph"/>
       </w:pPr>
       <w:r>
-        <w:t xml:space="preserve">3. Колебания гармонического осциллятора c затуханием и под действием внешней силы</w:t>
-      </w:r>
-    </w:p>
-    <w:p>
-      <w:pPr>
-        <w:pStyle w:val="BodyText"/>
+        <w:t>3. Колебания гармо</w:t>
+      </w:r>
+      <w:r>
+        <w:t>нического осциллятора c затуханием и под действием внешней силы</w:t>
+      </w:r>
+    </w:p>
+    <w:p>
+      <w:pPr>
+        <w:pStyle w:val="a0"/>
       </w:pPr>
       <m:oMathPara>
         <m:oMathParaPr>
@@ -290,71 +768,87 @@
         </m:oMathParaPr>
         <m:oMath>
           <m:r>
+            <w:rPr>
+              <w:rFonts w:ascii="Cambria Math" w:hAnsi="Cambria Math"/>
+            </w:rPr>
             <m:t>x</m:t>
           </m:r>
           <m:r>
             <m:rPr>
               <m:sty m:val="p"/>
             </m:rPr>
-            <m:t>″</m:t>
+            <w:rPr>
+              <w:rFonts w:ascii="Cambria Math" w:hAnsi="Cambria Math"/>
+            </w:rPr>
+            <m:t>″+</m:t>
           </m:r>
           <m:r>
-            <m:rPr>
-              <m:sty m:val="p"/>
-            </m:rPr>
-            <m:t>+</m:t>
-          </m:r>
-          <m:r>
+            <w:rPr>
+              <w:rFonts w:ascii="Cambria Math" w:hAnsi="Cambria Math"/>
+            </w:rPr>
             <m:t>x</m:t>
           </m:r>
           <m:r>
             <m:rPr>
               <m:sty m:val="p"/>
             </m:rPr>
-            <m:t>′</m:t>
+            <w:rPr>
+              <w:rFonts w:ascii="Cambria Math" w:hAnsi="Cambria Math"/>
+            </w:rPr>
+            <m:t>'+</m:t>
           </m:r>
           <m:r>
-            <m:rPr>
-              <m:sty m:val="p"/>
-            </m:rPr>
-            <m:t>+</m:t>
-          </m:r>
-          <m:r>
+            <w:rPr>
+              <w:rFonts w:ascii="Cambria Math" w:hAnsi="Cambria Math"/>
+            </w:rPr>
             <m:t>8.8</m:t>
           </m:r>
           <m:r>
+            <w:rPr>
+              <w:rFonts w:ascii="Cambria Math" w:hAnsi="Cambria Math"/>
+            </w:rPr>
             <m:t>x</m:t>
           </m:r>
           <m:r>
             <m:rPr>
               <m:sty m:val="p"/>
             </m:rPr>
+            <w:rPr>
+              <w:rFonts w:ascii="Cambria Math" w:hAnsi="Cambria Math"/>
+            </w:rPr>
             <m:t>=</m:t>
           </m:r>
           <m:r>
+            <w:rPr>
+              <w:rFonts w:ascii="Cambria Math" w:hAnsi="Cambria Math"/>
+            </w:rPr>
             <m:t>0.7</m:t>
           </m:r>
           <m:r>
-            <m:t>s</m:t>
-          </m:r>
-          <m:r>
-            <m:t>i</m:t>
-          </m:r>
-          <m:r>
-            <m:t>n</m:t>
+            <w:rPr>
+              <w:rFonts w:ascii="Cambria Math" w:hAnsi="Cambria Math"/>
+            </w:rPr>
+            <m:t>sin</m:t>
           </m:r>
           <m:d>
             <m:dPr>
-              <m:begChr m:val="("/>
-              <m:endChr m:val=")"/>
-              <m:sepChr m:val=""/>
-              <m:grow/>
+              <m:ctrlPr>
+                <w:rPr>
+                  <w:rFonts w:ascii="Cambria Math" w:hAnsi="Cambria Math"/>
+                </w:rPr>
+              </m:ctrlPr>
             </m:dPr>
             <m:e>
               <m:r>
+                <w:rPr>
+                  <w:rFonts w:ascii="Cambria Math" w:hAnsi="Cambria Math"/>
+                </w:rPr>
                 <m:t>3</m:t>
               </m:r>
               <m:r>
+                <w:rPr>
+                  <w:rFonts w:ascii="Cambria Math" w:hAnsi="Cambria Math"/>
+                </w:rPr>
                 <m:t>t</m:t>
               </m:r>
             </m:e>
@@ -367,62 +861,84 @@
         <w:pStyle w:val="FirstParagraph"/>
       </w:pPr>
       <w:r>
-        <w:t xml:space="preserve">На интервале</w:t>
-      </w:r>
-      <w:r>
-        <w:t xml:space="preserve"> </w:t>
+        <w:t xml:space="preserve">На интервале </w:t>
       </w:r>
       <m:oMath>
         <m:r>
+          <w:rPr>
+            <w:rFonts w:ascii="Cambria Math" w:hAnsi="Cambria Math"/>
+          </w:rPr>
           <m:t>t</m:t>
         </m:r>
         <m:r>
           <m:rPr>
             <m:sty m:val="p"/>
           </m:rPr>
+          <w:rPr>
+            <w:rFonts w:ascii="Cambria Math" w:hAnsi="Cambria Math"/>
+          </w:rPr>
           <m:t>∈</m:t>
         </m:r>
         <m:d>
           <m:dPr>
             <m:begChr m:val="["/>
             <m:endChr m:val="]"/>
-            <m:sepChr m:val=""/>
-            <m:grow/>
+            <m:ctrlPr>
+              <w:rPr>
+                <w:rFonts w:ascii="Cambria Math" w:hAnsi="Cambria Math"/>
+              </w:rPr>
+            </m:ctrlPr>
           </m:dPr>
           <m:e>
             <m:r>
+              <w:rPr>
+                <w:rFonts w:ascii="Cambria Math" w:hAnsi="Cambria Math"/>
+              </w:rPr>
               <m:t>0</m:t>
             </m:r>
             <m:r>
               <m:rPr>
                 <m:sty m:val="p"/>
               </m:rPr>
+              <w:rPr>
+                <w:rFonts w:ascii="Cambria Math" w:hAnsi="Cambria Math"/>
+              </w:rPr>
               <m:t>;</m:t>
             </m:r>
             <m:r>
+              <w:rPr>
+                <w:rFonts w:ascii="Cambria Math" w:hAnsi="Cambria Math"/>
+              </w:rPr>
               <m:t>61</m:t>
             </m:r>
           </m:e>
         </m:d>
       </m:oMath>
       <w:r>
-        <w:t xml:space="preserve"> </w:t>
-      </w:r>
-      <w:r>
-        <w:t xml:space="preserve">(шаг 0.05) с начальными условиями</w:t>
-      </w:r>
-      <w:r>
-        <w:t xml:space="preserve"> </w:t>
+        <w:t xml:space="preserve"> (шаг 0.05) с начальными условиями </w:t>
       </w:r>
       <m:oMath>
         <m:sSub>
+          <m:sSubPr>
+            <m:ctrlPr>
+              <w:rPr>
+                <w:rFonts w:ascii="Cambria Math" w:hAnsi="Cambria Math"/>
+              </w:rPr>
+            </m:ctrlPr>
+          </m:sSubPr>
           <m:e>
             <m:r>
+              <w:rPr>
+                <w:rFonts w:ascii="Cambria Math" w:hAnsi="Cambria Math"/>
+              </w:rPr>
               <m:t>x</m:t>
             </m:r>
           </m:e>
           <m:sub>
             <m:r>
+              <w:rPr>
+                <w:rFonts w:ascii="Cambria Math" w:hAnsi="Cambria Math"/>
+              </w:rPr>
               <m:t>0</m:t>
             </m:r>
           </m:sub>
@@ -431,36 +947,43 @@
           <m:rPr>
             <m:sty m:val="p"/>
           </m:rPr>
-          <m:t>=</m:t>
+          <w:rPr>
+            <w:rFonts w:ascii="Cambria Math" w:hAnsi="Cambria Math"/>
+          </w:rPr>
+          <m:t>=-</m:t>
         </m:r>
         <m:r>
-          <m:rPr>
-            <m:sty m:val="p"/>
-          </m:rPr>
-          <m:t>−</m:t>
-        </m:r>
-        <m:r>
+          <w:rPr>
+            <w:rFonts w:ascii="Cambria Math" w:hAnsi="Cambria Math"/>
+          </w:rPr>
           <m:t>0.3</m:t>
         </m:r>
       </m:oMath>
       <w:r>
-        <w:t xml:space="preserve"> </w:t>
-      </w:r>
-      <w:r>
-        <w:t xml:space="preserve">,</w:t>
-      </w:r>
-      <w:r>
-        <w:t xml:space="preserve"> </w:t>
+        <w:t xml:space="preserve"> , </w:t>
       </w:r>
       <m:oMath>
         <m:sSub>
+          <m:sSubPr>
+            <m:ctrlPr>
+              <w:rPr>
+                <w:rFonts w:ascii="Cambria Math" w:hAnsi="Cambria Math"/>
+              </w:rPr>
+            </m:ctrlPr>
+          </m:sSubPr>
           <m:e>
             <m:r>
+              <w:rPr>
+                <w:rFonts w:ascii="Cambria Math" w:hAnsi="Cambria Math"/>
+              </w:rPr>
               <m:t>y</m:t>
             </m:r>
           </m:e>
           <m:sub>
             <m:r>
+              <w:rPr>
+                <w:rFonts w:ascii="Cambria Math" w:hAnsi="Cambria Math"/>
+              </w:rPr>
               <m:t>0</m:t>
             </m:r>
           </m:sub>
@@ -469,49 +992,52 @@
           <m:rPr>
             <m:sty m:val="p"/>
           </m:rPr>
+          <w:rPr>
+            <w:rFonts w:ascii="Cambria Math" w:hAnsi="Cambria Math"/>
+          </w:rPr>
           <m:t>=</m:t>
         </m:r>
         <m:r>
+          <w:rPr>
+            <w:rFonts w:ascii="Cambria Math" w:hAnsi="Cambria Math"/>
+          </w:rPr>
           <m:t>1.3</m:t>
         </m:r>
       </m:oMath>
     </w:p>
-    <w:bookmarkEnd w:id="21"/>
-    <w:bookmarkStart w:id="23" w:name="теоретическое-введение"/>
-    <w:p>
-      <w:pPr>
-        <w:pStyle w:val="Heading1"/>
-      </w:pPr>
+    <w:p>
+      <w:pPr>
+        <w:pStyle w:val="1"/>
+      </w:pPr>
+      <w:bookmarkStart w:id="5" w:name="теоретическое-введение"/>
+      <w:bookmarkStart w:id="6" w:name="_Toc97051646"/>
+      <w:bookmarkEnd w:id="3"/>
       <w:r>
         <w:rPr>
           <w:rStyle w:val="SectionNumber"/>
         </w:rPr>
-        <w:t xml:space="preserve">3</w:t>
+        <w:t>3</w:t>
       </w:r>
       <w:r>
         <w:tab/>
-      </w:r>
-      <w:r>
-        <w:t xml:space="preserve">Теоретическое введение</w:t>
-      </w:r>
+        <w:t>Теоретическое введение</w:t>
+      </w:r>
+      <w:bookmarkEnd w:id="6"/>
     </w:p>
     <w:p>
       <w:pPr>
         <w:pStyle w:val="FirstParagraph"/>
       </w:pPr>
       <w:r>
-        <w:t xml:space="preserve">Уравнение свободных колебаний гармонического осциллятора имеет</w:t>
-      </w:r>
-      <w:r>
-        <w:t xml:space="preserve"> </w:t>
-      </w:r>
-      <w:r>
-        <w:t xml:space="preserve">следующий вид:</w:t>
-      </w:r>
-    </w:p>
-    <w:p>
-      <w:pPr>
-        <w:pStyle w:val="BodyText"/>
+        <w:t>Уравнение свободных колебаний гармонического осциллятора имеет сле</w:t>
+      </w:r>
+      <w:r>
+        <w:t>дующий вид:</w:t>
+      </w:r>
+    </w:p>
+    <w:p>
+      <w:pPr>
+        <w:pStyle w:val="a0"/>
       </w:pPr>
       <m:oMathPara>
         <m:oMathParaPr>
@@ -519,68 +1045,243 @@
         </m:oMathParaPr>
         <m:oMath>
           <m:r>
+            <w:rPr>
+              <w:rFonts w:ascii="Cambria Math" w:hAnsi="Cambria Math"/>
+            </w:rPr>
+            <w:lastRenderedPageBreak/>
             <m:t>x</m:t>
           </m:r>
           <m:r>
             <m:rPr>
               <m:sty m:val="p"/>
             </m:rPr>
-            <m:t>″</m:t>
+            <w:rPr>
+              <w:rFonts w:ascii="Cambria Math" w:hAnsi="Cambria Math"/>
+            </w:rPr>
+            <m:t>″+</m:t>
+          </m:r>
+          <m:r>
+            <w:rPr>
+              <w:rFonts w:ascii="Cambria Math" w:hAnsi="Cambria Math"/>
+            </w:rPr>
+            <m:t>2</m:t>
+          </m:r>
+          <m:r>
+            <w:rPr>
+              <w:rFonts w:ascii="Cambria Math" w:hAnsi="Cambria Math"/>
+            </w:rPr>
+            <m:t>γx</m:t>
           </m:r>
           <m:r>
             <m:rPr>
               <m:sty m:val="p"/>
             </m:rPr>
-            <m:t>+</m:t>
+            <w:rPr>
+              <w:rFonts w:ascii="Cambria Math" w:hAnsi="Cambria Math"/>
+            </w:rPr>
+            <m:t>'+</m:t>
           </m:r>
+          <m:sSubSup>
+            <m:sSubSupPr>
+              <m:ctrlPr>
+                <w:rPr>
+                  <w:rFonts w:ascii="Cambria Math" w:hAnsi="Cambria Math"/>
+                </w:rPr>
+              </m:ctrlPr>
+            </m:sSubSupPr>
+            <m:e>
+              <m:r>
+                <w:rPr>
+                  <w:rFonts w:ascii="Cambria Math" w:hAnsi="Cambria Math"/>
+                </w:rPr>
+                <m:t>ω</m:t>
+              </m:r>
+            </m:e>
+            <m:sub>
+              <m:r>
+                <w:rPr>
+                  <w:rFonts w:ascii="Cambria Math" w:hAnsi="Cambria Math"/>
+                </w:rPr>
+                <m:t>0</m:t>
+              </m:r>
+            </m:sub>
+            <m:sup>
+              <m:r>
+                <w:rPr>
+                  <w:rFonts w:ascii="Cambria Math" w:hAnsi="Cambria Math"/>
+                </w:rPr>
+                <m:t>2</m:t>
+              </m:r>
+            </m:sup>
+          </m:sSubSup>
           <m:r>
-            <m:t>2</m:t>
-          </m:r>
-          <m:r>
-            <m:t>γ</m:t>
-          </m:r>
-          <m:r>
+            <w:rPr>
+              <w:rFonts w:ascii="Cambria Math" w:hAnsi="Cambria Math"/>
+            </w:rPr>
             <m:t>x</m:t>
           </m:r>
           <m:r>
             <m:rPr>
               <m:sty m:val="p"/>
             </m:rPr>
-            <m:t>′</m:t>
+            <w:rPr>
+              <w:rFonts w:ascii="Cambria Math" w:hAnsi="Cambria Math"/>
+            </w:rPr>
+            <m:t>=</m:t>
           </m:r>
           <m:r>
-            <m:rPr>
-              <m:sty m:val="p"/>
-            </m:rPr>
-            <m:t>+</m:t>
+            <w:rPr>
+              <w:rFonts w:ascii="Cambria Math" w:hAnsi="Cambria Math"/>
+            </w:rPr>
+            <m:t>0</m:t>
           </m:r>
-          <m:sSubSup>
-            <m:e>
-              <m:r>
-                <m:t>ω</m:t>
-              </m:r>
-            </m:e>
-            <m:sub>
-              <m:r>
-                <m:t>0</m:t>
-              </m:r>
-            </m:sub>
-            <m:sup>
-              <m:r>
-                <m:t>2</m:t>
-              </m:r>
-            </m:sup>
-          </m:sSubSup>
+        </m:oMath>
+      </m:oMathPara>
+    </w:p>
+    <w:p>
+      <w:pPr>
+        <w:pStyle w:val="FirstParagraph"/>
+      </w:pPr>
+      <w:r>
+        <w:t xml:space="preserve">где x – переменная, описывающая состояние системы, </w:t>
+      </w:r>
+      <m:oMath>
+        <m:r>
+          <w:rPr>
+            <w:rFonts w:ascii="Cambria Math" w:hAnsi="Cambria Math"/>
+          </w:rPr>
+          <m:t>γ</m:t>
+        </m:r>
+      </m:oMath>
+      <w:r>
+        <w:t xml:space="preserve"> – параметр, характеризующий потери энергии, </w:t>
+      </w:r>
+      <m:oMath>
+        <m:sSub>
+          <m:sSubPr>
+            <m:ctrlPr>
+              <w:rPr>
+                <w:rFonts w:ascii="Cambria Math" w:hAnsi="Cambria Math"/>
+              </w:rPr>
+            </m:ctrlPr>
+          </m:sSubPr>
+          <m:e>
+            <m:r>
+              <w:rPr>
+                <w:rFonts w:ascii="Cambria Math" w:hAnsi="Cambria Math"/>
+              </w:rPr>
+              <m:t>ω</m:t>
+            </m:r>
+          </m:e>
+          <m:sub>
+            <m:r>
+              <w:rPr>
+                <w:rFonts w:ascii="Cambria Math" w:hAnsi="Cambria Math"/>
+              </w:rPr>
+              <m:t>0</m:t>
+            </m:r>
+          </m:sub>
+        </m:sSub>
+      </m:oMath>
+      <w:r>
+        <w:t xml:space="preserve"> – собственная частота колебаний, t – время.</w:t>
+      </w:r>
+    </w:p>
+    <w:p>
+      <w:pPr>
+        <w:pStyle w:val="a0"/>
+      </w:pPr>
+      <w:r>
+        <w:t xml:space="preserve">Уравнение есть линейное однородное дифференциальное уравнение </w:t>
+      </w:r>
+      <w:r>
+        <w:t>второго порядка и оно является примером линейной динамической системы.</w:t>
+      </w:r>
+    </w:p>
+    <w:p>
+      <w:pPr>
+        <w:pStyle w:val="a0"/>
+      </w:pPr>
+      <w:r>
+        <w:t>При отсутствии потерь в системе вместо данного уравнения получаем уравнение консервативного осциллятора, энергия колебания которого сохраняется во времени.</w:t>
+      </w:r>
+    </w:p>
+    <w:p>
+      <w:pPr>
+        <w:pStyle w:val="a0"/>
+      </w:pPr>
+      <m:oMathPara>
+        <m:oMathParaPr>
+          <m:jc m:val="center"/>
+        </m:oMathParaPr>
+        <m:oMath>
           <m:r>
+            <w:rPr>
+              <w:rFonts w:ascii="Cambria Math" w:hAnsi="Cambria Math"/>
+            </w:rPr>
             <m:t>x</m:t>
           </m:r>
           <m:r>
             <m:rPr>
               <m:sty m:val="p"/>
             </m:rPr>
+            <w:rPr>
+              <w:rFonts w:ascii="Cambria Math" w:hAnsi="Cambria Math"/>
+            </w:rPr>
+            <m:t>″+</m:t>
+          </m:r>
+          <m:sSubSup>
+            <m:sSubSupPr>
+              <m:ctrlPr>
+                <w:rPr>
+                  <w:rFonts w:ascii="Cambria Math" w:hAnsi="Cambria Math"/>
+                </w:rPr>
+              </m:ctrlPr>
+            </m:sSubSupPr>
+            <m:e>
+              <m:r>
+                <w:rPr>
+                  <w:rFonts w:ascii="Cambria Math" w:hAnsi="Cambria Math"/>
+                </w:rPr>
+                <m:t>ω</m:t>
+              </m:r>
+            </m:e>
+            <m:sub>
+              <m:r>
+                <w:rPr>
+                  <w:rFonts w:ascii="Cambria Math" w:hAnsi="Cambria Math"/>
+                </w:rPr>
+                <m:t>0</m:t>
+              </m:r>
+            </m:sub>
+            <m:sup>
+              <m:r>
+                <w:rPr>
+                  <w:rFonts w:ascii="Cambria Math" w:hAnsi="Cambria Math"/>
+                </w:rPr>
+                <m:t>2</m:t>
+              </m:r>
+            </m:sup>
+          </m:sSubSup>
+          <m:r>
+            <w:rPr>
+              <w:rFonts w:ascii="Cambria Math" w:hAnsi="Cambria Math"/>
+            </w:rPr>
+            <m:t>x</m:t>
+          </m:r>
+          <m:r>
+            <m:rPr>
+              <m:sty m:val="p"/>
+            </m:rPr>
+            <w:rPr>
+              <w:rFonts w:ascii="Cambria Math" w:hAnsi="Cambria Math"/>
+            </w:rPr>
             <m:t>=</m:t>
           </m:r>
           <m:r>
+            <w:rPr>
+              <w:rFonts w:ascii="Cambria Math" w:hAnsi="Cambria Math"/>
+            </w:rPr>
             <m:t>0</m:t>
           </m:r>
         </m:oMath>
@@ -591,71 +1292,15 @@
         <w:pStyle w:val="FirstParagraph"/>
       </w:pPr>
       <w:r>
-        <w:t xml:space="preserve">где x – переменная, описывающая состояние системы,</w:t>
-      </w:r>
-      <w:r>
-        <w:t xml:space="preserve"> </w:t>
-      </w:r>
-      <m:oMath>
-        <m:r>
-          <m:t>γ</m:t>
-        </m:r>
-      </m:oMath>
-      <w:r>
-        <w:t xml:space="preserve"> </w:t>
-      </w:r>
-      <w:r>
-        <w:t xml:space="preserve">– параметр, характеризующий потери энергии,</w:t>
-      </w:r>
-      <w:r>
-        <w:t xml:space="preserve"> </w:t>
-      </w:r>
-      <m:oMath>
-        <m:sSub>
-          <m:e>
-            <m:r>
-              <m:t>ω</m:t>
-            </m:r>
-          </m:e>
-          <m:sub>
-            <m:r>
-              <m:t>0</m:t>
-            </m:r>
-          </m:sub>
-        </m:sSub>
-      </m:oMath>
-      <w:r>
-        <w:t xml:space="preserve"> </w:t>
-      </w:r>
-      <w:r>
-        <w:t xml:space="preserve">– собственная частота колебаний, t – время.</w:t>
-      </w:r>
-    </w:p>
-    <w:p>
-      <w:pPr>
-        <w:pStyle w:val="BodyText"/>
-      </w:pPr>
-      <w:r>
-        <w:t xml:space="preserve">Уравнение есть линейное однородное дифференциальное уравнение</w:t>
-      </w:r>
-      <w:r>
-        <w:t xml:space="preserve"> </w:t>
-      </w:r>
-      <w:r>
-        <w:t xml:space="preserve">второго порядка и оно является примером линейной динамической системы.</w:t>
-      </w:r>
-    </w:p>
-    <w:p>
-      <w:pPr>
-        <w:pStyle w:val="BodyText"/>
-      </w:pPr>
-      <w:r>
-        <w:t xml:space="preserve">При отсутствии потерь в системе вместо данного уравнения получаем уравнение консервативного осциллятора, энергия колебания которого сохраняется во времени.</w:t>
-      </w:r>
-    </w:p>
-    <w:p>
-      <w:pPr>
-        <w:pStyle w:val="BodyText"/>
+        <w:t xml:space="preserve">Для однозначной </w:t>
+      </w:r>
+      <w:r>
+        <w:t>разрешимости данного уравнения второго порядка необходимо задать два начальных условия:</w:t>
+      </w:r>
+    </w:p>
+    <w:p>
+      <w:pPr>
+        <w:pStyle w:val="a0"/>
       </w:pPr>
       <m:oMathPara>
         <m:oMathParaPr>
@@ -663,88 +1308,41 @@
         </m:oMathParaPr>
         <m:oMath>
           <m:r>
-            <m:t>x</m:t>
-          </m:r>
-          <m:r>
-            <m:rPr>
-              <m:sty m:val="p"/>
-            </m:rPr>
-            <m:t>″</m:t>
-          </m:r>
-          <m:r>
-            <m:rPr>
-              <m:sty m:val="p"/>
-            </m:rPr>
-            <m:t>+</m:t>
-          </m:r>
-          <m:sSubSup>
-            <m:e>
-              <m:r>
-                <m:t>ω</m:t>
-              </m:r>
-            </m:e>
-            <m:sub>
-              <m:r>
-                <m:t>0</m:t>
-              </m:r>
-            </m:sub>
-            <m:sup>
-              <m:r>
-                <m:t>2</m:t>
-              </m:r>
-            </m:sup>
-          </m:sSubSup>
-          <m:r>
-            <m:t>x</m:t>
-          </m:r>
-          <m:r>
-            <m:rPr>
-              <m:sty m:val="p"/>
-            </m:rPr>
-            <m:t>=</m:t>
-          </m:r>
-          <m:r>
-            <m:t>0</m:t>
-          </m:r>
-        </m:oMath>
-      </m:oMathPara>
-    </w:p>
-    <w:p>
-      <w:pPr>
-        <w:pStyle w:val="FirstParagraph"/>
-      </w:pPr>
-      <w:r>
-        <w:t xml:space="preserve">Для однозначной разрешимости данного уравнения второго порядка необходимо задать два начальных условия:</w:t>
-      </w:r>
-    </w:p>
-    <w:p>
-      <w:pPr>
-        <w:pStyle w:val="BodyText"/>
-      </w:pPr>
-      <m:oMathPara>
-        <m:oMathParaPr>
-          <m:jc m:val="center"/>
-        </m:oMathParaPr>
-        <m:oMath>
-          <m:r>
+            <w:rPr>
+              <w:rFonts w:ascii="Cambria Math" w:hAnsi="Cambria Math"/>
+            </w:rPr>
             <m:t>x</m:t>
           </m:r>
           <m:d>
             <m:dPr>
-              <m:begChr m:val="("/>
-              <m:endChr m:val=")"/>
-              <m:sepChr m:val=""/>
-              <m:grow/>
+              <m:ctrlPr>
+                <w:rPr>
+                  <w:rFonts w:ascii="Cambria Math" w:hAnsi="Cambria Math"/>
+                </w:rPr>
+              </m:ctrlPr>
             </m:dPr>
             <m:e>
               <m:sSub>
+                <m:sSubPr>
+                  <m:ctrlPr>
+                    <w:rPr>
+                      <w:rFonts w:ascii="Cambria Math" w:hAnsi="Cambria Math"/>
+                    </w:rPr>
+                  </m:ctrlPr>
+                </m:sSubPr>
                 <m:e>
                   <m:r>
+                    <w:rPr>
+                      <w:rFonts w:ascii="Cambria Math" w:hAnsi="Cambria Math"/>
+                    </w:rPr>
                     <m:t>t</m:t>
                   </m:r>
                 </m:e>
                 <m:sub>
                   <m:r>
+                    <w:rPr>
+                      <w:rFonts w:ascii="Cambria Math" w:hAnsi="Cambria Math"/>
+                    </w:rPr>
                     <m:t>0</m:t>
                   </m:r>
                 </m:sub>
@@ -755,16 +1353,32 @@
             <m:rPr>
               <m:sty m:val="p"/>
             </m:rPr>
+            <w:rPr>
+              <w:rFonts w:ascii="Cambria Math" w:hAnsi="Cambria Math"/>
+            </w:rPr>
             <m:t>=</m:t>
           </m:r>
           <m:sSub>
+            <m:sSubPr>
+              <m:ctrlPr>
+                <w:rPr>
+                  <w:rFonts w:ascii="Cambria Math" w:hAnsi="Cambria Math"/>
+                </w:rPr>
+              </m:ctrlPr>
+            </m:sSubPr>
             <m:e>
               <m:r>
+                <w:rPr>
+                  <w:rFonts w:ascii="Cambria Math" w:hAnsi="Cambria Math"/>
+                </w:rPr>
                 <m:t>x</m:t>
               </m:r>
             </m:e>
             <m:sub>
               <m:r>
+                <w:rPr>
+                  <w:rFonts w:ascii="Cambria Math" w:hAnsi="Cambria Math"/>
+                </w:rPr>
                 <m:t>0</m:t>
               </m:r>
             </m:sub>
@@ -782,30 +1396,50 @@
         </m:oMathParaPr>
         <m:oMath>
           <m:r>
+            <w:rPr>
+              <w:rFonts w:ascii="Cambria Math" w:hAnsi="Cambria Math"/>
+            </w:rPr>
             <m:t>x</m:t>
           </m:r>
           <m:r>
             <m:rPr>
               <m:sty m:val="p"/>
             </m:rPr>
-            <m:t>′</m:t>
+            <w:rPr>
+              <w:rFonts w:ascii="Cambria Math" w:hAnsi="Cambria Math"/>
+            </w:rPr>
+            <m:t>'</m:t>
           </m:r>
           <m:d>
             <m:dPr>
-              <m:begChr m:val="("/>
-              <m:endChr m:val=")"/>
-              <m:sepChr m:val=""/>
-              <m:grow/>
+              <m:ctrlPr>
+                <w:rPr>
+                  <w:rFonts w:ascii="Cambria Math" w:hAnsi="Cambria Math"/>
+                </w:rPr>
+              </m:ctrlPr>
             </m:dPr>
             <m:e>
               <m:sSub>
+                <m:sSubPr>
+                  <m:ctrlPr>
+                    <w:rPr>
+                      <w:rFonts w:ascii="Cambria Math" w:hAnsi="Cambria Math"/>
+                    </w:rPr>
+                  </m:ctrlPr>
+                </m:sSubPr>
                 <m:e>
                   <m:r>
+                    <w:rPr>
+                      <w:rFonts w:ascii="Cambria Math" w:hAnsi="Cambria Math"/>
+                    </w:rPr>
                     <m:t>t</m:t>
                   </m:r>
                 </m:e>
                 <m:sub>
                   <m:r>
+                    <w:rPr>
+                      <w:rFonts w:ascii="Cambria Math" w:hAnsi="Cambria Math"/>
+                    </w:rPr>
                     <m:t>0</m:t>
                   </m:r>
                 </m:sub>
@@ -816,16 +1450,32 @@
             <m:rPr>
               <m:sty m:val="p"/>
             </m:rPr>
+            <w:rPr>
+              <w:rFonts w:ascii="Cambria Math" w:hAnsi="Cambria Math"/>
+            </w:rPr>
             <m:t>=</m:t>
           </m:r>
           <m:sSub>
+            <m:sSubPr>
+              <m:ctrlPr>
+                <w:rPr>
+                  <w:rFonts w:ascii="Cambria Math" w:hAnsi="Cambria Math"/>
+                </w:rPr>
+              </m:ctrlPr>
+            </m:sSubPr>
             <m:e>
               <m:r>
+                <w:rPr>
+                  <w:rFonts w:ascii="Cambria Math" w:hAnsi="Cambria Math"/>
+                </w:rPr>
                 <m:t>y</m:t>
               </m:r>
             </m:e>
             <m:sub>
               <m:r>
+                <w:rPr>
+                  <w:rFonts w:ascii="Cambria Math" w:hAnsi="Cambria Math"/>
+                </w:rPr>
                 <m:t>0</m:t>
               </m:r>
             </m:sub>
@@ -838,12 +1488,12 @@
         <w:pStyle w:val="FirstParagraph"/>
       </w:pPr>
       <w:r>
-        <w:t xml:space="preserve">Уравнение второго порядка можно представить в виде системы двух уравнений первого порядка, тогда начальные условия примут следующий вид:</w:t>
-      </w:r>
-    </w:p>
-    <w:p>
-      <w:pPr>
-        <w:pStyle w:val="BodyText"/>
+        <w:t>Уравнение второго порядка можно представить в виде системы двух уравнений первого порядка, тогда начальные условия примут следующий вид:</w:t>
+      </w:r>
+    </w:p>
+    <w:p>
+      <w:pPr>
+        <w:pStyle w:val="a0"/>
       </w:pPr>
       <m:oMathPara>
         <m:oMathParaPr>
@@ -851,24 +1501,41 @@
         </m:oMathParaPr>
         <m:oMath>
           <m:r>
+            <w:rPr>
+              <w:rFonts w:ascii="Cambria Math" w:hAnsi="Cambria Math"/>
+            </w:rPr>
             <m:t>x</m:t>
           </m:r>
           <m:d>
             <m:dPr>
-              <m:begChr m:val="("/>
-              <m:endChr m:val=")"/>
-              <m:sepChr m:val=""/>
-              <m:grow/>
+              <m:ctrlPr>
+                <w:rPr>
+                  <w:rFonts w:ascii="Cambria Math" w:hAnsi="Cambria Math"/>
+                </w:rPr>
+              </m:ctrlPr>
             </m:dPr>
             <m:e>
               <m:sSub>
+                <m:sSubPr>
+                  <m:ctrlPr>
+                    <w:rPr>
+                      <w:rFonts w:ascii="Cambria Math" w:hAnsi="Cambria Math"/>
+                    </w:rPr>
+                  </m:ctrlPr>
+                </m:sSubPr>
                 <m:e>
                   <m:r>
+                    <w:rPr>
+                      <w:rFonts w:ascii="Cambria Math" w:hAnsi="Cambria Math"/>
+                    </w:rPr>
                     <m:t>t</m:t>
                   </m:r>
                 </m:e>
                 <m:sub>
                   <m:r>
+                    <w:rPr>
+                      <w:rFonts w:ascii="Cambria Math" w:hAnsi="Cambria Math"/>
+                    </w:rPr>
                     <m:t>0</m:t>
                   </m:r>
                 </m:sub>
@@ -879,16 +1546,32 @@
             <m:rPr>
               <m:sty m:val="p"/>
             </m:rPr>
+            <w:rPr>
+              <w:rFonts w:ascii="Cambria Math" w:hAnsi="Cambria Math"/>
+            </w:rPr>
             <m:t>=</m:t>
           </m:r>
           <m:sSub>
+            <m:sSubPr>
+              <m:ctrlPr>
+                <w:rPr>
+                  <w:rFonts w:ascii="Cambria Math" w:hAnsi="Cambria Math"/>
+                </w:rPr>
+              </m:ctrlPr>
+            </m:sSubPr>
             <m:e>
               <m:r>
+                <w:rPr>
+                  <w:rFonts w:ascii="Cambria Math" w:hAnsi="Cambria Math"/>
+                </w:rPr>
                 <m:t>x</m:t>
               </m:r>
             </m:e>
             <m:sub>
               <m:r>
+                <w:rPr>
+                  <w:rFonts w:ascii="Cambria Math" w:hAnsi="Cambria Math"/>
+                </w:rPr>
                 <m:t>0</m:t>
               </m:r>
             </m:sub>
@@ -906,24 +1589,41 @@
         </m:oMathParaPr>
         <m:oMath>
           <m:r>
+            <w:rPr>
+              <w:rFonts w:ascii="Cambria Math" w:hAnsi="Cambria Math"/>
+            </w:rPr>
             <m:t>y</m:t>
           </m:r>
           <m:d>
             <m:dPr>
-              <m:begChr m:val="("/>
-              <m:endChr m:val=")"/>
-              <m:sepChr m:val=""/>
-              <m:grow/>
+              <m:ctrlPr>
+                <w:rPr>
+                  <w:rFonts w:ascii="Cambria Math" w:hAnsi="Cambria Math"/>
+                </w:rPr>
+              </m:ctrlPr>
             </m:dPr>
             <m:e>
               <m:sSub>
+                <m:sSubPr>
+                  <m:ctrlPr>
+                    <w:rPr>
+                      <w:rFonts w:ascii="Cambria Math" w:hAnsi="Cambria Math"/>
+                    </w:rPr>
+                  </m:ctrlPr>
+                </m:sSubPr>
                 <m:e>
                   <m:r>
+                    <w:rPr>
+                      <w:rFonts w:ascii="Cambria Math" w:hAnsi="Cambria Math"/>
+                    </w:rPr>
                     <m:t>t</m:t>
                   </m:r>
                 </m:e>
                 <m:sub>
                   <m:r>
+                    <w:rPr>
+                      <w:rFonts w:ascii="Cambria Math" w:hAnsi="Cambria Math"/>
+                    </w:rPr>
                     <m:t>0</m:t>
                   </m:r>
                 </m:sub>
@@ -934,16 +1634,32 @@
             <m:rPr>
               <m:sty m:val="p"/>
             </m:rPr>
+            <w:rPr>
+              <w:rFonts w:ascii="Cambria Math" w:hAnsi="Cambria Math"/>
+            </w:rPr>
             <m:t>=</m:t>
           </m:r>
           <m:sSub>
+            <m:sSubPr>
+              <m:ctrlPr>
+                <w:rPr>
+                  <w:rFonts w:ascii="Cambria Math" w:hAnsi="Cambria Math"/>
+                </w:rPr>
+              </m:ctrlPr>
+            </m:sSubPr>
             <m:e>
               <m:r>
+                <w:rPr>
+                  <w:rFonts w:ascii="Cambria Math" w:hAnsi="Cambria Math"/>
+                </w:rPr>
                 <m:t>y</m:t>
               </m:r>
             </m:e>
             <m:sub>
               <m:r>
+                <w:rPr>
+                  <w:rFonts w:ascii="Cambria Math" w:hAnsi="Cambria Math"/>
+                </w:rPr>
                 <m:t>0</m:t>
               </m:r>
             </m:sub>
@@ -956,57 +1672,39 @@
         <w:pStyle w:val="FirstParagraph"/>
       </w:pPr>
       <w:r>
-        <w:t xml:space="preserve">Независимые переменные x, y определяют пространство, в котором</w:t>
-      </w:r>
-      <w:r>
-        <w:t xml:space="preserve"> </w:t>
-      </w:r>
-      <w:r>
-        <w:t xml:space="preserve">«движется» решение. Это фазовое пространство системы, поскольку оно двумерно будем называть его фазовой плоскостью.</w:t>
-      </w:r>
-      <w:r>
-        <w:t xml:space="preserve"> </w:t>
-      </w:r>
-      <w:r>
-        <w:t xml:space="preserve">Значение фазовых координат x, y в любой момент времени полностью определяет состояние системы. Решению уравнения движения как функции времени отвечает гладкая кривая в фазовой плоскости. Она называется фазовой</w:t>
-      </w:r>
-      <w:r>
-        <w:t xml:space="preserve"> </w:t>
-      </w:r>
-      <w:r>
-        <w:t xml:space="preserve">траекторией. Если множество различных решений (соответствующих различным</w:t>
-      </w:r>
-      <w:r>
-        <w:t xml:space="preserve"> </w:t>
-      </w:r>
-      <w:r>
-        <w:t xml:space="preserve">начальным условиям) изобразить на одной фазовой плоскости, возникает общая картина поведения системы. Такую картину, образованную набором фазовых траекторий, называют фазовым портретом.</w:t>
+        <w:t>Независимые переменные x, y определяют пространство, в котором «движется» решение. Это фазовое пространство системы, поскольку оно двумерно будем называть его фазовой плоскостью. Значение фазовых координат x, y в любой момент времени полностью оп</w:t>
+      </w:r>
+      <w:r>
+        <w:t xml:space="preserve">ределяет состояние системы. Решению уравнения движения как функции времени отвечает гладкая кривая в фазовой плоскости. Она называется фазовой траекторией. Если множество различных решений (соответствующих различным начальным условиям) изобразить на одной </w:t>
+      </w:r>
+      <w:r>
+        <w:t>фазовой плоскости, возникает общая картина поведения системы. Такую картину, образованную набором фазовых траекторий, называют фазовым портретом.</w:t>
       </w:r>
       <w:r>
         <w:rPr>
-          <w:rStyle w:val="FootnoteReference"/>
+          <w:rStyle w:val="ac"/>
         </w:rPr>
-        <w:footnoteReference w:id="22"/>
-      </w:r>
-    </w:p>
-    <w:bookmarkEnd w:id="23"/>
-    <w:bookmarkStart w:id="69" w:name="выполнение-лабораторной-работы"/>
-    <w:p>
-      <w:pPr>
-        <w:pStyle w:val="Heading1"/>
-      </w:pPr>
+        <w:footnoteReference w:id="1"/>
+      </w:r>
+    </w:p>
+    <w:p>
+      <w:pPr>
+        <w:pStyle w:val="1"/>
+      </w:pPr>
+      <w:bookmarkStart w:id="7" w:name="выполнение-лабораторной-работы"/>
+      <w:bookmarkStart w:id="8" w:name="_Toc97051647"/>
+      <w:bookmarkEnd w:id="5"/>
       <w:r>
         <w:rPr>
           <w:rStyle w:val="SectionNumber"/>
         </w:rPr>
-        <w:t xml:space="preserve">4</w:t>
+        <w:t>4</w:t>
       </w:r>
       <w:r>
         <w:tab/>
-      </w:r>
-      <w:r>
-        <w:t xml:space="preserve">Выполнение лабораторной работы</w:t>
-      </w:r>
+        <w:t>Выполнение лабораторной работы</w:t>
+      </w:r>
+      <w:bookmarkEnd w:id="8"/>
     </w:p>
     <w:p>
       <w:pPr>
@@ -1014,46 +1712,59 @@
       </w:pPr>
       <w:r>
         <w:rPr>
+          <w:b/>
           <w:bCs/>
+        </w:rPr>
+        <w:t>Колебания гармонического осциллятора без затуханий и без действий внешней си</w:t>
+      </w:r>
+      <w:r>
+        <w:rPr>
           <w:b/>
+          <w:bCs/>
         </w:rPr>
-        <w:t xml:space="preserve">Колебания гармонического осциллятора без затуханий и без действий внешней силы</w:t>
-      </w:r>
-    </w:p>
-    <w:p>
-      <w:pPr>
+        <w:t>лы</w:t>
+      </w:r>
+    </w:p>
+    <w:p>
+      <w:pPr>
+        <w:pStyle w:val="Compact"/>
         <w:numPr>
           <w:ilvl w:val="0"/>
-          <w:numId w:val="1001"/>
+          <w:numId w:val="2"/>
         </w:numPr>
-        <w:pStyle w:val="Compact"/>
-      </w:pPr>
-      <w:r>
-        <w:t xml:space="preserve">Задаём частоту и затухание, а также начальные условия для уравнения.(риc.1)</w:t>
+      </w:pPr>
+      <w:r>
+        <w:t>Задаём частоту и затухание, а также начальные условия для уравнения.(риc.1)</w:t>
       </w:r>
     </w:p>
     <w:p>
       <w:pPr>
         <w:pStyle w:val="CaptionedFigure"/>
       </w:pPr>
-      <w:bookmarkStart w:id="27" w:name="fig:001"/>
-      <w:r>
+      <w:bookmarkStart w:id="9" w:name="fig:001"/>
+      <w:r>
+        <w:rPr>
+          <w:noProof/>
+          <w:lang w:eastAsia="ru-RU"/>
+        </w:rPr>
+        <w:lastRenderedPageBreak/>
         <w:drawing>
-          <wp:inline>
+          <wp:inline distT="0" distB="0" distL="0" distR="0">
             <wp:extent cx="3759910" cy="1694517"/>
-            <wp:effectExtent b="0" l="0" r="0" t="0"/>
-            <wp:docPr descr="Figure 1: Задание начальных условий" title="" id="25" name="Picture"/>
-            <a:graphic>
+            <wp:effectExtent l="0" t="0" r="0" b="0"/>
+            <wp:docPr id="25" name="Picture" descr="Figure 1: Задание начальных условий"/>
+            <wp:cNvGraphicFramePr/>
+            <a:graphic xmlns:a="http://schemas.openxmlformats.org/drawingml/2006/main">
               <a:graphicData uri="http://schemas.openxmlformats.org/drawingml/2006/picture">
-                <pic:pic>
+                <pic:pic xmlns:pic="http://schemas.openxmlformats.org/drawingml/2006/picture">
                   <pic:nvPicPr>
-                    <pic:cNvPr descr="screens/1.png" id="26" name="Picture"/>
+                    <pic:cNvPr id="26" name="Picture" descr="screens/1.png"/>
                     <pic:cNvPicPr>
-                      <a:picLocks noChangeArrowheads="1" noChangeAspect="1"/>
+                      <a:picLocks noChangeAspect="1" noChangeArrowheads="1"/>
                     </pic:cNvPicPr>
                   </pic:nvPicPr>
                   <pic:blipFill>
-                    <a:blip r:embed="rId24"/>
+                    <a:blip r:embed="rId7"/>
                     <a:stretch>
                       <a:fillRect/>
                     </a:stretch>
@@ -1079,50 +1790,55 @@
           </wp:inline>
         </w:drawing>
       </w:r>
-      <w:bookmarkEnd w:id="27"/>
+      <w:bookmarkEnd w:id="9"/>
     </w:p>
     <w:p>
       <w:pPr>
         <w:pStyle w:val="ImageCaption"/>
       </w:pPr>
       <w:r>
-        <w:t xml:space="preserve">Figure 1: Задание начальных условий</w:t>
-      </w:r>
-    </w:p>
-    <w:p>
-      <w:pPr>
+        <w:t>Figure 1: Задание начальных условий</w:t>
+      </w:r>
+    </w:p>
+    <w:p>
+      <w:pPr>
+        <w:pStyle w:val="Compact"/>
         <w:numPr>
           <w:ilvl w:val="0"/>
-          <w:numId w:val="1002"/>
+          <w:numId w:val="3"/>
         </w:numPr>
-        <w:pStyle w:val="Compact"/>
-      </w:pPr>
-      <w:r>
-        <w:t xml:space="preserve">Прописываем функцию f - правая часть нашего уравнения.(риc.2)</w:t>
+      </w:pPr>
+      <w:r>
+        <w:t>Прописываем функцию f - правая часть нашего уравнения.(риc.2)</w:t>
       </w:r>
     </w:p>
     <w:p>
       <w:pPr>
         <w:pStyle w:val="CaptionedFigure"/>
       </w:pPr>
-      <w:bookmarkStart w:id="31" w:name="fig:002"/>
-      <w:r>
+      <w:bookmarkStart w:id="10" w:name="fig:002"/>
+      <w:r>
+        <w:rPr>
+          <w:noProof/>
+          <w:lang w:eastAsia="ru-RU"/>
+        </w:rPr>
         <w:drawing>
-          <wp:inline>
+          <wp:inline distT="0" distB="0" distL="0" distR="0">
             <wp:extent cx="2979793" cy="1611390"/>
-            <wp:effectExtent b="0" l="0" r="0" t="0"/>
-            <wp:docPr descr="Figure 2: Функция f" title="" id="29" name="Picture"/>
-            <a:graphic>
+            <wp:effectExtent l="0" t="0" r="0" b="0"/>
+            <wp:docPr id="29" name="Picture" descr="Figure 2: Функция f"/>
+            <wp:cNvGraphicFramePr/>
+            <a:graphic xmlns:a="http://schemas.openxmlformats.org/drawingml/2006/main">
               <a:graphicData uri="http://schemas.openxmlformats.org/drawingml/2006/picture">
-                <pic:pic>
+                <pic:pic xmlns:pic="http://schemas.openxmlformats.org/drawingml/2006/picture">
                   <pic:nvPicPr>
-                    <pic:cNvPr descr="screens/2.png" id="30" name="Picture"/>
+                    <pic:cNvPr id="30" name="Picture" descr="screens/2.png"/>
                     <pic:cNvPicPr>
-                      <a:picLocks noChangeArrowheads="1" noChangeAspect="1"/>
+                      <a:picLocks noChangeAspect="1" noChangeArrowheads="1"/>
                     </pic:cNvPicPr>
                   </pic:nvPicPr>
                   <pic:blipFill>
-                    <a:blip r:embed="rId28"/>
+                    <a:blip r:embed="rId8"/>
                     <a:stretch>
                       <a:fillRect/>
                     </a:stretch>
@@ -1148,50 +1864,55 @@
           </wp:inline>
         </w:drawing>
       </w:r>
-      <w:bookmarkEnd w:id="31"/>
+      <w:bookmarkEnd w:id="10"/>
     </w:p>
     <w:p>
       <w:pPr>
         <w:pStyle w:val="ImageCaption"/>
       </w:pPr>
       <w:r>
-        <w:t xml:space="preserve">Figure 2: Функция f</w:t>
-      </w:r>
-    </w:p>
-    <w:p>
-      <w:pPr>
+        <w:t>Figure 2: Функция f</w:t>
+      </w:r>
+    </w:p>
+    <w:p>
+      <w:pPr>
+        <w:pStyle w:val="Compact"/>
         <w:numPr>
           <w:ilvl w:val="0"/>
-          <w:numId w:val="1003"/>
+          <w:numId w:val="4"/>
         </w:numPr>
-        <w:pStyle w:val="Compact"/>
-      </w:pPr>
-      <w:r>
-        <w:t xml:space="preserve">Прописываем дифференциальные уравнения.(риc.3)</w:t>
+      </w:pPr>
+      <w:r>
+        <w:t>Прописываем дифференциальные уравнения.(риc.3)</w:t>
       </w:r>
     </w:p>
     <w:p>
       <w:pPr>
         <w:pStyle w:val="CaptionedFigure"/>
       </w:pPr>
-      <w:bookmarkStart w:id="35" w:name="fig:003"/>
-      <w:r>
+      <w:bookmarkStart w:id="11" w:name="fig:003"/>
+      <w:r>
+        <w:rPr>
+          <w:noProof/>
+          <w:lang w:eastAsia="ru-RU"/>
+        </w:rPr>
         <w:drawing>
-          <wp:inline>
+          <wp:inline distT="0" distB="0" distL="0" distR="0">
             <wp:extent cx="4297040" cy="908005"/>
-            <wp:effectExtent b="0" l="0" r="0" t="0"/>
-            <wp:docPr descr="Figure 3: Уравнения" title="" id="33" name="Picture"/>
-            <a:graphic>
+            <wp:effectExtent l="0" t="0" r="0" b="0"/>
+            <wp:docPr id="33" name="Picture" descr="Figure 3: Уравнения"/>
+            <wp:cNvGraphicFramePr/>
+            <a:graphic xmlns:a="http://schemas.openxmlformats.org/drawingml/2006/main">
               <a:graphicData uri="http://schemas.openxmlformats.org/drawingml/2006/picture">
-                <pic:pic>
+                <pic:pic xmlns:pic="http://schemas.openxmlformats.org/drawingml/2006/picture">
                   <pic:nvPicPr>
-                    <pic:cNvPr descr="screens/3.png" id="34" name="Picture"/>
+                    <pic:cNvPr id="34" name="Picture" descr="screens/3.png"/>
                     <pic:cNvPicPr>
-                      <a:picLocks noChangeArrowheads="1" noChangeAspect="1"/>
+                      <a:picLocks noChangeAspect="1" noChangeArrowheads="1"/>
                     </pic:cNvPicPr>
                   </pic:nvPicPr>
                   <pic:blipFill>
-                    <a:blip r:embed="rId32"/>
+                    <a:blip r:embed="rId9"/>
                     <a:stretch>
                       <a:fillRect/>
                     </a:stretch>
@@ -1217,50 +1938,59 @@
           </wp:inline>
         </w:drawing>
       </w:r>
-      <w:bookmarkEnd w:id="35"/>
+      <w:bookmarkEnd w:id="11"/>
     </w:p>
     <w:p>
       <w:pPr>
         <w:pStyle w:val="ImageCaption"/>
       </w:pPr>
       <w:r>
-        <w:t xml:space="preserve">Figure 3: Уравнения</w:t>
-      </w:r>
-    </w:p>
-    <w:p>
-      <w:pPr>
+        <w:t>Figure</w:t>
+      </w:r>
+      <w:r>
+        <w:t xml:space="preserve"> 3: Уравнения</w:t>
+      </w:r>
+    </w:p>
+    <w:p>
+      <w:pPr>
+        <w:pStyle w:val="Compact"/>
         <w:numPr>
           <w:ilvl w:val="0"/>
-          <w:numId w:val="1004"/>
+          <w:numId w:val="5"/>
         </w:numPr>
-        <w:pStyle w:val="Compact"/>
-      </w:pPr>
-      <w:r>
-        <w:t xml:space="preserve">Получаем фазовый портрет для первого случая.(риc.4)</w:t>
+      </w:pPr>
+      <w:r>
+        <w:t>Получаем фазовый портрет для первого случая.(риc.4)</w:t>
       </w:r>
     </w:p>
     <w:p>
       <w:pPr>
         <w:pStyle w:val="CaptionedFigure"/>
       </w:pPr>
-      <w:bookmarkStart w:id="39" w:name="fig:004"/>
-      <w:r>
+      <w:bookmarkStart w:id="12" w:name="fig:004"/>
+      <w:r>
+        <w:rPr>
+          <w:noProof/>
+          <w:lang w:eastAsia="ru-RU"/>
+        </w:rPr>
+        <w:lastRenderedPageBreak/>
         <w:drawing>
-          <wp:inline>
+          <wp:inline distT="0" distB="0" distL="0" distR="0">
             <wp:extent cx="5334000" cy="2595854"/>
-            <wp:effectExtent b="0" l="0" r="0" t="0"/>
-            <wp:docPr descr="Figure 4: Фазовый портрет гармонического осциллятора без затухания" title="" id="37" name="Picture"/>
-            <a:graphic>
+            <wp:effectExtent l="0" t="0" r="0" b="0"/>
+            <wp:docPr id="37" name="Picture" descr="Figure 4: Фазовый портрет гармонического осциллятора без затухания"/>
+            <wp:cNvGraphicFramePr/>
+            <a:graphic xmlns:a="http://schemas.openxmlformats.org/drawingml/2006/main">
               <a:graphicData uri="http://schemas.openxmlformats.org/drawingml/2006/picture">
-                <pic:pic>
+                <pic:pic xmlns:pic="http://schemas.openxmlformats.org/drawingml/2006/picture">
                   <pic:nvPicPr>
-                    <pic:cNvPr descr="screens/4.png" id="38" name="Picture"/>
+                    <pic:cNvPr id="38" name="Picture" descr="screens/4.png"/>
                     <pic:cNvPicPr>
-                      <a:picLocks noChangeArrowheads="1" noChangeAspect="1"/>
+                      <a:picLocks noChangeAspect="1" noChangeArrowheads="1"/>
                     </pic:cNvPicPr>
                   </pic:nvPicPr>
                   <pic:blipFill>
-                    <a:blip r:embed="rId36"/>
+                    <a:blip r:embed="rId10"/>
                     <a:stretch>
                       <a:fillRect/>
                     </a:stretch>
@@ -1286,62 +2016,70 @@
           </wp:inline>
         </w:drawing>
       </w:r>
-      <w:bookmarkEnd w:id="39"/>
+      <w:bookmarkEnd w:id="12"/>
     </w:p>
     <w:p>
       <w:pPr>
         <w:pStyle w:val="ImageCaption"/>
       </w:pPr>
       <w:r>
-        <w:t xml:space="preserve">Figure 4: Фазовый портрет гармонического осциллятора без затухания</w:t>
-      </w:r>
-    </w:p>
-    <w:p>
-      <w:pPr>
-        <w:pStyle w:val="BodyText"/>
+        <w:t>Figure 4: Фазовый портрет гармонического осциллятора без затухания</w:t>
+      </w:r>
+    </w:p>
+    <w:p>
+      <w:pPr>
+        <w:pStyle w:val="a0"/>
       </w:pPr>
       <w:r>
         <w:rPr>
+          <w:b/>
           <w:bCs/>
-          <w:b/>
         </w:rPr>
-        <w:t xml:space="preserve">Колебания гармонического осциллятора с затуханием и без действий внешней силы</w:t>
-      </w:r>
-    </w:p>
-    <w:p>
-      <w:pPr>
+        <w:t>Колебания гармонического осциллятора с затуханием и без действий внешней силы</w:t>
+      </w:r>
+    </w:p>
+    <w:p>
+      <w:pPr>
+        <w:pStyle w:val="Compact"/>
         <w:numPr>
           <w:ilvl w:val="0"/>
-          <w:numId w:val="1005"/>
+          <w:numId w:val="6"/>
         </w:numPr>
-        <w:pStyle w:val="Compact"/>
-      </w:pPr>
-      <w:r>
-        <w:t xml:space="preserve">Задаём частоту и затухание, а также начальные условия для уравнения.(риc.5)</w:t>
+      </w:pPr>
+      <w:r>
+        <w:t>Задаём частоту и затухание, а также начальн</w:t>
+      </w:r>
+      <w:r>
+        <w:t>ые условия для уравнения.(риc.5)</w:t>
       </w:r>
     </w:p>
     <w:p>
       <w:pPr>
         <w:pStyle w:val="CaptionedFigure"/>
       </w:pPr>
-      <w:bookmarkStart w:id="43" w:name="fig:005"/>
-      <w:r>
+      <w:bookmarkStart w:id="13" w:name="fig:005"/>
+      <w:r>
+        <w:rPr>
+          <w:noProof/>
+          <w:lang w:eastAsia="ru-RU"/>
+        </w:rPr>
         <w:drawing>
-          <wp:inline>
+          <wp:inline distT="0" distB="0" distL="0" distR="0">
             <wp:extent cx="3727938" cy="1790433"/>
-            <wp:effectExtent b="0" l="0" r="0" t="0"/>
-            <wp:docPr descr="Figure 5: Задание начальных условий" title="" id="41" name="Picture"/>
-            <a:graphic>
+            <wp:effectExtent l="0" t="0" r="0" b="0"/>
+            <wp:docPr id="41" name="Picture" descr="Figure 5: Задание начальных условий"/>
+            <wp:cNvGraphicFramePr/>
+            <a:graphic xmlns:a="http://schemas.openxmlformats.org/drawingml/2006/main">
               <a:graphicData uri="http://schemas.openxmlformats.org/drawingml/2006/picture">
-                <pic:pic>
+                <pic:pic xmlns:pic="http://schemas.openxmlformats.org/drawingml/2006/picture">
                   <pic:nvPicPr>
-                    <pic:cNvPr descr="screens/5.png" id="42" name="Picture"/>
+                    <pic:cNvPr id="42" name="Picture" descr="screens/5.png"/>
                     <pic:cNvPicPr>
-                      <a:picLocks noChangeArrowheads="1" noChangeAspect="1"/>
+                      <a:picLocks noChangeAspect="1" noChangeArrowheads="1"/>
                     </pic:cNvPicPr>
                   </pic:nvPicPr>
                   <pic:blipFill>
-                    <a:blip r:embed="rId40"/>
+                    <a:blip r:embed="rId11"/>
                     <a:stretch>
                       <a:fillRect/>
                     </a:stretch>
@@ -1367,50 +2105,55 @@
           </wp:inline>
         </w:drawing>
       </w:r>
-      <w:bookmarkEnd w:id="43"/>
+      <w:bookmarkEnd w:id="13"/>
     </w:p>
     <w:p>
       <w:pPr>
         <w:pStyle w:val="ImageCaption"/>
       </w:pPr>
       <w:r>
-        <w:t xml:space="preserve">Figure 5: Задание начальных условий</w:t>
-      </w:r>
-    </w:p>
-    <w:p>
-      <w:pPr>
+        <w:t>Figure 5: Задание начальных условий</w:t>
+      </w:r>
+    </w:p>
+    <w:p>
+      <w:pPr>
+        <w:pStyle w:val="Compact"/>
         <w:numPr>
           <w:ilvl w:val="0"/>
-          <w:numId w:val="1006"/>
+          <w:numId w:val="7"/>
         </w:numPr>
-        <w:pStyle w:val="Compact"/>
-      </w:pPr>
-      <w:r>
-        <w:t xml:space="preserve">Прописываем функцию f - правая часть нашего уравнения.(риc.6)</w:t>
+      </w:pPr>
+      <w:r>
+        <w:t>Прописываем функцию f - правая часть нашего уравнения.(риc.6)</w:t>
       </w:r>
     </w:p>
     <w:p>
       <w:pPr>
         <w:pStyle w:val="CaptionedFigure"/>
       </w:pPr>
-      <w:bookmarkStart w:id="46" w:name="fig:006"/>
-      <w:r>
+      <w:bookmarkStart w:id="14" w:name="fig:006"/>
+      <w:r>
+        <w:rPr>
+          <w:noProof/>
+          <w:lang w:eastAsia="ru-RU"/>
+        </w:rPr>
         <w:drawing>
-          <wp:inline>
+          <wp:inline distT="0" distB="0" distL="0" distR="0">
             <wp:extent cx="2979793" cy="1611390"/>
-            <wp:effectExtent b="0" l="0" r="0" t="0"/>
-            <wp:docPr descr="Figure 6: Функция f" title="" id="44" name="Picture"/>
-            <a:graphic>
+            <wp:effectExtent l="0" t="0" r="0" b="0"/>
+            <wp:docPr id="44" name="Picture" descr="Figure 6: Функция f"/>
+            <wp:cNvGraphicFramePr/>
+            <a:graphic xmlns:a="http://schemas.openxmlformats.org/drawingml/2006/main">
               <a:graphicData uri="http://schemas.openxmlformats.org/drawingml/2006/picture">
-                <pic:pic>
+                <pic:pic xmlns:pic="http://schemas.openxmlformats.org/drawingml/2006/picture">
                   <pic:nvPicPr>
-                    <pic:cNvPr descr="screens/2.png" id="45" name="Picture"/>
+                    <pic:cNvPr id="45" name="Picture" descr="screens/2.png"/>
                     <pic:cNvPicPr>
-                      <a:picLocks noChangeArrowheads="1" noChangeAspect="1"/>
+                      <a:picLocks noChangeAspect="1" noChangeArrowheads="1"/>
                     </pic:cNvPicPr>
                   </pic:nvPicPr>
                   <pic:blipFill>
-                    <a:blip r:embed="rId28"/>
+                    <a:blip r:embed="rId8"/>
                     <a:stretch>
                       <a:fillRect/>
                     </a:stretch>
@@ -1436,50 +2179,56 @@
           </wp:inline>
         </w:drawing>
       </w:r>
-      <w:bookmarkEnd w:id="46"/>
+      <w:bookmarkEnd w:id="14"/>
     </w:p>
     <w:p>
       <w:pPr>
         <w:pStyle w:val="ImageCaption"/>
       </w:pPr>
       <w:r>
-        <w:t xml:space="preserve">Figure 6: Функция f</w:t>
-      </w:r>
-    </w:p>
-    <w:p>
-      <w:pPr>
+        <w:t>Figure 6: Функция f</w:t>
+      </w:r>
+    </w:p>
+    <w:p>
+      <w:pPr>
+        <w:pStyle w:val="Compact"/>
         <w:numPr>
           <w:ilvl w:val="0"/>
-          <w:numId w:val="1007"/>
+          <w:numId w:val="8"/>
         </w:numPr>
-        <w:pStyle w:val="Compact"/>
-      </w:pPr>
-      <w:r>
-        <w:t xml:space="preserve">Прописываем дифференциальные уравнения.(риc.7)</w:t>
+      </w:pPr>
+      <w:r>
+        <w:t>Прописываем дифференциальные уравнения.(риc.7)</w:t>
       </w:r>
     </w:p>
     <w:p>
       <w:pPr>
         <w:pStyle w:val="CaptionedFigure"/>
       </w:pPr>
-      <w:bookmarkStart w:id="49" w:name="fig:007"/>
-      <w:r>
+      <w:bookmarkStart w:id="15" w:name="fig:007"/>
+      <w:r>
+        <w:rPr>
+          <w:noProof/>
+          <w:lang w:eastAsia="ru-RU"/>
+        </w:rPr>
+        <w:lastRenderedPageBreak/>
         <w:drawing>
-          <wp:inline>
+          <wp:inline distT="0" distB="0" distL="0" distR="0">
             <wp:extent cx="4297040" cy="908005"/>
-            <wp:effectExtent b="0" l="0" r="0" t="0"/>
-            <wp:docPr descr="Figure 7: Уравнения" title="" id="47" name="Picture"/>
-            <a:graphic>
+            <wp:effectExtent l="0" t="0" r="0" b="0"/>
+            <wp:docPr id="47" name="Picture" descr="Figure 7: Уравнения"/>
+            <wp:cNvGraphicFramePr/>
+            <a:graphic xmlns:a="http://schemas.openxmlformats.org/drawingml/2006/main">
               <a:graphicData uri="http://schemas.openxmlformats.org/drawingml/2006/picture">
-                <pic:pic>
+                <pic:pic xmlns:pic="http://schemas.openxmlformats.org/drawingml/2006/picture">
                   <pic:nvPicPr>
-                    <pic:cNvPr descr="screens/3.png" id="48" name="Picture"/>
+                    <pic:cNvPr id="48" name="Picture" descr="screens/3.png"/>
                     <pic:cNvPicPr>
-                      <a:picLocks noChangeArrowheads="1" noChangeAspect="1"/>
+                      <a:picLocks noChangeAspect="1" noChangeArrowheads="1"/>
                     </pic:cNvPicPr>
                   </pic:nvPicPr>
                   <pic:blipFill>
-                    <a:blip r:embed="rId32"/>
+                    <a:blip r:embed="rId9"/>
                     <a:stretch>
                       <a:fillRect/>
                     </a:stretch>
@@ -1505,50 +2254,55 @@
           </wp:inline>
         </w:drawing>
       </w:r>
-      <w:bookmarkEnd w:id="49"/>
+      <w:bookmarkEnd w:id="15"/>
     </w:p>
     <w:p>
       <w:pPr>
         <w:pStyle w:val="ImageCaption"/>
       </w:pPr>
       <w:r>
-        <w:t xml:space="preserve">Figure 7: Уравнения</w:t>
-      </w:r>
-    </w:p>
-    <w:p>
-      <w:pPr>
+        <w:t>Figure 7: Уравнения</w:t>
+      </w:r>
+    </w:p>
+    <w:p>
+      <w:pPr>
+        <w:pStyle w:val="Compact"/>
         <w:numPr>
           <w:ilvl w:val="0"/>
-          <w:numId w:val="1008"/>
+          <w:numId w:val="9"/>
         </w:numPr>
-        <w:pStyle w:val="Compact"/>
-      </w:pPr>
-      <w:r>
-        <w:t xml:space="preserve">Получаем фазовый портрет для второго случая.(риc.8)</w:t>
+      </w:pPr>
+      <w:r>
+        <w:t>Получаем фазовый портрет для второго случая.(риc.8)</w:t>
       </w:r>
     </w:p>
     <w:p>
       <w:pPr>
         <w:pStyle w:val="CaptionedFigure"/>
       </w:pPr>
-      <w:bookmarkStart w:id="53" w:name="fig:008"/>
-      <w:r>
+      <w:bookmarkStart w:id="16" w:name="fig:008"/>
+      <w:r>
+        <w:rPr>
+          <w:noProof/>
+          <w:lang w:eastAsia="ru-RU"/>
+        </w:rPr>
         <w:drawing>
-          <wp:inline>
+          <wp:inline distT="0" distB="0" distL="0" distR="0">
             <wp:extent cx="5334000" cy="2565527"/>
-            <wp:effectExtent b="0" l="0" r="0" t="0"/>
-            <wp:docPr descr="Figure 8: Фазовый портрет гармонического осциллятора с затуханием без воздействия внешней силы" title="" id="51" name="Picture"/>
-            <a:graphic>
+            <wp:effectExtent l="0" t="0" r="0" b="0"/>
+            <wp:docPr id="51" name="Picture" descr="Figure 8: Фазовый портрет гармонического осциллятора с затуханием без воздействия внешней силы"/>
+            <wp:cNvGraphicFramePr/>
+            <a:graphic xmlns:a="http://schemas.openxmlformats.org/drawingml/2006/main">
               <a:graphicData uri="http://schemas.openxmlformats.org/drawingml/2006/picture">
-                <pic:pic>
+                <pic:pic xmlns:pic="http://schemas.openxmlformats.org/drawingml/2006/picture">
                   <pic:nvPicPr>
-                    <pic:cNvPr descr="screens/6.png" id="52" name="Picture"/>
+                    <pic:cNvPr id="52" name="Picture" descr="screens/6.png"/>
                     <pic:cNvPicPr>
-                      <a:picLocks noChangeArrowheads="1" noChangeAspect="1"/>
+                      <a:picLocks noChangeAspect="1" noChangeArrowheads="1"/>
                     </pic:cNvPicPr>
                   </pic:nvPicPr>
                   <pic:blipFill>
-                    <a:blip r:embed="rId50"/>
+                    <a:blip r:embed="rId12"/>
                     <a:stretch>
                       <a:fillRect/>
                     </a:stretch>
@@ -1574,62 +2328,70 @@
           </wp:inline>
         </w:drawing>
       </w:r>
-      <w:bookmarkEnd w:id="53"/>
+      <w:bookmarkEnd w:id="16"/>
     </w:p>
     <w:p>
       <w:pPr>
         <w:pStyle w:val="ImageCaption"/>
       </w:pPr>
       <w:r>
-        <w:t xml:space="preserve">Figure 8: Фазовый портрет гармонического осциллятора с затуханием без воздействия внешней силы</w:t>
-      </w:r>
-    </w:p>
-    <w:p>
-      <w:pPr>
-        <w:pStyle w:val="BodyText"/>
+        <w:t>Figure 8: Фазовый портрет гармонического осциллятора с затуханием без воздействия внешней силы</w:t>
+      </w:r>
+    </w:p>
+    <w:p>
+      <w:pPr>
+        <w:pStyle w:val="a0"/>
       </w:pPr>
       <w:r>
         <w:rPr>
+          <w:b/>
           <w:bCs/>
-          <w:b/>
         </w:rPr>
-        <w:t xml:space="preserve">Колебания гармонического осциллятора с затуханием и с воздействием внешней силы</w:t>
-      </w:r>
-    </w:p>
-    <w:p>
-      <w:pPr>
+        <w:t>Колебания гармонического осциллятора с затуханием и с воздействием внешней силы</w:t>
+      </w:r>
+    </w:p>
+    <w:p>
+      <w:pPr>
+        <w:pStyle w:val="Compact"/>
         <w:numPr>
           <w:ilvl w:val="0"/>
-          <w:numId w:val="1009"/>
+          <w:numId w:val="10"/>
         </w:numPr>
-        <w:pStyle w:val="Compact"/>
-      </w:pPr>
-      <w:r>
-        <w:t xml:space="preserve">Задаём частоту и затухание, а также начальные условия для уравнения.(риc.9)</w:t>
+      </w:pPr>
+      <w:r>
+        <w:t>Задаём частоту и затухание,</w:t>
+      </w:r>
+      <w:r>
+        <w:t xml:space="preserve"> а также начальные условия для уравнения.(риc.9)</w:t>
       </w:r>
     </w:p>
     <w:p>
       <w:pPr>
         <w:pStyle w:val="CaptionedFigure"/>
       </w:pPr>
-      <w:bookmarkStart w:id="57" w:name="fig:009"/>
-      <w:r>
+      <w:bookmarkStart w:id="17" w:name="fig:009"/>
+      <w:r>
+        <w:rPr>
+          <w:noProof/>
+          <w:lang w:eastAsia="ru-RU"/>
+        </w:rPr>
         <w:drawing>
-          <wp:inline>
+          <wp:inline distT="0" distB="0" distL="0" distR="0">
             <wp:extent cx="3766304" cy="1809616"/>
-            <wp:effectExtent b="0" l="0" r="0" t="0"/>
-            <wp:docPr descr="Figure 9: Задание начальных условий" title="" id="55" name="Picture"/>
-            <a:graphic>
+            <wp:effectExtent l="0" t="0" r="0" b="0"/>
+            <wp:docPr id="55" name="Picture" descr="Figure 9: Задание начальных условий"/>
+            <wp:cNvGraphicFramePr/>
+            <a:graphic xmlns:a="http://schemas.openxmlformats.org/drawingml/2006/main">
               <a:graphicData uri="http://schemas.openxmlformats.org/drawingml/2006/picture">
-                <pic:pic>
+                <pic:pic xmlns:pic="http://schemas.openxmlformats.org/drawingml/2006/picture">
                   <pic:nvPicPr>
-                    <pic:cNvPr descr="screens/7.png" id="56" name="Picture"/>
+                    <pic:cNvPr id="56" name="Picture" descr="screens/7.png"/>
                     <pic:cNvPicPr>
-                      <a:picLocks noChangeArrowheads="1" noChangeAspect="1"/>
+                      <a:picLocks noChangeAspect="1" noChangeArrowheads="1"/>
                     </pic:cNvPicPr>
                   </pic:nvPicPr>
                   <pic:blipFill>
-                    <a:blip r:embed="rId54"/>
+                    <a:blip r:embed="rId13"/>
                     <a:stretch>
                       <a:fillRect/>
                     </a:stretch>
@@ -1655,50 +2417,56 @@
           </wp:inline>
         </w:drawing>
       </w:r>
-      <w:bookmarkEnd w:id="57"/>
+      <w:bookmarkEnd w:id="17"/>
     </w:p>
     <w:p>
       <w:pPr>
         <w:pStyle w:val="ImageCaption"/>
       </w:pPr>
       <w:r>
-        <w:t xml:space="preserve">Figure 9: Задание начальных условий</w:t>
-      </w:r>
-    </w:p>
-    <w:p>
-      <w:pPr>
+        <w:t>Figure 9: Задание начальных условий</w:t>
+      </w:r>
+    </w:p>
+    <w:p>
+      <w:pPr>
+        <w:pStyle w:val="Compact"/>
         <w:numPr>
           <w:ilvl w:val="0"/>
-          <w:numId w:val="1010"/>
+          <w:numId w:val="11"/>
         </w:numPr>
-        <w:pStyle w:val="Compact"/>
-      </w:pPr>
-      <w:r>
-        <w:t xml:space="preserve">Прописываем функцию f - правая часть нашего уравнения.(риc.10)</w:t>
+      </w:pPr>
+      <w:r>
+        <w:t>Прописываем функцию f - правая часть нашего уравнения.(риc.10)</w:t>
       </w:r>
     </w:p>
     <w:p>
       <w:pPr>
         <w:pStyle w:val="CaptionedFigure"/>
       </w:pPr>
-      <w:bookmarkStart w:id="61" w:name="fig:010"/>
-      <w:r>
+      <w:bookmarkStart w:id="18" w:name="fig:010"/>
+      <w:r>
+        <w:rPr>
+          <w:noProof/>
+          <w:lang w:eastAsia="ru-RU"/>
+        </w:rPr>
+        <w:lastRenderedPageBreak/>
         <w:drawing>
-          <wp:inline>
+          <wp:inline distT="0" distB="0" distL="0" distR="0">
             <wp:extent cx="2864693" cy="1579418"/>
-            <wp:effectExtent b="0" l="0" r="0" t="0"/>
-            <wp:docPr descr="Figure 10: Функция f" title="" id="59" name="Picture"/>
-            <a:graphic>
+            <wp:effectExtent l="0" t="0" r="0" b="0"/>
+            <wp:docPr id="59" name="Picture" descr="Figure 10: Функция f"/>
+            <wp:cNvGraphicFramePr/>
+            <a:graphic xmlns:a="http://schemas.openxmlformats.org/drawingml/2006/main">
               <a:graphicData uri="http://schemas.openxmlformats.org/drawingml/2006/picture">
-                <pic:pic>
+                <pic:pic xmlns:pic="http://schemas.openxmlformats.org/drawingml/2006/picture">
                   <pic:nvPicPr>
-                    <pic:cNvPr descr="screens/8.png" id="60" name="Picture"/>
+                    <pic:cNvPr id="60" name="Picture" descr="screens/8.png"/>
                     <pic:cNvPicPr>
-                      <a:picLocks noChangeArrowheads="1" noChangeAspect="1"/>
+                      <a:picLocks noChangeAspect="1" noChangeArrowheads="1"/>
                     </pic:cNvPicPr>
                   </pic:nvPicPr>
                   <pic:blipFill>
-                    <a:blip r:embed="rId58"/>
+                    <a:blip r:embed="rId14"/>
                     <a:stretch>
                       <a:fillRect/>
                     </a:stretch>
@@ -1724,50 +2492,55 @@
           </wp:inline>
         </w:drawing>
       </w:r>
-      <w:bookmarkEnd w:id="61"/>
+      <w:bookmarkEnd w:id="18"/>
     </w:p>
     <w:p>
       <w:pPr>
         <w:pStyle w:val="ImageCaption"/>
       </w:pPr>
       <w:r>
-        <w:t xml:space="preserve">Figure 10: Функция f</w:t>
-      </w:r>
-    </w:p>
-    <w:p>
-      <w:pPr>
+        <w:t>Figure 10: Функция f</w:t>
+      </w:r>
+    </w:p>
+    <w:p>
+      <w:pPr>
+        <w:pStyle w:val="Compact"/>
         <w:numPr>
           <w:ilvl w:val="0"/>
-          <w:numId w:val="1011"/>
+          <w:numId w:val="12"/>
         </w:numPr>
-        <w:pStyle w:val="Compact"/>
-      </w:pPr>
-      <w:r>
-        <w:t xml:space="preserve">Прописываем дифференциальные уравнения.(риc.11)</w:t>
+      </w:pPr>
+      <w:r>
+        <w:t>Прописываем дифференциальные уравнения.(риc.11)</w:t>
       </w:r>
     </w:p>
     <w:p>
       <w:pPr>
         <w:pStyle w:val="CaptionedFigure"/>
       </w:pPr>
-      <w:bookmarkStart w:id="64" w:name="fig:011"/>
-      <w:r>
+      <w:bookmarkStart w:id="19" w:name="fig:011"/>
+      <w:r>
+        <w:rPr>
+          <w:noProof/>
+          <w:lang w:eastAsia="ru-RU"/>
+        </w:rPr>
         <w:drawing>
-          <wp:inline>
+          <wp:inline distT="0" distB="0" distL="0" distR="0">
             <wp:extent cx="4297040" cy="908005"/>
-            <wp:effectExtent b="0" l="0" r="0" t="0"/>
-            <wp:docPr descr="Figure 11: Уравнения" title="" id="62" name="Picture"/>
-            <a:graphic>
+            <wp:effectExtent l="0" t="0" r="0" b="0"/>
+            <wp:docPr id="62" name="Picture" descr="Figure 11: Уравнения"/>
+            <wp:cNvGraphicFramePr/>
+            <a:graphic xmlns:a="http://schemas.openxmlformats.org/drawingml/2006/main">
               <a:graphicData uri="http://schemas.openxmlformats.org/drawingml/2006/picture">
-                <pic:pic>
+                <pic:pic xmlns:pic="http://schemas.openxmlformats.org/drawingml/2006/picture">
                   <pic:nvPicPr>
-                    <pic:cNvPr descr="screens/3.png" id="63" name="Picture"/>
+                    <pic:cNvPr id="63" name="Picture" descr="screens/3.png"/>
                     <pic:cNvPicPr>
-                      <a:picLocks noChangeArrowheads="1" noChangeAspect="1"/>
+                      <a:picLocks noChangeAspect="1" noChangeArrowheads="1"/>
                     </pic:cNvPicPr>
                   </pic:nvPicPr>
                   <pic:blipFill>
-                    <a:blip r:embed="rId32"/>
+                    <a:blip r:embed="rId9"/>
                     <a:stretch>
                       <a:fillRect/>
                     </a:stretch>
@@ -1793,50 +2566,58 @@
           </wp:inline>
         </w:drawing>
       </w:r>
-      <w:bookmarkEnd w:id="64"/>
+      <w:bookmarkEnd w:id="19"/>
     </w:p>
     <w:p>
       <w:pPr>
         <w:pStyle w:val="ImageCaption"/>
       </w:pPr>
       <w:r>
-        <w:t xml:space="preserve">Figure 11: Уравнения</w:t>
-      </w:r>
-    </w:p>
-    <w:p>
-      <w:pPr>
+        <w:t>Figure 11: Уравнения</w:t>
+      </w:r>
+    </w:p>
+    <w:p>
+      <w:pPr>
+        <w:pStyle w:val="Compact"/>
         <w:numPr>
           <w:ilvl w:val="0"/>
-          <w:numId w:val="1012"/>
+          <w:numId w:val="13"/>
         </w:numPr>
-        <w:pStyle w:val="Compact"/>
-      </w:pPr>
-      <w:r>
-        <w:t xml:space="preserve">Получаем фазовый портрет для третьего случая.(риc.12)</w:t>
+      </w:pPr>
+      <w:r>
+        <w:t>Получаем фаз</w:t>
+      </w:r>
+      <w:r>
+        <w:t>овый портрет для третьего случая.(риc.12)</w:t>
       </w:r>
     </w:p>
     <w:p>
       <w:pPr>
         <w:pStyle w:val="CaptionedFigure"/>
       </w:pPr>
-      <w:bookmarkStart w:id="68" w:name="fig:012"/>
-      <w:r>
+      <w:bookmarkStart w:id="20" w:name="fig:012"/>
+      <w:r>
+        <w:rPr>
+          <w:noProof/>
+          <w:lang w:eastAsia="ru-RU"/>
+        </w:rPr>
         <w:drawing>
-          <wp:inline>
+          <wp:inline distT="0" distB="0" distL="0" distR="0">
             <wp:extent cx="5334000" cy="2560014"/>
-            <wp:effectExtent b="0" l="0" r="0" t="0"/>
-            <wp:docPr descr="Figure 12: Фазовый портрет гармонического осциллятора с затуханием без воздействия внешней силы" title="" id="66" name="Picture"/>
-            <a:graphic>
+            <wp:effectExtent l="0" t="0" r="0" b="0"/>
+            <wp:docPr id="66" name="Picture" descr="Figure 12: Фазовый портрет гармонического осциллятора с затуханием без воздействия внешней силы"/>
+            <wp:cNvGraphicFramePr/>
+            <a:graphic xmlns:a="http://schemas.openxmlformats.org/drawingml/2006/main">
               <a:graphicData uri="http://schemas.openxmlformats.org/drawingml/2006/picture">
-                <pic:pic>
+                <pic:pic xmlns:pic="http://schemas.openxmlformats.org/drawingml/2006/picture">
                   <pic:nvPicPr>
-                    <pic:cNvPr descr="screens/9.png" id="67" name="Picture"/>
+                    <pic:cNvPr id="67" name="Picture" descr="screens/9.png"/>
                     <pic:cNvPicPr>
-                      <a:picLocks noChangeArrowheads="1" noChangeAspect="1"/>
+                      <a:picLocks noChangeAspect="1" noChangeArrowheads="1"/>
                     </pic:cNvPicPr>
                   </pic:nvPicPr>
                   <pic:blipFill>
-                    <a:blip r:embed="rId65"/>
+                    <a:blip r:embed="rId15"/>
                     <a:stretch>
                       <a:fillRect/>
                     </a:stretch>
@@ -1862,86 +2643,122 @@
           </wp:inline>
         </w:drawing>
       </w:r>
-      <w:bookmarkEnd w:id="68"/>
+      <w:bookmarkEnd w:id="20"/>
     </w:p>
     <w:p>
       <w:pPr>
         <w:pStyle w:val="ImageCaption"/>
       </w:pPr>
       <w:r>
-        <w:t xml:space="preserve">Figure 12: Фазовый портрет гармонического осциллятора с затуханием без воздействия внешней силы</w:t>
-      </w:r>
-    </w:p>
-    <w:bookmarkEnd w:id="69"/>
-    <w:bookmarkStart w:id="70" w:name="выводы"/>
-    <w:p>
-      <w:pPr>
-        <w:pStyle w:val="Heading1"/>
-      </w:pPr>
+        <w:t>Figure 12: Фазовый портрет гармонического осциллятора с затуханием без воздействия внешней силы</w:t>
+      </w:r>
+    </w:p>
+    <w:p>
+      <w:pPr>
+        <w:pStyle w:val="1"/>
+      </w:pPr>
+      <w:bookmarkStart w:id="21" w:name="выводы"/>
+      <w:bookmarkStart w:id="22" w:name="_Toc97051648"/>
+      <w:bookmarkEnd w:id="7"/>
       <w:r>
         <w:rPr>
           <w:rStyle w:val="SectionNumber"/>
         </w:rPr>
-        <w:t xml:space="preserve">5</w:t>
+        <w:t>5</w:t>
       </w:r>
       <w:r>
         <w:tab/>
-      </w:r>
-      <w:r>
-        <w:t xml:space="preserve">Выводы</w:t>
-      </w:r>
+        <w:t>Выводы</w:t>
+      </w:r>
+      <w:bookmarkEnd w:id="22"/>
     </w:p>
     <w:p>
       <w:pPr>
         <w:pStyle w:val="FirstParagraph"/>
       </w:pPr>
       <w:r>
-        <w:t xml:space="preserve">В данной лабораторной работе мы построили фазовые портреты гармонического осциллятора и решение уравнения гармонического осциллятора для трех различных случаев, а также познакомились с понятиями фазового портрета и фазовой траектории.</w:t>
-      </w:r>
-    </w:p>
-    <w:bookmarkEnd w:id="70"/>
-    <w:bookmarkStart w:id="71" w:name="список-литературы"/>
-    <w:p>
-      <w:pPr>
-        <w:pStyle w:val="Heading1"/>
-      </w:pPr>
+        <w:t>В данной лабораторной работе мы построили фазовые портреты гармонического осциллятора и решение уравнения г</w:t>
+      </w:r>
+      <w:r>
+        <w:t>армонического осциллятора для трех различных случаев, а также познакомились с понятиями фазового портрета и фазовой траектории.</w:t>
+      </w:r>
+    </w:p>
+    <w:p>
+      <w:pPr>
+        <w:pStyle w:val="1"/>
+      </w:pPr>
+      <w:bookmarkStart w:id="23" w:name="список-литературы"/>
+      <w:bookmarkStart w:id="24" w:name="_Toc97051649"/>
+      <w:bookmarkEnd w:id="21"/>
       <w:r>
         <w:rPr>
           <w:rStyle w:val="SectionNumber"/>
         </w:rPr>
-        <w:t xml:space="preserve">6</w:t>
+        <w:lastRenderedPageBreak/>
+        <w:t>6</w:t>
       </w:r>
       <w:r>
         <w:tab/>
-      </w:r>
-      <w:r>
-        <w:t xml:space="preserve">Список литературы</w:t>
-      </w:r>
-    </w:p>
-    <w:p>
-      <w:pPr>
+        <w:t>Список литературы</w:t>
+      </w:r>
+      <w:bookmarkEnd w:id="24"/>
+    </w:p>
+    <w:p>
+      <w:pPr>
+        <w:pStyle w:val="Compact"/>
         <w:numPr>
           <w:ilvl w:val="0"/>
-          <w:numId w:val="1013"/>
+          <w:numId w:val="14"/>
         </w:numPr>
-        <w:pStyle w:val="Compact"/>
-      </w:pPr>
-      <w:r>
-        <w:t xml:space="preserve">Кулябов, Д.С. Модель гармонических колебаний [Текст] / Д.С.Кулябов. - Москва: - 4 с.</w:t>
-      </w:r>
-    </w:p>
-    <w:bookmarkEnd w:id="71"/>
-    <w:sectPr/>
+      </w:pPr>
+      <w:r>
+        <w:t>Кулябов, Д.С. Модель гармонических колебаний [Текст] / Д.С.Кулябов. - Москва: - 4 с.</w:t>
+      </w:r>
+      <w:bookmarkEnd w:id="23"/>
+    </w:p>
+    <w:sectPr>
+      <w:pgSz w:w="12240" w:h="15840"/>
+      <w:pgMar w:top="1134" w:right="850" w:bottom="1134" w:left="1701" w:header="720" w:footer="720" w:gutter="0"/>
+      <w:cols w:space="720"/>
+    </w:sectPr>
   </w:body>
 </w:document>
 </file>
 
-<file path=word/comments.xml><?xml version="1.0" encoding="utf-8"?>
-<w:comments xmlns:w="http://schemas.openxmlformats.org/wordprocessingml/2006/main" xmlns:m="http://schemas.openxmlformats.org/officeDocument/2006/math" xmlns:r="http://schemas.openxmlformats.org/officeDocument/2006/relationships" xmlns:o="urn:schemas-microsoft-com:office:office" xmlns:v="urn:schemas-microsoft-com:vml" xmlns:w10="urn:schemas-microsoft-com:office:word" xmlns:a="http://schemas.openxmlformats.org/drawingml/2006/main" xmlns:pic="http://schemas.openxmlformats.org/drawingml/2006/picture" xmlns:wp="http://schemas.openxmlformats.org/drawingml/2006/wordprocessingDrawing"/>
+<file path=word/endnotes.xml><?xml version="1.0" encoding="utf-8"?>
+<w:endnotes xmlns:wpc="http://schemas.microsoft.com/office/word/2010/wordprocessingCanvas" xmlns:mc="http://schemas.openxmlformats.org/markup-compatibility/2006" xmlns:o="urn:schemas-microsoft-com:office:office" xmlns:r="http://schemas.openxmlformats.org/officeDocument/2006/relationships" xmlns:m="http://schemas.openxmlformats.org/officeDocument/2006/math" xmlns:v="urn:schemas-microsoft-com:vml" xmlns:wp14="http://schemas.microsoft.com/office/word/2010/wordprocessingDrawing" xmlns:wp="http://schemas.openxmlformats.org/drawingml/2006/wordprocessingDrawing" xmlns:w10="urn:schemas-microsoft-com:office:word" xmlns:w="http://schemas.openxmlformats.org/wordprocessingml/2006/main" xmlns:w14="http://schemas.microsoft.com/office/word/2010/wordml" xmlns:w15="http://schemas.microsoft.com/office/word/2012/wordml" xmlns:wpg="http://schemas.microsoft.com/office/word/2010/wordprocessingGroup" xmlns:wpi="http://schemas.microsoft.com/office/word/2010/wordprocessingInk" xmlns:wne="http://schemas.microsoft.com/office/word/2006/wordml" xmlns:wps="http://schemas.microsoft.com/office/word/2010/wordprocessingShape" mc:Ignorable="w14 w15 wp14">
+  <w:endnote w:type="separator" w:id="-1">
+    <w:p>
+      <w:pPr>
+        <w:spacing w:after="0"/>
+      </w:pPr>
+      <w:r>
+        <w:separator/>
+      </w:r>
+    </w:p>
+  </w:endnote>
+  <w:endnote w:type="continuationSeparator" w:id="0">
+    <w:p>
+      <w:pPr>
+        <w:spacing w:after="0"/>
+      </w:pPr>
+      <w:r>
+        <w:continuationSeparator/>
+      </w:r>
+    </w:p>
+  </w:endnote>
+</w:endnotes>
 </file>
 
 <file path=word/footnotes.xml><?xml version="1.0" encoding="utf-8"?>
-<w:footnotes xmlns:w="http://schemas.openxmlformats.org/wordprocessingml/2006/main" xmlns:m="http://schemas.openxmlformats.org/officeDocument/2006/math" xmlns:r="http://schemas.openxmlformats.org/officeDocument/2006/relationships" xmlns:o="urn:schemas-microsoft-com:office:office" xmlns:v="urn:schemas-microsoft-com:vml" xmlns:w10="urn:schemas-microsoft-com:office:word" xmlns:a="http://schemas.openxmlformats.org/drawingml/2006/main" xmlns:pic="http://schemas.openxmlformats.org/drawingml/2006/picture" xmlns:wp="http://schemas.openxmlformats.org/drawingml/2006/wordprocessingDrawing">
+<w:footnotes xmlns:wpc="http://schemas.microsoft.com/office/word/2010/wordprocessingCanvas" xmlns:mc="http://schemas.openxmlformats.org/markup-compatibility/2006" xmlns:o="urn:schemas-microsoft-com:office:office" xmlns:r="http://schemas.openxmlformats.org/officeDocument/2006/relationships" xmlns:m="http://schemas.openxmlformats.org/officeDocument/2006/math" xmlns:v="urn:schemas-microsoft-com:vml" xmlns:wp14="http://schemas.microsoft.com/office/word/2010/wordprocessingDrawing" xmlns:wp="http://schemas.openxmlformats.org/drawingml/2006/wordprocessingDrawing" xmlns:w10="urn:schemas-microsoft-com:office:word" xmlns:w="http://schemas.openxmlformats.org/wordprocessingml/2006/main" xmlns:w14="http://schemas.microsoft.com/office/word/2010/wordml" xmlns:w15="http://schemas.microsoft.com/office/word/2012/wordml" xmlns:wpg="http://schemas.microsoft.com/office/word/2010/wordprocessingGroup" xmlns:wpi="http://schemas.microsoft.com/office/word/2010/wordprocessingInk" xmlns:wne="http://schemas.microsoft.com/office/word/2006/wordml" xmlns:wps="http://schemas.microsoft.com/office/word/2010/wordprocessingShape" mc:Ignorable="w14 w15 wp14">
+  <w:footnote w:type="separator" w:id="-1">
+    <w:p>
+      <w:r>
+        <w:separator/>
+      </w:r>
+    </w:p>
+  </w:footnote>
   <w:footnote w:type="continuationSeparator" w:id="0">
     <w:p>
       <w:r>
@@ -1949,29 +2766,19 @@
       </w:r>
     </w:p>
   </w:footnote>
-  <w:footnote w:type="separator" w:id="-1">
-    <w:p>
-      <w:r>
-        <w:separator/>
-      </w:r>
-    </w:p>
-  </w:footnote>
-  <w:footnote w:id="22">
-    <w:p>
-      <w:pPr>
-        <w:pStyle w:val="FootnoteText"/>
+  <w:footnote w:id="1">
+    <w:p>
+      <w:pPr>
+        <w:pStyle w:val="a9"/>
       </w:pPr>
       <w:r>
         <w:rPr>
-          <w:rStyle w:val="FootnoteReference"/>
+          <w:rStyle w:val="ac"/>
         </w:rPr>
         <w:footnoteRef/>
       </w:r>
       <w:r>
-        <w:t xml:space="preserve"> </w:t>
-      </w:r>
-      <w:r>
-        <w:t xml:space="preserve">Кулябов, Д.С. Модель гармонических колебаний.</w:t>
+        <w:t xml:space="preserve"> Кулябов, Д.С. Модель гармонических колебаний.</w:t>
       </w:r>
     </w:p>
   </w:footnote>
@@ -1979,10 +2786,11 @@
 </file>
 
 <file path=word/numbering.xml><?xml version="1.0" encoding="utf-8"?>
-<w:numbering xmlns:w="http://schemas.openxmlformats.org/wordprocessingml/2006/main">
-  <w:abstractNum w:abstractNumId="990">
-    <w:nsid w:val="A990"/>
+<w:numbering xmlns:wpc="http://schemas.microsoft.com/office/word/2010/wordprocessingCanvas" xmlns:mc="http://schemas.openxmlformats.org/markup-compatibility/2006" xmlns:o="urn:schemas-microsoft-com:office:office" xmlns:r="http://schemas.openxmlformats.org/officeDocument/2006/relationships" xmlns:m="http://schemas.openxmlformats.org/officeDocument/2006/math" xmlns:v="urn:schemas-microsoft-com:vml" xmlns:wp14="http://schemas.microsoft.com/office/word/2010/wordprocessingDrawing" xmlns:wp="http://schemas.openxmlformats.org/drawingml/2006/wordprocessingDrawing" xmlns:w10="urn:schemas-microsoft-com:office:word" xmlns:w="http://schemas.openxmlformats.org/wordprocessingml/2006/main" xmlns:w14="http://schemas.microsoft.com/office/word/2010/wordml" xmlns:w15="http://schemas.microsoft.com/office/word/2012/wordml" xmlns:wpg="http://schemas.microsoft.com/office/word/2010/wordprocessingGroup" xmlns:wpi="http://schemas.microsoft.com/office/word/2010/wordprocessingInk" xmlns:wne="http://schemas.microsoft.com/office/word/2006/wordml" xmlns:wps="http://schemas.microsoft.com/office/word/2010/wordprocessingShape" mc:Ignorable="w14 w15 wp14">
+  <w:abstractNum w:abstractNumId="0">
+    <w:nsid w:val="0000A990"/>
     <w:multiLevelType w:val="multilevel"/>
+    <w:tmpl w:val="6D26B140"/>
     <w:lvl w:ilvl="0">
       <w:numFmt w:val="bullet"/>
       <w:lvlText w:val=" "/>
@@ -2056,9 +2864,10 @@
       </w:pPr>
     </w:lvl>
   </w:abstractNum>
-  <w:abstractNum w:abstractNumId="99411">
-    <w:nsid w:val="A99411"/>
+  <w:abstractNum w:abstractNumId="1">
+    <w:nsid w:val="00A99411"/>
     <w:multiLevelType w:val="multilevel"/>
+    <w:tmpl w:val="870E86F2"/>
     <w:lvl w:ilvl="0">
       <w:start w:val="1"/>
       <w:numFmt w:val="decimal"/>
@@ -2141,9 +2950,10 @@
       </w:pPr>
     </w:lvl>
   </w:abstractNum>
-  <w:abstractNum w:abstractNumId="99412">
-    <w:nsid w:val="A99412"/>
+  <w:abstractNum w:abstractNumId="2">
+    <w:nsid w:val="00A99412"/>
     <w:multiLevelType w:val="multilevel"/>
+    <w:tmpl w:val="7CF2DA68"/>
     <w:lvl w:ilvl="0">
       <w:start w:val="2"/>
       <w:numFmt w:val="decimal"/>
@@ -2226,9 +3036,10 @@
       </w:pPr>
     </w:lvl>
   </w:abstractNum>
-  <w:abstractNum w:abstractNumId="99413">
-    <w:nsid w:val="A99413"/>
+  <w:abstractNum w:abstractNumId="3">
+    <w:nsid w:val="00A99413"/>
     <w:multiLevelType w:val="multilevel"/>
+    <w:tmpl w:val="5796868C"/>
     <w:lvl w:ilvl="0">
       <w:start w:val="3"/>
       <w:numFmt w:val="decimal"/>
@@ -2311,9 +3122,10 @@
       </w:pPr>
     </w:lvl>
   </w:abstractNum>
-  <w:abstractNum w:abstractNumId="99414">
-    <w:nsid w:val="A99414"/>
+  <w:abstractNum w:abstractNumId="4">
+    <w:nsid w:val="00A99414"/>
     <w:multiLevelType w:val="multilevel"/>
+    <w:tmpl w:val="24AC450E"/>
     <w:lvl w:ilvl="0">
       <w:start w:val="4"/>
       <w:numFmt w:val="decimal"/>
@@ -2396,11 +3208,11 @@
       </w:pPr>
     </w:lvl>
   </w:abstractNum>
-  <w:num w:numId="1000">
-    <w:abstractNumId w:val="990"/>
+  <w:num w:numId="1">
+    <w:abstractNumId w:val="0"/>
   </w:num>
-  <w:num w:numId="1001">
-    <w:abstractNumId w:val="99411"/>
+  <w:num w:numId="2">
+    <w:abstractNumId w:val="1"/>
     <w:lvlOverride w:ilvl="0">
       <w:startOverride w:val="1"/>
     </w:lvlOverride>
@@ -2429,8 +3241,8 @@
       <w:startOverride w:val="1"/>
     </w:lvlOverride>
   </w:num>
-  <w:num w:numId="1002">
-    <w:abstractNumId w:val="99412"/>
+  <w:num w:numId="3">
+    <w:abstractNumId w:val="2"/>
     <w:lvlOverride w:ilvl="0">
       <w:startOverride w:val="2"/>
     </w:lvlOverride>
@@ -2459,8 +3271,8 @@
       <w:startOverride w:val="2"/>
     </w:lvlOverride>
   </w:num>
-  <w:num w:numId="1003">
-    <w:abstractNumId w:val="99413"/>
+  <w:num w:numId="4">
+    <w:abstractNumId w:val="3"/>
     <w:lvlOverride w:ilvl="0">
       <w:startOverride w:val="3"/>
     </w:lvlOverride>
@@ -2489,8 +3301,8 @@
       <w:startOverride w:val="3"/>
     </w:lvlOverride>
   </w:num>
-  <w:num w:numId="1004">
-    <w:abstractNumId w:val="99414"/>
+  <w:num w:numId="5">
+    <w:abstractNumId w:val="4"/>
     <w:lvlOverride w:ilvl="0">
       <w:startOverride w:val="4"/>
     </w:lvlOverride>
@@ -2519,8 +3331,8 @@
       <w:startOverride w:val="4"/>
     </w:lvlOverride>
   </w:num>
-  <w:num w:numId="1005">
-    <w:abstractNumId w:val="99411"/>
+  <w:num w:numId="6">
+    <w:abstractNumId w:val="1"/>
     <w:lvlOverride w:ilvl="0">
       <w:startOverride w:val="1"/>
     </w:lvlOverride>
@@ -2549,8 +3361,8 @@
       <w:startOverride w:val="1"/>
     </w:lvlOverride>
   </w:num>
-  <w:num w:numId="1006">
-    <w:abstractNumId w:val="99412"/>
+  <w:num w:numId="7">
+    <w:abstractNumId w:val="2"/>
     <w:lvlOverride w:ilvl="0">
       <w:startOverride w:val="2"/>
     </w:lvlOverride>
@@ -2579,8 +3391,8 @@
       <w:startOverride w:val="2"/>
     </w:lvlOverride>
   </w:num>
-  <w:num w:numId="1007">
-    <w:abstractNumId w:val="99413"/>
+  <w:num w:numId="8">
+    <w:abstractNumId w:val="3"/>
     <w:lvlOverride w:ilvl="0">
       <w:startOverride w:val="3"/>
     </w:lvlOverride>
@@ -2609,8 +3421,8 @@
       <w:startOverride w:val="3"/>
     </w:lvlOverride>
   </w:num>
-  <w:num w:numId="1008">
-    <w:abstractNumId w:val="99414"/>
+  <w:num w:numId="9">
+    <w:abstractNumId w:val="4"/>
     <w:lvlOverride w:ilvl="0">
       <w:startOverride w:val="4"/>
     </w:lvlOverride>
@@ -2639,8 +3451,8 @@
       <w:startOverride w:val="4"/>
     </w:lvlOverride>
   </w:num>
-  <w:num w:numId="1009">
-    <w:abstractNumId w:val="99411"/>
+  <w:num w:numId="10">
+    <w:abstractNumId w:val="1"/>
     <w:lvlOverride w:ilvl="0">
       <w:startOverride w:val="1"/>
     </w:lvlOverride>
@@ -2669,8 +3481,8 @@
       <w:startOverride w:val="1"/>
     </w:lvlOverride>
   </w:num>
-  <w:num w:numId="1010">
-    <w:abstractNumId w:val="99412"/>
+  <w:num w:numId="11">
+    <w:abstractNumId w:val="2"/>
     <w:lvlOverride w:ilvl="0">
       <w:startOverride w:val="2"/>
     </w:lvlOverride>
@@ -2699,8 +3511,8 @@
       <w:startOverride w:val="2"/>
     </w:lvlOverride>
   </w:num>
-  <w:num w:numId="1011">
-    <w:abstractNumId w:val="99413"/>
+  <w:num w:numId="12">
+    <w:abstractNumId w:val="3"/>
     <w:lvlOverride w:ilvl="0">
       <w:startOverride w:val="3"/>
     </w:lvlOverride>
@@ -2729,8 +3541,8 @@
       <w:startOverride w:val="3"/>
     </w:lvlOverride>
   </w:num>
-  <w:num w:numId="1012">
-    <w:abstractNumId w:val="99414"/>
+  <w:num w:numId="13">
+    <w:abstractNumId w:val="4"/>
     <w:lvlOverride w:ilvl="0">
       <w:startOverride w:val="4"/>
     </w:lvlOverride>
@@ -2759,8 +3571,8 @@
       <w:startOverride w:val="4"/>
     </w:lvlOverride>
   </w:num>
-  <w:num w:numId="1013">
-    <w:abstractNumId w:val="99411"/>
+  <w:num w:numId="14">
+    <w:abstractNumId w:val="1"/>
     <w:lvlOverride w:ilvl="0">
       <w:startOverride w:val="1"/>
     </w:lvlOverride>
@@ -2793,14 +3605,14 @@
 </file>
 
 <file path=word/styles.xml><?xml version="1.0" encoding="utf-8"?>
-<w:styles xmlns:r="http://schemas.openxmlformats.org/officeDocument/2006/relationships" xmlns:w="http://schemas.openxmlformats.org/wordprocessingml/2006/main">
+<w:styles xmlns:mc="http://schemas.openxmlformats.org/markup-compatibility/2006" xmlns:r="http://schemas.openxmlformats.org/officeDocument/2006/relationships" xmlns:w="http://schemas.openxmlformats.org/wordprocessingml/2006/main" xmlns:w14="http://schemas.microsoft.com/office/word/2010/wordml" xmlns:w15="http://schemas.microsoft.com/office/word/2012/wordml" mc:Ignorable="w14 w15">
   <w:docDefaults>
     <w:rPrDefault>
       <w:rPr>
-        <w:rFonts w:asciiTheme="minorHAnsi" w:cstheme="minorBidi" w:eastAsiaTheme="minorHAnsi" w:hAnsiTheme="minorHAnsi"/>
+        <w:rFonts w:asciiTheme="minorHAnsi" w:eastAsiaTheme="minorHAnsi" w:hAnsiTheme="minorHAnsi" w:cstheme="minorBidi"/>
         <w:sz w:val="24"/>
         <w:szCs w:val="24"/>
-        <w:lang w:bidi="ar-SA" w:eastAsia="en-US" w:val="ru-RU"/>
+        <w:lang w:val="ru-RU" w:eastAsia="en-US" w:bidi="ar-SA"/>
       </w:rPr>
     </w:rPrDefault>
     <w:pPrDefault>
@@ -2809,73 +3621,592 @@
       </w:pPr>
     </w:pPrDefault>
   </w:docDefaults>
-  <w:latentStyles w:count="276" w:defLockedState="0" w:defQFormat="0" w:defSemiHidden="0" w:defUIPriority="0" w:defUnhideWhenUsed="0"/>
-  <w:style w:default="1" w:styleId="Normal" w:type="paragraph">
+  <w:latentStyles w:defLockedState="0" w:defUIPriority="0" w:defSemiHidden="0" w:defUnhideWhenUsed="0" w:defQFormat="0" w:count="371">
+    <w:lsdException w:name="index 1" w:semiHidden="1" w:unhideWhenUsed="1"/>
+    <w:lsdException w:name="index 7" w:semiHidden="1" w:unhideWhenUsed="1"/>
+    <w:lsdException w:name="index 8" w:semiHidden="1" w:unhideWhenUsed="1"/>
+    <w:lsdException w:name="index 9" w:semiHidden="1" w:unhideWhenUsed="1"/>
+    <w:lsdException w:name="toc 1" w:semiHidden="1" w:uiPriority="39" w:unhideWhenUsed="1"/>
+    <w:lsdException w:name="toc 2" w:semiHidden="1" w:unhideWhenUsed="1"/>
+    <w:lsdException w:name="toc 3" w:semiHidden="1" w:unhideWhenUsed="1"/>
+    <w:lsdException w:name="toc 4" w:semiHidden="1" w:unhideWhenUsed="1"/>
+    <w:lsdException w:name="toc 5" w:semiHidden="1" w:unhideWhenUsed="1"/>
+    <w:lsdException w:name="toc 6" w:semiHidden="1" w:unhideWhenUsed="1"/>
+    <w:lsdException w:name="toc 7" w:semiHidden="1" w:unhideWhenUsed="1"/>
+    <w:lsdException w:name="toc 8" w:semiHidden="1" w:unhideWhenUsed="1"/>
+    <w:lsdException w:name="toc 9" w:semiHidden="1" w:unhideWhenUsed="1"/>
+    <w:lsdException w:name="Normal Indent" w:semiHidden="1" w:unhideWhenUsed="1"/>
+    <w:lsdException w:name="footnote text" w:semiHidden="1" w:unhideWhenUsed="1"/>
+    <w:lsdException w:name="annotation text" w:semiHidden="1" w:unhideWhenUsed="1"/>
+    <w:lsdException w:name="header" w:semiHidden="1" w:unhideWhenUsed="1"/>
+    <w:lsdException w:name="footer" w:semiHidden="1" w:unhideWhenUsed="1"/>
+    <w:lsdException w:name="index heading" w:semiHidden="1" w:unhideWhenUsed="1"/>
+    <w:lsdException w:name="caption" w:semiHidden="1" w:unhideWhenUsed="1"/>
+    <w:lsdException w:name="table of figures" w:semiHidden="1" w:unhideWhenUsed="1"/>
+    <w:lsdException w:name="envelope address" w:semiHidden="1" w:unhideWhenUsed="1"/>
+    <w:lsdException w:name="envelope return" w:semiHidden="1" w:unhideWhenUsed="1"/>
+    <w:lsdException w:name="footnote reference" w:semiHidden="1" w:unhideWhenUsed="1"/>
+    <w:lsdException w:name="annotation reference" w:semiHidden="1" w:unhideWhenUsed="1"/>
+    <w:lsdException w:name="line number" w:semiHidden="1" w:unhideWhenUsed="1"/>
+    <w:lsdException w:name="page number" w:semiHidden="1" w:unhideWhenUsed="1"/>
+    <w:lsdException w:name="endnote reference" w:semiHidden="1" w:unhideWhenUsed="1"/>
+    <w:lsdException w:name="endnote text" w:semiHidden="1" w:unhideWhenUsed="1"/>
+    <w:lsdException w:name="table of authorities" w:semiHidden="1" w:unhideWhenUsed="1"/>
+    <w:lsdException w:name="macro" w:semiHidden="1" w:unhideWhenUsed="1"/>
+    <w:lsdException w:name="toa heading" w:semiHidden="1" w:unhideWhenUsed="1"/>
+    <w:lsdException w:name="List" w:semiHidden="1" w:unhideWhenUsed="1"/>
+    <w:lsdException w:name="List Bullet" w:semiHidden="1" w:unhideWhenUsed="1"/>
+    <w:lsdException w:name="List Number" w:semiHidden="1" w:unhideWhenUsed="1"/>
+    <w:lsdException w:name="List 2" w:semiHidden="1" w:unhideWhenUsed="1"/>
+    <w:lsdException w:name="List 3" w:semiHidden="1" w:unhideWhenUsed="1"/>
+    <w:lsdException w:name="List 4" w:semiHidden="1" w:unhideWhenUsed="1"/>
+    <w:lsdException w:name="List 5" w:semiHidden="1" w:unhideWhenUsed="1"/>
+    <w:lsdException w:name="List Bullet 2" w:semiHidden="1" w:unhideWhenUsed="1"/>
+    <w:lsdException w:name="List Bullet 3" w:semiHidden="1" w:unhideWhenUsed="1"/>
+    <w:lsdException w:name="List Bullet 4" w:semiHidden="1" w:unhideWhenUsed="1"/>
+    <w:lsdException w:name="List Bullet 5" w:semiHidden="1" w:unhideWhenUsed="1"/>
+    <w:lsdException w:name="List Number 3" w:semiHidden="1" w:unhideWhenUsed="1"/>
+    <w:lsdException w:name="List Number 4" w:semiHidden="1" w:unhideWhenUsed="1"/>
+    <w:lsdException w:name="Closing" w:semiHidden="1" w:unhideWhenUsed="1"/>
+    <w:lsdException w:name="Signature" w:semiHidden="1" w:unhideWhenUsed="1"/>
+    <w:lsdException w:name="Default Paragraph Font" w:semiHidden="1" w:unhideWhenUsed="1"/>
+    <w:lsdException w:name="Body Text" w:semiHidden="1" w:unhideWhenUsed="1"/>
+    <w:lsdException w:name="Body Text Indent" w:semiHidden="1" w:unhideWhenUsed="1"/>
+    <w:lsdException w:name="List Continue" w:semiHidden="1" w:unhideWhenUsed="1"/>
+    <w:lsdException w:name="List Continue 2" w:semiHidden="1" w:unhideWhenUsed="1"/>
+    <w:lsdException w:name="List Continue 3" w:semiHidden="1" w:unhideWhenUsed="1"/>
+    <w:lsdException w:name="List Continue 4" w:semiHidden="1" w:unhideWhenUsed="1"/>
+    <w:lsdException w:name="List Continue 5" w:semiHidden="1" w:unhideWhenUsed="1"/>
+    <w:lsdException w:name="Message Header" w:semiHidden="1" w:unhideWhenUsed="1"/>
+    <w:lsdException w:name="Salutation" w:semiHidden="1" w:unhideWhenUsed="1"/>
+    <w:lsdException w:name="Date" w:semiHidden="1" w:unhideWhenUsed="1"/>
+    <w:lsdException w:name="Body Text First Indent" w:semiHidden="1" w:unhideWhenUsed="1"/>
+    <w:lsdException w:name="Body Text First Indent 2" w:semiHidden="1" w:unhideWhenUsed="1"/>
+    <w:lsdException w:name="Note Heading" w:semiHidden="1" w:unhideWhenUsed="1"/>
+    <w:lsdException w:name="Body Text 2" w:semiHidden="1" w:unhideWhenUsed="1"/>
+    <w:lsdException w:name="Body Text 3" w:semiHidden="1" w:unhideWhenUsed="1"/>
+    <w:lsdException w:name="Body Text Indent 2" w:semiHidden="1" w:unhideWhenUsed="1"/>
+    <w:lsdException w:name="Hyperlink" w:uiPriority="99"/>
+    <w:lsdException w:name="Document Map" w:semiHidden="1" w:unhideWhenUsed="1"/>
+    <w:lsdException w:name="Plain Text" w:semiHidden="1" w:unhideWhenUsed="1"/>
+    <w:lsdException w:name="E-mail Signature" w:semiHidden="1" w:unhideWhenUsed="1"/>
+    <w:lsdException w:name="HTML Top of Form" w:semiHidden="1" w:unhideWhenUsed="1"/>
+    <w:lsdException w:name="HTML Bottom of Form" w:semiHidden="1" w:unhideWhenUsed="1"/>
+    <w:lsdException w:name="Normal (Web)" w:semiHidden="1" w:unhideWhenUsed="1"/>
+    <w:lsdException w:name="HTML Acronym" w:semiHidden="1" w:unhideWhenUsed="1"/>
+    <w:lsdException w:name="HTML Address" w:semiHidden="1" w:unhideWhenUsed="1"/>
+    <w:lsdException w:name="HTML Cite" w:semiHidden="1" w:unhideWhenUsed="1"/>
+    <w:lsdException w:name="HTML Code" w:semiHidden="1" w:unhideWhenUsed="1"/>
+    <w:lsdException w:name="HTML Definition" w:semiHidden="1" w:unhideWhenUsed="1"/>
+    <w:lsdException w:name="HTML Keyboard" w:semiHidden="1" w:unhideWhenUsed="1"/>
+    <w:lsdException w:name="HTML Preformatted" w:semiHidden="1" w:unhideWhenUsed="1"/>
+    <w:lsdException w:name="HTML Sample" w:semiHidden="1" w:unhideWhenUsed="1"/>
+    <w:lsdException w:name="HTML Typewriter" w:semiHidden="1" w:unhideWhenUsed="1"/>
+    <w:lsdException w:name="HTML Variable" w:semiHidden="1" w:unhideWhenUsed="1"/>
+    <w:lsdException w:name="Normal Table" w:semiHidden="1" w:unhideWhenUsed="1"/>
+    <w:lsdException w:name="annotation subject" w:semiHidden="1" w:unhideWhenUsed="1"/>
+    <w:lsdException w:name="No List" w:semiHidden="1" w:unhideWhenUsed="1"/>
+    <w:lsdException w:name="Outline List 1" w:semiHidden="1" w:unhideWhenUsed="1"/>
+    <w:lsdException w:name="Outline List 2" w:semiHidden="1" w:unhideWhenUsed="1"/>
+    <w:lsdException w:name="Outline List 3" w:semiHidden="1" w:unhideWhenUsed="1"/>
+    <w:lsdException w:name="Table Simple 1" w:semiHidden="1" w:unhideWhenUsed="1"/>
+    <w:lsdException w:name="Table Simple 2" w:semiHidden="1" w:unhideWhenUsed="1"/>
+    <w:lsdException w:name="Table Simple 3" w:semiHidden="1" w:unhideWhenUsed="1"/>
+    <w:lsdException w:name="Table Classic 1" w:semiHidden="1" w:unhideWhenUsed="1"/>
+    <w:lsdException w:name="Table Classic 2" w:semiHidden="1" w:unhideWhenUsed="1"/>
+    <w:lsdException w:name="Table Classic 3" w:semiHidden="1" w:unhideWhenUsed="1"/>
+    <w:lsdException w:name="Table Classic 4" w:semiHidden="1" w:unhideWhenUsed="1"/>
+    <w:lsdException w:name="Table Colorful 1" w:semiHidden="1" w:unhideWhenUsed="1"/>
+    <w:lsdException w:name="Table Colorful 2" w:semiHidden="1" w:unhideWhenUsed="1"/>
+    <w:lsdException w:name="Table Colorful 3" w:semiHidden="1" w:unhideWhenUsed="1"/>
+    <w:lsdException w:name="Table Columns 1" w:semiHidden="1" w:unhideWhenUsed="1"/>
+    <w:lsdException w:name="Table Columns 2" w:semiHidden="1" w:unhideWhenUsed="1"/>
+    <w:lsdException w:name="Table Columns 3" w:semiHidden="1" w:unhideWhenUsed="1"/>
+    <w:lsdException w:name="Table Columns 4" w:semiHidden="1" w:unhideWhenUsed="1"/>
+    <w:lsdException w:name="Table Columns 5" w:semiHidden="1" w:unhideWhenUsed="1"/>
+    <w:lsdException w:name="Table Grid 1" w:semiHidden="1" w:unhideWhenUsed="1"/>
+    <w:lsdException w:name="Table Grid 2" w:semiHidden="1" w:unhideWhenUsed="1"/>
+    <w:lsdException w:name="Table Grid 3" w:semiHidden="1" w:unhideWhenUsed="1"/>
+    <w:lsdException w:name="Table Grid 4" w:semiHidden="1" w:unhideWhenUsed="1"/>
+    <w:lsdException w:name="Table Grid 5" w:semiHidden="1" w:unhideWhenUsed="1"/>
+    <w:lsdException w:name="Table Grid 6" w:semiHidden="1" w:unhideWhenUsed="1"/>
+    <w:lsdException w:name="Table Grid 7" w:semiHidden="1" w:unhideWhenUsed="1"/>
+    <w:lsdException w:name="Table Grid 8" w:semiHidden="1" w:unhideWhenUsed="1"/>
+    <w:lsdException w:name="Table List 1" w:semiHidden="1" w:unhideWhenUsed="1"/>
+    <w:lsdException w:name="Table List 2" w:semiHidden="1" w:unhideWhenUsed="1"/>
+    <w:lsdException w:name="Table List 3" w:semiHidden="1" w:unhideWhenUsed="1"/>
+    <w:lsdException w:name="Table List 4" w:semiHidden="1" w:unhideWhenUsed="1"/>
+    <w:lsdException w:name="Table List 5" w:semiHidden="1" w:unhideWhenUsed="1"/>
+    <w:lsdException w:name="Table List 6" w:semiHidden="1" w:unhideWhenUsed="1"/>
+    <w:lsdException w:name="Table List 7" w:semiHidden="1" w:unhideWhenUsed="1"/>
+    <w:lsdException w:name="Table List 8" w:semiHidden="1" w:unhideWhenUsed="1"/>
+    <w:lsdException w:name="Table 3D effects 1" w:semiHidden="1" w:unhideWhenUsed="1"/>
+    <w:lsdException w:name="Table 3D effects 2" w:semiHidden="1" w:unhideWhenUsed="1"/>
+    <w:lsdException w:name="Table 3D effects 3" w:semiHidden="1" w:unhideWhenUsed="1"/>
+    <w:lsdException w:name="Table Contemporary" w:semiHidden="1" w:unhideWhenUsed="1"/>
+    <w:lsdException w:name="Table Elegant" w:semiHidden="1" w:unhideWhenUsed="1"/>
+    <w:lsdException w:name="Table Professional" w:semiHidden="1" w:unhideWhenUsed="1"/>
+    <w:lsdException w:name="Table Subtle 1" w:semiHidden="1" w:unhideWhenUsed="1"/>
+    <w:lsdException w:name="Table Subtle 2" w:semiHidden="1" w:unhideWhenUsed="1"/>
+    <w:lsdException w:name="Table Web 1" w:semiHidden="1" w:unhideWhenUsed="1"/>
+    <w:lsdException w:name="Table Web 2" w:semiHidden="1" w:unhideWhenUsed="1"/>
+    <w:lsdException w:name="Table Web 3" w:semiHidden="1" w:unhideWhenUsed="1"/>
+    <w:lsdException w:name="Balloon Text" w:semiHidden="1" w:unhideWhenUsed="1"/>
+    <w:lsdException w:name="Table Theme" w:semiHidden="1" w:unhideWhenUsed="1"/>
+    <w:lsdException w:name="Placeholder Text" w:semiHidden="1"/>
+    <w:lsdException w:name="Light Shading"/>
+    <w:lsdException w:name="Light List"/>
+    <w:lsdException w:name="Light Grid"/>
+    <w:lsdException w:name="Medium Shading 1"/>
+    <w:lsdException w:name="Medium Shading 2"/>
+    <w:lsdException w:name="Medium List 1"/>
+    <w:lsdException w:name="Medium List 2"/>
+    <w:lsdException w:name="Light Shading Accent 1"/>
+    <w:lsdException w:name="Light List Accent 1"/>
+    <w:lsdException w:name="Light Grid Accent 1"/>
+    <w:lsdException w:name="Medium Shading 1 Accent 1"/>
+    <w:lsdException w:name="Medium Shading 2 Accent 1"/>
+    <w:lsdException w:name="Medium List 1 Accent 1"/>
+    <w:lsdException w:name="Revision" w:semiHidden="1"/>
+    <w:lsdException w:name="Medium List 2 Accent 1"/>
+    <w:lsdException w:name="Medium Grid 1 Accent 1"/>
+    <w:lsdException w:name="Medium Grid 2 Accent 1"/>
+    <w:lsdException w:name="Medium Grid 3 Accent 1"/>
+    <w:lsdException w:name="Dark List Accent 1"/>
+    <w:lsdException w:name="Colorful Shading Accent 1"/>
+    <w:lsdException w:name="Colorful List Accent 1"/>
+    <w:lsdException w:name="Colorful Grid Accent 1"/>
+    <w:lsdException w:name="Light Shading Accent 2"/>
+    <w:lsdException w:name="Light List Accent 2"/>
+    <w:lsdException w:name="Light Grid Accent 2"/>
+    <w:lsdException w:name="Medium Shading 1 Accent 2"/>
+    <w:lsdException w:name="Medium Shading 2 Accent 2"/>
+    <w:lsdException w:name="Medium List 1 Accent 2"/>
+    <w:lsdException w:name="Medium List 2 Accent 2"/>
+    <w:lsdException w:name="Medium Grid 1 Accent 2"/>
+    <w:lsdException w:name="Medium Grid 2 Accent 2"/>
+    <w:lsdException w:name="Medium Grid 3 Accent 2"/>
+    <w:lsdException w:name="Dark List Accent 2"/>
+    <w:lsdException w:name="Colorful Shading Accent 2"/>
+    <w:lsdException w:name="Colorful List Accent 2"/>
+    <w:lsdException w:name="Colorful Grid Accent 2"/>
+    <w:lsdException w:name="Light Shading Accent 3"/>
+    <w:lsdException w:name="Light List Accent 3"/>
+    <w:lsdException w:name="Light Grid Accent 3"/>
+    <w:lsdException w:name="Medium Shading 1 Accent 3"/>
+    <w:lsdException w:name="Medium Shading 2 Accent 3"/>
+    <w:lsdException w:name="Medium List 1 Accent 3"/>
+    <w:lsdException w:name="Medium List 2 Accent 3"/>
+    <w:lsdException w:name="Medium Grid 1 Accent 3"/>
+    <w:lsdException w:name="Medium Grid 2 Accent 3"/>
+    <w:lsdException w:name="Medium Grid 3 Accent 3"/>
+    <w:lsdException w:name="Dark List Accent 3"/>
+    <w:lsdException w:name="Colorful Shading Accent 3"/>
+    <w:lsdException w:name="Colorful List Accent 3"/>
+    <w:lsdException w:name="Colorful Grid Accent 3"/>
+    <w:lsdException w:name="Light Shading Accent 4"/>
+    <w:lsdException w:name="Light List Accent 4"/>
+    <w:lsdException w:name="Light Grid Accent 4"/>
+    <w:lsdException w:name="Medium Shading 1 Accent 4"/>
+    <w:lsdException w:name="Medium Shading 2 Accent 4"/>
+    <w:lsdException w:name="Medium List 1 Accent 4"/>
+    <w:lsdException w:name="Medium List 2 Accent 4"/>
+    <w:lsdException w:name="Medium Grid 1 Accent 4"/>
+    <w:lsdException w:name="Medium Grid 2 Accent 4"/>
+    <w:lsdException w:name="Medium Grid 3 Accent 4"/>
+    <w:lsdException w:name="Dark List Accent 4"/>
+    <w:lsdException w:name="Colorful Shading Accent 4"/>
+    <w:lsdException w:name="Colorful List Accent 4"/>
+    <w:lsdException w:name="Colorful Grid Accent 4"/>
+    <w:lsdException w:name="Light Shading Accent 5"/>
+    <w:lsdException w:name="Light List Accent 5"/>
+    <w:lsdException w:name="Light Grid Accent 5"/>
+    <w:lsdException w:name="Medium Shading 1 Accent 5"/>
+    <w:lsdException w:name="Medium Shading 2 Accent 5"/>
+    <w:lsdException w:name="Medium List 1 Accent 5"/>
+    <w:lsdException w:name="Medium List 2 Accent 5"/>
+    <w:lsdException w:name="Medium Grid 1 Accent 5"/>
+    <w:lsdException w:name="Medium Grid 2 Accent 5"/>
+    <w:lsdException w:name="Medium Grid 3 Accent 5"/>
+    <w:lsdException w:name="Dark List Accent 5"/>
+    <w:lsdException w:name="Colorful Shading Accent 5"/>
+    <w:lsdException w:name="Colorful List Accent 5"/>
+    <w:lsdException w:name="Colorful Grid Accent 5"/>
+    <w:lsdException w:name="Light Shading Accent 6"/>
+    <w:lsdException w:name="Light List Accent 6"/>
+    <w:lsdException w:name="Light Grid Accent 6"/>
+    <w:lsdException w:name="Medium Shading 1 Accent 6"/>
+    <w:lsdException w:name="Medium Shading 2 Accent 6"/>
+    <w:lsdException w:name="Medium List 1 Accent 6"/>
+    <w:lsdException w:name="Medium List 2 Accent 6"/>
+    <w:lsdException w:name="Medium Grid 1 Accent 6"/>
+    <w:lsdException w:name="Medium Grid 2 Accent 6"/>
+    <w:lsdException w:name="Medium Grid 3 Accent 6"/>
+    <w:lsdException w:name="Dark List Accent 6"/>
+    <w:lsdException w:name="Colorful Shading Accent 6"/>
+    <w:lsdException w:name="Colorful List Accent 6"/>
+    <w:lsdException w:name="Colorful Grid Accent 6"/>
+    <w:lsdException w:name="Bibliography" w:semiHidden="1" w:unhideWhenUsed="1"/>
+    <w:lsdException w:name="TOC Heading" w:semiHidden="1" w:unhideWhenUsed="1"/>
+    <w:lsdException w:name="Grid Table 4" w:uiPriority="49"/>
+    <w:lsdException w:name="Grid Table 5 Dark" w:uiPriority="50"/>
+    <w:lsdException w:name="Grid Table 6 Colorful" w:uiPriority="51"/>
+    <w:lsdException w:name="Grid Table 7 Colorful" w:uiPriority="52"/>
+    <w:lsdException w:name="Grid Table 1 Light Accent 1" w:uiPriority="46"/>
+    <w:lsdException w:name="Grid Table 2 Accent 1" w:uiPriority="47"/>
+    <w:lsdException w:name="Grid Table 3 Accent 1" w:uiPriority="48"/>
+    <w:lsdException w:name="Grid Table 4 Accent 1" w:uiPriority="49"/>
+    <w:lsdException w:name="Grid Table 5 Dark Accent 1" w:uiPriority="50"/>
+    <w:lsdException w:name="Grid Table 6 Colorful Accent 1" w:uiPriority="51"/>
+    <w:lsdException w:name="Grid Table 7 Colorful Accent 1" w:uiPriority="52"/>
+    <w:lsdException w:name="Grid Table 1 Light Accent 2" w:uiPriority="46"/>
+    <w:lsdException w:name="Grid Table 2 Accent 2" w:uiPriority="47"/>
+    <w:lsdException w:name="Grid Table 3 Accent 2" w:uiPriority="48"/>
+    <w:lsdException w:name="Grid Table 4 Accent 2" w:uiPriority="49"/>
+    <w:lsdException w:name="Grid Table 5 Dark Accent 2" w:uiPriority="50"/>
+    <w:lsdException w:name="Grid Table 6 Colorful Accent 2" w:uiPriority="51"/>
+    <w:lsdException w:name="Grid Table 7 Colorful Accent 2" w:uiPriority="52"/>
+    <w:lsdException w:name="Grid Table 1 Light Accent 3" w:uiPriority="46"/>
+    <w:lsdException w:name="Grid Table 2 Accent 3" w:uiPriority="47"/>
+    <w:lsdException w:name="Grid Table 3 Accent 3" w:uiPriority="48"/>
+    <w:lsdException w:name="Grid Table 4 Accent 3" w:uiPriority="49"/>
+    <w:lsdException w:name="Grid Table 5 Dark Accent 3" w:uiPriority="50"/>
+    <w:lsdException w:name="Grid Table 6 Colorful Accent 3" w:uiPriority="51"/>
+    <w:lsdException w:name="Grid Table 7 Colorful Accent 3" w:uiPriority="52"/>
+    <w:lsdException w:name="Grid Table 1 Light Accent 4" w:uiPriority="46"/>
+    <w:lsdException w:name="Grid Table 2 Accent 4" w:uiPriority="47"/>
+    <w:lsdException w:name="Grid Table 3 Accent 4" w:uiPriority="48"/>
+    <w:lsdException w:name="Grid Table 4 Accent 4" w:uiPriority="49"/>
+    <w:lsdException w:name="Grid Table 5 Dark Accent 4" w:uiPriority="50"/>
+    <w:lsdException w:name="Grid Table 6 Colorful Accent 4" w:uiPriority="51"/>
+    <w:lsdException w:name="Grid Table 7 Colorful Accent 4" w:uiPriority="52"/>
+    <w:lsdException w:name="Grid Table 1 Light Accent 5" w:uiPriority="46"/>
+    <w:lsdException w:name="Grid Table 2 Accent 5" w:uiPriority="47"/>
+    <w:lsdException w:name="Grid Table 3 Accent 5" w:uiPriority="48"/>
+    <w:lsdException w:name="Grid Table 4 Accent 5" w:uiPriority="49"/>
+    <w:lsdException w:name="Grid Table 5 Dark Accent 5" w:uiPriority="50"/>
+    <w:lsdException w:name="Grid Table 6 Colorful Accent 5" w:uiPriority="51"/>
+    <w:lsdException w:name="Grid Table 7 Colorful Accent 5" w:uiPriority="52"/>
+    <w:lsdException w:name="Grid Table 1 Light Accent 6" w:uiPriority="46"/>
+    <w:lsdException w:name="Grid Table 2 Accent 6" w:uiPriority="47"/>
+    <w:lsdException w:name="Grid Table 3 Accent 6" w:uiPriority="48"/>
+    <w:lsdException w:name="Grid Table 4 Accent 6" w:uiPriority="49"/>
+    <w:lsdException w:name="Grid Table 5 Dark Accent 6" w:uiPriority="50"/>
+    <w:lsdException w:name="Grid Table 6 Colorful Accent 6" w:uiPriority="51"/>
+    <w:lsdException w:name="Grid Table 7 Colorful Accent 6" w:uiPriority="52"/>
+    <w:lsdException w:name="List Table 1 Light" w:uiPriority="46"/>
+    <w:lsdException w:name="List Table 2" w:uiPriority="47"/>
+    <w:lsdException w:name="List Table 3" w:uiPriority="48"/>
+    <w:lsdException w:name="List Table 4" w:uiPriority="49"/>
+    <w:lsdException w:name="List Table 5 Dark" w:uiPriority="50"/>
+    <w:lsdException w:name="List Table 6 Colorful" w:uiPriority="51"/>
+    <w:lsdException w:name="List Table 7 Colorful" w:uiPriority="52"/>
+    <w:lsdException w:name="List Table 1 Light Accent 1" w:uiPriority="46"/>
+    <w:lsdException w:name="List Table 2 Accent 1" w:uiPriority="47"/>
+    <w:lsdException w:name="List Table 3 Accent 1" w:uiPriority="48"/>
+    <w:lsdException w:name="List Table 4 Accent 1" w:uiPriority="49"/>
+    <w:lsdException w:name="List Table 5 Dark Accent 1" w:uiPriority="50"/>
+    <w:lsdException w:name="List Table 6 Colorful Accent 1" w:uiPriority="51"/>
+    <w:lsdException w:name="List Table 7 Colorful Accent 1" w:uiPriority="52"/>
+    <w:lsdException w:name="List Table 1 Light Accent 2" w:uiPriority="46"/>
+    <w:lsdException w:name="List Table 2 Accent 2" w:uiPriority="47"/>
+    <w:lsdException w:name="List Table 3 Accent 2" w:uiPriority="48"/>
+    <w:lsdException w:name="List Table 4 Accent 2" w:uiPriority="49"/>
+    <w:lsdException w:name="List Table 5 Dark Accent 2" w:uiPriority="50"/>
+    <w:lsdException w:name="List Table 6 Colorful Accent 2" w:uiPriority="51"/>
+    <w:lsdException w:name="List Table 7 Colorful Accent 2" w:uiPriority="52"/>
+    <w:lsdException w:name="List Table 1 Light Accent 3" w:uiPriority="46"/>
+    <w:lsdException w:name="List Table 2 Accent 3" w:uiPriority="47"/>
+    <w:lsdException w:name="List Table 3 Accent 3" w:uiPriority="48"/>
+    <w:lsdException w:name="List Table 4 Accent 3" w:uiPriority="49"/>
+    <w:lsdException w:name="List Table 5 Dark Accent 3" w:uiPriority="50"/>
+    <w:lsdException w:name="List Table 6 Colorful Accent 3" w:uiPriority="51"/>
+    <w:lsdException w:name="List Table 7 Colorful Accent 3" w:uiPriority="52"/>
+    <w:lsdException w:name="List Table 1 Light Accent 4" w:uiPriority="46"/>
+    <w:lsdException w:name="List Table 2 Accent 4" w:uiPriority="47"/>
+    <w:lsdException w:name="List Table 3 Accent 4" w:uiPriority="48"/>
+    <w:lsdException w:name="List Table 4 Accent 4" w:uiPriority="49"/>
+    <w:lsdException w:name="List Table 5 Dark Accent 4" w:uiPriority="50"/>
+    <w:lsdException w:name="List Table 6 Colorful Accent 4" w:uiPriority="51"/>
+    <w:lsdException w:name="List Table 7 Colorful Accent 4" w:uiPriority="52"/>
+    <w:lsdException w:name="List Table 1 Light Accent 5" w:uiPriority="46"/>
+    <w:lsdException w:name="List Table 2 Accent 5" w:uiPriority="47"/>
+    <w:lsdException w:name="List Table 3 Accent 5" w:uiPriority="48"/>
+    <w:lsdException w:name="List Table 4 Accent 5" w:uiPriority="49"/>
+    <w:lsdException w:name="List Table 5 Dark Accent 5" w:uiPriority="50"/>
+    <w:lsdException w:name="List Table 6 Colorful Accent 5" w:uiPriority="51"/>
+    <w:lsdException w:name="List Table 7 Colorful Accent 5" w:uiPriority="52"/>
+    <w:lsdException w:name="List Table 1 Light Accent 6" w:uiPriority="46"/>
+    <w:lsdException w:name="List Table 2 Accent 6" w:uiPriority="47"/>
+    <w:lsdException w:name="List Table 3 Accent 6" w:uiPriority="48"/>
+    <w:lsdException w:name="List Table 4 Accent 6" w:uiPriority="49"/>
+    <w:lsdException w:name="List Table 5 Dark Accent 6" w:uiPriority="50"/>
+    <w:lsdException w:name="List Table 6 Colorful Accent 6" w:uiPriority="51"/>
+    <w:lsdException w:name="List Table 7 Colorful Accent 6" w:uiPriority="52"/>
+  </w:latentStyles>
+  <w:style w:type="paragraph" w:default="1" w:styleId="a">
     <w:name w:val="Normal"/>
     <w:qFormat/>
   </w:style>
-  <w:style w:styleId="BodyText" w:type="paragraph">
-    <w:name w:val="Body Text"/>
-    <w:basedOn w:val="Normal"/>
-    <w:link w:val="BodyTextChar"/>
-    <w:pPr>
-      <w:spacing w:after="180" w:before="180"/>
-    </w:pPr>
-    <w:qFormat/>
-  </w:style>
-  <w:style w:customStyle="1" w:styleId="FirstParagraph" w:type="paragraph">
-    <w:name w:val="First Paragraph"/>
-    <w:basedOn w:val="BodyText"/>
-    <w:next w:val="BodyText"/>
-    <w:qFormat/>
-  </w:style>
-  <w:style w:customStyle="1" w:styleId="Compact" w:type="paragraph">
-    <w:name w:val="Compact"/>
-    <w:basedOn w:val="BodyText"/>
-    <w:qFormat/>
-    <w:pPr>
-      <w:spacing w:after="36" w:before="36"/>
-    </w:pPr>
-  </w:style>
-  <w:style w:styleId="Title" w:type="paragraph">
-    <w:name w:val="Title"/>
-    <w:basedOn w:val="Normal"/>
-    <w:next w:val="BodyText"/>
+  <w:style w:type="paragraph" w:styleId="1">
+    <w:name w:val="heading 1"/>
+    <w:basedOn w:val="a"/>
+    <w:next w:val="a0"/>
+    <w:uiPriority w:val="9"/>
     <w:qFormat/>
     <w:pPr>
       <w:keepNext/>
       <w:keepLines/>
-      <w:spacing w:after="240" w:before="480"/>
-      <w:jc w:val="center"/>
+      <w:spacing w:before="480" w:after="0"/>
+      <w:outlineLvl w:val="0"/>
     </w:pPr>
     <w:rPr>
-      <w:rFonts w:asciiTheme="majorHAnsi" w:cstheme="majorBidi" w:eastAsiaTheme="majorEastAsia" w:hAnsiTheme="majorHAnsi"/>
+      <w:rFonts w:asciiTheme="majorHAnsi" w:eastAsiaTheme="majorEastAsia" w:hAnsiTheme="majorHAnsi" w:cstheme="majorBidi"/>
       <w:b/>
       <w:bCs/>
-      <w:color w:themeColor="accent1" w:themeShade="B5" w:val="345A8A"/>
-      <w:sz w:val="36"/>
-      <w:szCs w:val="36"/>
+      <w:color w:val="4F81BD" w:themeColor="accent1"/>
+      <w:sz w:val="32"/>
+      <w:szCs w:val="32"/>
     </w:rPr>
   </w:style>
-  <w:style w:styleId="Subtitle" w:type="paragraph">
-    <w:name w:val="Subtitle"/>
-    <w:basedOn w:val="Title"/>
-    <w:next w:val="BodyText"/>
+  <w:style w:type="paragraph" w:styleId="2">
+    <w:name w:val="heading 2"/>
+    <w:basedOn w:val="a"/>
+    <w:next w:val="a0"/>
+    <w:uiPriority w:val="9"/>
+    <w:unhideWhenUsed/>
     <w:qFormat/>
     <w:pPr>
       <w:keepNext/>
       <w:keepLines/>
-      <w:spacing w:after="240" w:before="240"/>
+      <w:spacing w:before="200" w:after="0"/>
+      <w:outlineLvl w:val="1"/>
+    </w:pPr>
+    <w:rPr>
+      <w:rFonts w:asciiTheme="majorHAnsi" w:eastAsiaTheme="majorEastAsia" w:hAnsiTheme="majorHAnsi" w:cstheme="majorBidi"/>
+      <w:b/>
+      <w:bCs/>
+      <w:color w:val="4F81BD" w:themeColor="accent1"/>
+      <w:sz w:val="28"/>
+      <w:szCs w:val="28"/>
+    </w:rPr>
+  </w:style>
+  <w:style w:type="paragraph" w:styleId="3">
+    <w:name w:val="heading 3"/>
+    <w:basedOn w:val="a"/>
+    <w:next w:val="a0"/>
+    <w:uiPriority w:val="9"/>
+    <w:unhideWhenUsed/>
+    <w:qFormat/>
+    <w:pPr>
+      <w:keepNext/>
+      <w:keepLines/>
+      <w:spacing w:before="200" w:after="0"/>
+      <w:outlineLvl w:val="2"/>
+    </w:pPr>
+    <w:rPr>
+      <w:rFonts w:asciiTheme="majorHAnsi" w:eastAsiaTheme="majorEastAsia" w:hAnsiTheme="majorHAnsi" w:cstheme="majorBidi"/>
+      <w:b/>
+      <w:bCs/>
+      <w:color w:val="4F81BD" w:themeColor="accent1"/>
+    </w:rPr>
+  </w:style>
+  <w:style w:type="paragraph" w:styleId="4">
+    <w:name w:val="heading 4"/>
+    <w:basedOn w:val="a"/>
+    <w:next w:val="a0"/>
+    <w:uiPriority w:val="9"/>
+    <w:unhideWhenUsed/>
+    <w:qFormat/>
+    <w:pPr>
+      <w:keepNext/>
+      <w:keepLines/>
+      <w:spacing w:before="200" w:after="0"/>
+      <w:outlineLvl w:val="3"/>
+    </w:pPr>
+    <w:rPr>
+      <w:rFonts w:asciiTheme="majorHAnsi" w:eastAsiaTheme="majorEastAsia" w:hAnsiTheme="majorHAnsi" w:cstheme="majorBidi"/>
+      <w:bCs/>
+      <w:i/>
+      <w:color w:val="4F81BD" w:themeColor="accent1"/>
+    </w:rPr>
+  </w:style>
+  <w:style w:type="paragraph" w:styleId="5">
+    <w:name w:val="heading 5"/>
+    <w:basedOn w:val="a"/>
+    <w:next w:val="a0"/>
+    <w:uiPriority w:val="9"/>
+    <w:unhideWhenUsed/>
+    <w:qFormat/>
+    <w:pPr>
+      <w:keepNext/>
+      <w:keepLines/>
+      <w:spacing w:before="200" w:after="0"/>
+      <w:outlineLvl w:val="4"/>
+    </w:pPr>
+    <w:rPr>
+      <w:rFonts w:asciiTheme="majorHAnsi" w:eastAsiaTheme="majorEastAsia" w:hAnsiTheme="majorHAnsi" w:cstheme="majorBidi"/>
+      <w:iCs/>
+      <w:color w:val="4F81BD" w:themeColor="accent1"/>
+    </w:rPr>
+  </w:style>
+  <w:style w:type="paragraph" w:styleId="6">
+    <w:name w:val="heading 6"/>
+    <w:basedOn w:val="a"/>
+    <w:next w:val="a0"/>
+    <w:uiPriority w:val="9"/>
+    <w:unhideWhenUsed/>
+    <w:qFormat/>
+    <w:pPr>
+      <w:keepNext/>
+      <w:keepLines/>
+      <w:spacing w:before="200" w:after="0"/>
+      <w:outlineLvl w:val="5"/>
+    </w:pPr>
+    <w:rPr>
+      <w:rFonts w:asciiTheme="majorHAnsi" w:eastAsiaTheme="majorEastAsia" w:hAnsiTheme="majorHAnsi" w:cstheme="majorBidi"/>
+      <w:color w:val="4F81BD" w:themeColor="accent1"/>
+    </w:rPr>
+  </w:style>
+  <w:style w:type="paragraph" w:styleId="7">
+    <w:name w:val="heading 7"/>
+    <w:basedOn w:val="a"/>
+    <w:next w:val="a0"/>
+    <w:uiPriority w:val="9"/>
+    <w:unhideWhenUsed/>
+    <w:qFormat/>
+    <w:pPr>
+      <w:keepNext/>
+      <w:keepLines/>
+      <w:spacing w:before="200" w:after="0"/>
+      <w:outlineLvl w:val="6"/>
+    </w:pPr>
+    <w:rPr>
+      <w:rFonts w:asciiTheme="majorHAnsi" w:eastAsiaTheme="majorEastAsia" w:hAnsiTheme="majorHAnsi" w:cstheme="majorBidi"/>
+      <w:color w:val="4F81BD" w:themeColor="accent1"/>
+    </w:rPr>
+  </w:style>
+  <w:style w:type="paragraph" w:styleId="8">
+    <w:name w:val="heading 8"/>
+    <w:basedOn w:val="a"/>
+    <w:next w:val="a0"/>
+    <w:uiPriority w:val="9"/>
+    <w:unhideWhenUsed/>
+    <w:qFormat/>
+    <w:pPr>
+      <w:keepNext/>
+      <w:keepLines/>
+      <w:spacing w:before="200" w:after="0"/>
+      <w:outlineLvl w:val="7"/>
+    </w:pPr>
+    <w:rPr>
+      <w:rFonts w:asciiTheme="majorHAnsi" w:eastAsiaTheme="majorEastAsia" w:hAnsiTheme="majorHAnsi" w:cstheme="majorBidi"/>
+      <w:color w:val="4F81BD" w:themeColor="accent1"/>
+    </w:rPr>
+  </w:style>
+  <w:style w:type="paragraph" w:styleId="9">
+    <w:name w:val="heading 9"/>
+    <w:basedOn w:val="a"/>
+    <w:next w:val="a0"/>
+    <w:uiPriority w:val="9"/>
+    <w:unhideWhenUsed/>
+    <w:qFormat/>
+    <w:pPr>
+      <w:keepNext/>
+      <w:keepLines/>
+      <w:spacing w:before="200" w:after="0"/>
+      <w:outlineLvl w:val="8"/>
+    </w:pPr>
+    <w:rPr>
+      <w:rFonts w:asciiTheme="majorHAnsi" w:eastAsiaTheme="majorEastAsia" w:hAnsiTheme="majorHAnsi" w:cstheme="majorBidi"/>
+      <w:color w:val="4F81BD" w:themeColor="accent1"/>
+    </w:rPr>
+  </w:style>
+  <w:style w:type="character" w:default="1" w:styleId="a1">
+    <w:name w:val="Default Paragraph Font"/>
+    <w:uiPriority w:val="1"/>
+    <w:semiHidden/>
+    <w:unhideWhenUsed/>
+  </w:style>
+  <w:style w:type="table" w:default="1" w:styleId="a2">
+    <w:name w:val="Normal Table"/>
+    <w:uiPriority w:val="99"/>
+    <w:semiHidden/>
+    <w:unhideWhenUsed/>
+    <w:tblPr>
+      <w:tblInd w:w="0" w:type="dxa"/>
+      <w:tblCellMar>
+        <w:top w:w="0" w:type="dxa"/>
+        <w:left w:w="108" w:type="dxa"/>
+        <w:bottom w:w="0" w:type="dxa"/>
+        <w:right w:w="108" w:type="dxa"/>
+      </w:tblCellMar>
+    </w:tblPr>
+  </w:style>
+  <w:style w:type="numbering" w:default="1" w:styleId="a3">
+    <w:name w:val="No List"/>
+    <w:uiPriority w:val="99"/>
+    <w:semiHidden/>
+    <w:unhideWhenUsed/>
+  </w:style>
+  <w:style w:type="paragraph" w:styleId="a0">
+    <w:name w:val="Body Text"/>
+    <w:basedOn w:val="a"/>
+    <w:qFormat/>
+    <w:pPr>
+      <w:spacing w:before="180" w:after="180"/>
+    </w:pPr>
+  </w:style>
+  <w:style w:type="paragraph" w:customStyle="1" w:styleId="FirstParagraph">
+    <w:name w:val="First Paragraph"/>
+    <w:basedOn w:val="a0"/>
+    <w:next w:val="a0"/>
+    <w:qFormat/>
+  </w:style>
+  <w:style w:type="paragraph" w:customStyle="1" w:styleId="Compact">
+    <w:name w:val="Compact"/>
+    <w:basedOn w:val="a0"/>
+    <w:qFormat/>
+    <w:pPr>
+      <w:spacing w:before="36" w:after="36"/>
+    </w:pPr>
+  </w:style>
+  <w:style w:type="paragraph" w:styleId="a4">
+    <w:name w:val="Title"/>
+    <w:basedOn w:val="a"/>
+    <w:next w:val="a0"/>
+    <w:qFormat/>
+    <w:pPr>
+      <w:keepNext/>
+      <w:keepLines/>
+      <w:spacing w:before="480" w:after="240"/>
       <w:jc w:val="center"/>
+    </w:pPr>
+    <w:rPr>
+      <w:rFonts w:asciiTheme="majorHAnsi" w:eastAsiaTheme="majorEastAsia" w:hAnsiTheme="majorHAnsi" w:cstheme="majorBidi"/>
+      <w:b/>
+      <w:bCs/>
+      <w:color w:val="345A8A" w:themeColor="accent1" w:themeShade="B5"/>
+      <w:sz w:val="36"/>
+      <w:szCs w:val="36"/>
+    </w:rPr>
+  </w:style>
+  <w:style w:type="paragraph" w:styleId="a5">
+    <w:name w:val="Subtitle"/>
+    <w:basedOn w:val="a4"/>
+    <w:next w:val="a0"/>
+    <w:qFormat/>
+    <w:pPr>
+      <w:spacing w:before="240"/>
     </w:pPr>
     <w:rPr>
       <w:sz w:val="30"/>
       <w:szCs w:val="30"/>
     </w:rPr>
   </w:style>
-  <w:style w:customStyle="1" w:styleId="Author" w:type="paragraph">
+  <w:style w:type="paragraph" w:customStyle="1" w:styleId="Author">
     <w:name w:val="Author"/>
-    <w:next w:val="BodyText"/>
+    <w:next w:val="a0"/>
     <w:qFormat/>
     <w:pPr>
       <w:keepNext/>
@@ -2883,9 +4214,9 @@
       <w:jc w:val="center"/>
     </w:pPr>
   </w:style>
-  <w:style w:styleId="Date" w:type="paragraph">
+  <w:style w:type="paragraph" w:styleId="a6">
     <w:name w:val="Date"/>
-    <w:next w:val="BodyText"/>
+    <w:next w:val="a0"/>
     <w:qFormat/>
     <w:pPr>
       <w:keepNext/>
@@ -2893,276 +4224,77 @@
       <w:jc w:val="center"/>
     </w:pPr>
   </w:style>
-  <w:style w:customStyle="1" w:styleId="Abstract" w:type="paragraph">
+  <w:style w:type="paragraph" w:customStyle="1" w:styleId="Abstract">
     <w:name w:val="Abstract"/>
-    <w:basedOn w:val="Normal"/>
-    <w:next w:val="BodyText"/>
+    <w:basedOn w:val="a"/>
+    <w:next w:val="a0"/>
     <w:qFormat/>
     <w:pPr>
       <w:keepNext/>
       <w:keepLines/>
-      <w:spacing w:after="300" w:before="300"/>
+      <w:spacing w:before="300" w:after="300"/>
     </w:pPr>
     <w:rPr>
       <w:sz w:val="20"/>
       <w:szCs w:val="20"/>
     </w:rPr>
   </w:style>
-  <w:style w:styleId="Bibliography" w:type="paragraph">
+  <w:style w:type="paragraph" w:styleId="a7">
     <w:name w:val="Bibliography"/>
-    <w:basedOn w:val="Normal"/>
-    <w:next w:val="Bibliography"/>
+    <w:basedOn w:val="a"/>
     <w:qFormat/>
-    <w:pPr/>
-    <w:rPr/>
-  </w:style>
-  <w:style w:styleId="Heading1" w:type="paragraph">
-    <w:name w:val="Heading 1"/>
-    <w:basedOn w:val="Normal"/>
-    <w:next w:val="BodyText"/>
-    <w:uiPriority w:val="9"/>
-    <w:qFormat/>
-    <w:pPr>
-      <w:keepNext/>
-      <w:keepLines/>
-      <w:spacing w:after="0" w:before="480"/>
-      <w:outlineLvl w:val="0"/>
-    </w:pPr>
-    <w:rPr>
-      <w:rFonts w:asciiTheme="majorHAnsi" w:cstheme="majorBidi" w:eastAsiaTheme="majorEastAsia" w:hAnsiTheme="majorHAnsi"/>
-      <w:b/>
-      <w:bCs/>
-      <w:color w:themeColor="accent1" w:val="4F81BD"/>
-      <w:sz w:val="32"/>
-      <w:szCs w:val="32"/>
-    </w:rPr>
-  </w:style>
-  <w:style w:styleId="Heading2" w:type="paragraph">
-    <w:name w:val="Heading 2"/>
-    <w:basedOn w:val="Normal"/>
-    <w:next w:val="BodyText"/>
+  </w:style>
+  <w:style w:type="paragraph" w:styleId="a8">
+    <w:name w:val="Block Text"/>
+    <w:basedOn w:val="a0"/>
+    <w:next w:val="a0"/>
     <w:uiPriority w:val="9"/>
     <w:unhideWhenUsed/>
     <w:qFormat/>
     <w:pPr>
-      <w:keepNext/>
-      <w:keepLines/>
-      <w:spacing w:after="0" w:before="200"/>
-      <w:outlineLvl w:val="1"/>
+      <w:spacing w:before="100" w:after="100"/>
+      <w:ind w:left="480" w:right="480"/>
     </w:pPr>
-    <w:rPr>
-      <w:rFonts w:asciiTheme="majorHAnsi" w:cstheme="majorBidi" w:eastAsiaTheme="majorEastAsia" w:hAnsiTheme="majorHAnsi"/>
-      <w:b/>
-      <w:bCs/>
-      <w:color w:themeColor="accent1" w:val="4F81BD"/>
-      <w:sz w:val="28"/>
-      <w:szCs w:val="28"/>
-    </w:rPr>
-  </w:style>
-  <w:style w:styleId="Heading3" w:type="paragraph">
-    <w:name w:val="Heading 3"/>
-    <w:basedOn w:val="Normal"/>
-    <w:next w:val="BodyText"/>
+  </w:style>
+  <w:style w:type="paragraph" w:styleId="a9">
+    <w:name w:val="footnote text"/>
+    <w:basedOn w:val="a"/>
     <w:uiPriority w:val="9"/>
     <w:unhideWhenUsed/>
     <w:qFormat/>
-    <w:pPr>
-      <w:keepNext/>
-      <w:keepLines/>
-      <w:spacing w:after="0" w:before="200"/>
-      <w:outlineLvl w:val="2"/>
-    </w:pPr>
-    <w:rPr>
-      <w:rFonts w:asciiTheme="majorHAnsi" w:cstheme="majorBidi" w:eastAsiaTheme="majorEastAsia" w:hAnsiTheme="majorHAnsi"/>
-      <w:b/>
-      <w:bCs/>
-      <w:color w:themeColor="accent1" w:val="4F81BD"/>
-      <w:sz w:val="24"/>
-      <w:szCs w:val="24"/>
-    </w:rPr>
-  </w:style>
-  <w:style w:styleId="Heading4" w:type="paragraph">
-    <w:name w:val="Heading 4"/>
-    <w:basedOn w:val="Normal"/>
-    <w:next w:val="BodyText"/>
-    <w:uiPriority w:val="9"/>
-    <w:unhideWhenUsed/>
-    <w:qFormat/>
-    <w:pPr>
-      <w:keepNext/>
-      <w:keepLines/>
-      <w:spacing w:after="0" w:before="200"/>
-      <w:outlineLvl w:val="3"/>
-    </w:pPr>
-    <w:rPr>
-      <w:rFonts w:asciiTheme="majorHAnsi" w:cstheme="majorBidi" w:eastAsiaTheme="majorEastAsia" w:hAnsiTheme="majorHAnsi"/>
-      <w:i/>
-      <w:bCs/>
-      <w:color w:themeColor="accent1" w:val="4F81BD"/>
-      <w:sz w:val="24"/>
-      <w:szCs w:val="24"/>
-    </w:rPr>
-  </w:style>
-  <w:style w:styleId="Heading5" w:type="paragraph">
-    <w:name w:val="Heading 5"/>
-    <w:basedOn w:val="Normal"/>
-    <w:next w:val="BodyText"/>
-    <w:uiPriority w:val="9"/>
-    <w:unhideWhenUsed/>
-    <w:qFormat/>
-    <w:pPr>
-      <w:keepNext/>
-      <w:keepLines/>
-      <w:spacing w:after="0" w:before="200"/>
-      <w:outlineLvl w:val="4"/>
-    </w:pPr>
-    <w:rPr>
-      <w:rFonts w:asciiTheme="majorHAnsi" w:cstheme="majorBidi" w:eastAsiaTheme="majorEastAsia" w:hAnsiTheme="majorHAnsi"/>
-      <w:iCs/>
-      <w:color w:themeColor="accent1" w:val="4F81BD"/>
-      <w:sz w:val="24"/>
-      <w:szCs w:val="24"/>
-    </w:rPr>
-  </w:style>
-  <w:style w:styleId="Heading6" w:type="paragraph">
-    <w:name w:val="Heading 6"/>
-    <w:basedOn w:val="Normal"/>
-    <w:next w:val="BodyText"/>
-    <w:uiPriority w:val="9"/>
-    <w:unhideWhenUsed/>
-    <w:qFormat/>
-    <w:pPr>
-      <w:keepNext/>
-      <w:keepLines/>
-      <w:spacing w:after="0" w:before="200"/>
-      <w:outlineLvl w:val="5"/>
-    </w:pPr>
-    <w:rPr>
-      <w:rFonts w:asciiTheme="majorHAnsi" w:cstheme="majorBidi" w:eastAsiaTheme="majorEastAsia" w:hAnsiTheme="majorHAnsi"/>
-      <w:color w:themeColor="accent1" w:val="4F81BD"/>
-      <w:sz w:val="24"/>
-      <w:szCs w:val="24"/>
-    </w:rPr>
-  </w:style>
-  <w:style w:styleId="Heading7" w:type="paragraph">
-    <w:name w:val="Heading 7"/>
-    <w:basedOn w:val="Normal"/>
-    <w:next w:val="BodyText"/>
-    <w:uiPriority w:val="9"/>
-    <w:unhideWhenUsed/>
-    <w:qFormat/>
-    <w:pPr>
-      <w:keepNext/>
-      <w:keepLines/>
-      <w:spacing w:after="0" w:before="200"/>
-      <w:outlineLvl w:val="6"/>
-    </w:pPr>
-    <w:rPr>
-      <w:rFonts w:asciiTheme="majorHAnsi" w:cstheme="majorBidi" w:eastAsiaTheme="majorEastAsia" w:hAnsiTheme="majorHAnsi"/>
-      <w:color w:themeColor="accent1" w:val="4F81BD"/>
-      <w:sz w:val="24"/>
-      <w:szCs w:val="24"/>
-    </w:rPr>
-  </w:style>
-  <w:style w:styleId="Heading8" w:type="paragraph">
-    <w:name w:val="Heading 8"/>
-    <w:basedOn w:val="Normal"/>
-    <w:next w:val="BodyText"/>
-    <w:uiPriority w:val="9"/>
-    <w:unhideWhenUsed/>
-    <w:qFormat/>
-    <w:pPr>
-      <w:keepNext/>
-      <w:keepLines/>
-      <w:spacing w:after="0" w:before="200"/>
-      <w:outlineLvl w:val="7"/>
-    </w:pPr>
-    <w:rPr>
-      <w:rFonts w:asciiTheme="majorHAnsi" w:cstheme="majorBidi" w:eastAsiaTheme="majorEastAsia" w:hAnsiTheme="majorHAnsi"/>
-      <w:color w:themeColor="accent1" w:val="4F81BD"/>
-      <w:sz w:val="24"/>
-      <w:szCs w:val="24"/>
-    </w:rPr>
-  </w:style>
-  <w:style w:styleId="Heading9" w:type="paragraph">
-    <w:name w:val="Heading 9"/>
-    <w:basedOn w:val="Normal"/>
-    <w:next w:val="BodyText"/>
-    <w:uiPriority w:val="9"/>
-    <w:unhideWhenUsed/>
-    <w:qFormat/>
-    <w:pPr>
-      <w:keepNext/>
-      <w:keepLines/>
-      <w:spacing w:after="0" w:before="200"/>
-      <w:outlineLvl w:val="8"/>
-    </w:pPr>
-    <w:rPr>
-      <w:rFonts w:asciiTheme="majorHAnsi" w:cstheme="majorBidi" w:eastAsiaTheme="majorEastAsia" w:hAnsiTheme="majorHAnsi"/>
-      <w:color w:themeColor="accent1" w:val="4F81BD"/>
-      <w:sz w:val="24"/>
-      <w:szCs w:val="24"/>
-    </w:rPr>
-  </w:style>
-  <w:style w:styleId="BlockText" w:type="paragraph">
-    <w:name w:val="Block Text"/>
-    <w:basedOn w:val="BodyText"/>
-    <w:next w:val="BodyText"/>
-    <w:uiPriority w:val="9"/>
-    <w:unhideWhenUsed/>
-    <w:qFormat/>
-    <w:pPr>
-      <w:spacing w:after="100" w:before="100"/>
-      <w:ind w:firstLine="0" w:left="480" w:right="480"/>
-    </w:pPr>
-  </w:style>
-  <w:style w:styleId="FootnoteText" w:type="paragraph">
-    <w:name w:val="Footnote Text"/>
-    <w:basedOn w:val="Normal"/>
-    <w:next w:val="FootnoteText"/>
-    <w:uiPriority w:val="9"/>
-    <w:unhideWhenUsed/>
-    <w:qFormat/>
-  </w:style>
-  <w:style w:default="1" w:styleId="DefaultParagraphFont" w:type="character">
-    <w:name w:val="Default Paragraph Font"/>
-    <w:semiHidden/>
-    <w:unhideWhenUsed/>
-  </w:style>
-  <w:style w:default="1" w:styleId="Table" w:type="table">
+  </w:style>
+  <w:style w:type="table" w:customStyle="1" w:styleId="Table">
     <w:name w:val="Table"/>
-    <w:basedOn w:val="TableNormal"/>
     <w:semiHidden/>
     <w:unhideWhenUsed/>
     <w:qFormat/>
     <w:tblPr>
-      <w:tblInd w:type="dxa" w:w="0"/>
+      <w:tblInd w:w="0" w:type="dxa"/>
       <w:tblCellMar>
-        <w:top w:type="dxa" w:w="0"/>
-        <w:left w:type="dxa" w:w="108"/>
-        <w:bottom w:type="dxa" w:w="0"/>
-        <w:right w:type="dxa" w:w="108"/>
+        <w:top w:w="0" w:type="dxa"/>
+        <w:left w:w="108" w:type="dxa"/>
+        <w:bottom w:w="0" w:type="dxa"/>
+        <w:right w:w="108" w:type="dxa"/>
       </w:tblCellMar>
     </w:tblPr>
     <w:tblStylePr w:type="firstRow">
       <w:tblPr>
         <w:jc w:val="left"/>
-        <w:tblInd w:type="dxa" w:w="0"/>
       </w:tblPr>
       <w:trPr>
         <w:jc w:val="left"/>
       </w:trPr>
       <w:tcPr>
+        <w:tcBorders>
+          <w:bottom w:val="single" w:sz="0" w:space="0" w:color="auto"/>
+        </w:tcBorders>
         <w:vAlign w:val="bottom"/>
-        <w:tcBorders>
-          <w:bottom w:val="single"/>
-        </w:tcBorders>
       </w:tcPr>
     </w:tblStylePr>
   </w:style>
-  <w:style w:customStyle="1" w:styleId="DefinitionTerm" w:type="paragraph">
+  <w:style w:type="paragraph" w:customStyle="1" w:styleId="DefinitionTerm">
     <w:name w:val="Definition Term"/>
-    <w:basedOn w:val="Normal"/>
+    <w:basedOn w:val="a"/>
     <w:next w:val="Definition"/>
     <w:pPr>
       <w:keepNext/>
@@ -3173,78 +4305,80 @@
       <w:b/>
     </w:rPr>
   </w:style>
-  <w:style w:customStyle="1" w:styleId="Definition" w:type="paragraph">
+  <w:style w:type="paragraph" w:customStyle="1" w:styleId="Definition">
     <w:name w:val="Definition"/>
-    <w:basedOn w:val="Normal"/>
-  </w:style>
-  <w:style w:styleId="Caption" w:type="paragraph">
-    <w:name w:val="Caption"/>
-    <w:basedOn w:val="Normal"/>
-    <w:link w:val="BodyTextChar"/>
+    <w:basedOn w:val="a"/>
+  </w:style>
+  <w:style w:type="paragraph" w:styleId="aa">
+    <w:name w:val="caption"/>
+    <w:basedOn w:val="a"/>
+    <w:link w:val="ab"/>
     <w:pPr>
-      <w:spacing w:after="120" w:before="0"/>
+      <w:spacing w:after="120"/>
     </w:pPr>
     <w:rPr>
       <w:i/>
     </w:rPr>
   </w:style>
-  <w:style w:customStyle="1" w:styleId="TableCaption" w:type="paragraph">
+  <w:style w:type="paragraph" w:customStyle="1" w:styleId="TableCaption">
     <w:name w:val="Table Caption"/>
-    <w:basedOn w:val="Caption"/>
+    <w:basedOn w:val="aa"/>
     <w:pPr>
       <w:keepNext/>
     </w:pPr>
   </w:style>
-  <w:style w:customStyle="1" w:styleId="ImageCaption" w:type="paragraph">
+  <w:style w:type="paragraph" w:customStyle="1" w:styleId="ImageCaption">
     <w:name w:val="Image Caption"/>
-    <w:basedOn w:val="Caption"/>
-  </w:style>
-  <w:style w:customStyle="1" w:styleId="Figure" w:type="paragraph">
+    <w:basedOn w:val="aa"/>
+  </w:style>
+  <w:style w:type="paragraph" w:customStyle="1" w:styleId="Figure">
     <w:name w:val="Figure"/>
-    <w:basedOn w:val="Normal"/>
-  </w:style>
-  <w:style w:customStyle="1" w:styleId="CaptionedFigure" w:type="paragraph">
+    <w:basedOn w:val="a"/>
+  </w:style>
+  <w:style w:type="paragraph" w:customStyle="1" w:styleId="CaptionedFigure">
     <w:name w:val="Captioned Figure"/>
     <w:basedOn w:val="Figure"/>
     <w:pPr>
       <w:keepNext/>
     </w:pPr>
   </w:style>
-  <w:style w:customStyle="1" w:styleId="BodyTextChar" w:type="character">
-    <w:name w:val="Body Text Char"/>
-    <w:basedOn w:val="DefaultParagraphFont"/>
-    <w:link w:val="BodyText"/>
-  </w:style>
-  <w:style w:customStyle="1" w:styleId="VerbatimChar" w:type="character">
+  <w:style w:type="character" w:customStyle="1" w:styleId="ab">
+    <w:name w:val="Название объекта Знак"/>
+    <w:basedOn w:val="a1"/>
+    <w:link w:val="aa"/>
+  </w:style>
+  <w:style w:type="character" w:customStyle="1" w:styleId="VerbatimChar">
     <w:name w:val="Verbatim Char"/>
-    <w:basedOn w:val="BodyTextChar"/>
+    <w:basedOn w:val="ab"/>
+    <w:link w:val="SourceCode"/>
     <w:rPr>
       <w:rFonts w:ascii="Consolas" w:hAnsi="Consolas"/>
       <w:sz w:val="22"/>
     </w:rPr>
   </w:style>
-  <w:style w:customStyle="1" w:styleId="SectionNumber" w:type="character">
+  <w:style w:type="character" w:customStyle="1" w:styleId="SectionNumber">
     <w:name w:val="Section Number"/>
-    <w:basedOn w:val="BodyTextChar"/>
-  </w:style>
-  <w:style w:styleId="FootnoteReference" w:type="character">
-    <w:name w:val="Footnote Reference"/>
-    <w:basedOn w:val="BodyTextChar"/>
+    <w:basedOn w:val="ab"/>
+  </w:style>
+  <w:style w:type="character" w:styleId="ac">
+    <w:name w:val="footnote reference"/>
+    <w:basedOn w:val="ab"/>
     <w:rPr>
       <w:vertAlign w:val="superscript"/>
     </w:rPr>
   </w:style>
-  <w:style w:styleId="Hyperlink" w:type="character">
+  <w:style w:type="character" w:styleId="ad">
     <w:name w:val="Hyperlink"/>
-    <w:basedOn w:val="BodyTextChar"/>
+    <w:basedOn w:val="ab"/>
+    <w:uiPriority w:val="99"/>
     <w:rPr>
-      <w:color w:themeColor="accent1" w:val="4F81BD"/>
+      <w:color w:val="4F81BD" w:themeColor="accent1"/>
     </w:rPr>
   </w:style>
-  <w:style w:styleId="TOCHeading" w:type="paragraph">
+  <w:style w:type="paragraph" w:styleId="ae">
     <w:name w:val="TOC Heading"/>
-    <w:basedOn w:val="Heading1"/>
-    <w:next w:val="BodyText"/>
+    <w:basedOn w:val="1"/>
+    <w:next w:val="a0"/>
     <w:uiPriority w:val="39"/>
     <w:unhideWhenUsed/>
     <w:qFormat/>
@@ -3253,240 +4387,318 @@
       <w:outlineLvl w:val="9"/>
     </w:pPr>
     <w:rPr>
-      <w:rFonts w:asciiTheme="majorHAnsi" w:cstheme="majorBidi" w:eastAsiaTheme="majorEastAsia" w:hAnsiTheme="majorHAnsi"/>
       <w:b w:val="0"/>
       <w:bCs w:val="0"/>
-      <w:color w:themeColor="accent1" w:themeShade="BF" w:val="365F91"/>
+      <w:color w:val="365F91" w:themeColor="accent1" w:themeShade="BF"/>
     </w:rPr>
   </w:style>
   <w:style w:type="paragraph" w:customStyle="1" w:styleId="SourceCode">
     <w:name w:val="Source Code"/>
-    <w:basedOn w:val="Normal"/>
+    <w:basedOn w:val="a"/>
     <w:link w:val="VerbatimChar"/>
     <w:pPr>
-      <w:wordWrap w:val="off"/>
+      <w:wordWrap w:val="0"/>
     </w:pPr>
   </w:style>
   <w:style w:type="character" w:customStyle="1" w:styleId="KeywordTok">
     <w:name w:val="KeywordTok"/>
     <w:basedOn w:val="VerbatimChar"/>
     <w:rPr>
+      <w:rFonts w:ascii="Consolas" w:hAnsi="Consolas"/>
+      <w:b/>
       <w:color w:val="007020"/>
-      <w:b/>
+      <w:sz w:val="22"/>
     </w:rPr>
   </w:style>
   <w:style w:type="character" w:customStyle="1" w:styleId="DataTypeTok">
     <w:name w:val="DataTypeTok"/>
     <w:basedOn w:val="VerbatimChar"/>
     <w:rPr>
+      <w:rFonts w:ascii="Consolas" w:hAnsi="Consolas"/>
       <w:color w:val="902000"/>
+      <w:sz w:val="22"/>
     </w:rPr>
   </w:style>
   <w:style w:type="character" w:customStyle="1" w:styleId="DecValTok">
     <w:name w:val="DecValTok"/>
     <w:basedOn w:val="VerbatimChar"/>
     <w:rPr>
-      <w:color w:val="40a070"/>
+      <w:rFonts w:ascii="Consolas" w:hAnsi="Consolas"/>
+      <w:color w:val="40A070"/>
+      <w:sz w:val="22"/>
     </w:rPr>
   </w:style>
   <w:style w:type="character" w:customStyle="1" w:styleId="BaseNTok">
     <w:name w:val="BaseNTok"/>
     <w:basedOn w:val="VerbatimChar"/>
     <w:rPr>
-      <w:color w:val="40a070"/>
+      <w:rFonts w:ascii="Consolas" w:hAnsi="Consolas"/>
+      <w:color w:val="40A070"/>
+      <w:sz w:val="22"/>
     </w:rPr>
   </w:style>
   <w:style w:type="character" w:customStyle="1" w:styleId="FloatTok">
     <w:name w:val="FloatTok"/>
     <w:basedOn w:val="VerbatimChar"/>
     <w:rPr>
-      <w:color w:val="40a070"/>
+      <w:rFonts w:ascii="Consolas" w:hAnsi="Consolas"/>
+      <w:color w:val="40A070"/>
+      <w:sz w:val="22"/>
     </w:rPr>
   </w:style>
   <w:style w:type="character" w:customStyle="1" w:styleId="ConstantTok">
     <w:name w:val="ConstantTok"/>
     <w:basedOn w:val="VerbatimChar"/>
     <w:rPr>
+      <w:rFonts w:ascii="Consolas" w:hAnsi="Consolas"/>
       <w:color w:val="880000"/>
+      <w:sz w:val="22"/>
     </w:rPr>
   </w:style>
   <w:style w:type="character" w:customStyle="1" w:styleId="CharTok">
     <w:name w:val="CharTok"/>
     <w:basedOn w:val="VerbatimChar"/>
     <w:rPr>
-      <w:color w:val="4070a0"/>
+      <w:rFonts w:ascii="Consolas" w:hAnsi="Consolas"/>
+      <w:color w:val="4070A0"/>
+      <w:sz w:val="22"/>
     </w:rPr>
   </w:style>
   <w:style w:type="character" w:customStyle="1" w:styleId="SpecialCharTok">
     <w:name w:val="SpecialCharTok"/>
     <w:basedOn w:val="VerbatimChar"/>
     <w:rPr>
-      <w:color w:val="4070a0"/>
+      <w:rFonts w:ascii="Consolas" w:hAnsi="Consolas"/>
+      <w:color w:val="4070A0"/>
+      <w:sz w:val="22"/>
     </w:rPr>
   </w:style>
   <w:style w:type="character" w:customStyle="1" w:styleId="StringTok">
     <w:name w:val="StringTok"/>
     <w:basedOn w:val="VerbatimChar"/>
     <w:rPr>
-      <w:color w:val="4070a0"/>
+      <w:rFonts w:ascii="Consolas" w:hAnsi="Consolas"/>
+      <w:color w:val="4070A0"/>
+      <w:sz w:val="22"/>
     </w:rPr>
   </w:style>
   <w:style w:type="character" w:customStyle="1" w:styleId="VerbatimStringTok">
     <w:name w:val="VerbatimStringTok"/>
     <w:basedOn w:val="VerbatimChar"/>
     <w:rPr>
-      <w:color w:val="4070a0"/>
+      <w:rFonts w:ascii="Consolas" w:hAnsi="Consolas"/>
+      <w:color w:val="4070A0"/>
+      <w:sz w:val="22"/>
     </w:rPr>
   </w:style>
   <w:style w:type="character" w:customStyle="1" w:styleId="SpecialStringTok">
     <w:name w:val="SpecialStringTok"/>
     <w:basedOn w:val="VerbatimChar"/>
     <w:rPr>
-      <w:color w:val="bb6688"/>
+      <w:rFonts w:ascii="Consolas" w:hAnsi="Consolas"/>
+      <w:color w:val="BB6688"/>
+      <w:sz w:val="22"/>
     </w:rPr>
   </w:style>
   <w:style w:type="character" w:customStyle="1" w:styleId="ImportTok">
     <w:name w:val="ImportTok"/>
     <w:basedOn w:val="VerbatimChar"/>
-    <w:rPr/>
+    <w:rPr>
+      <w:rFonts w:ascii="Consolas" w:hAnsi="Consolas"/>
+      <w:sz w:val="22"/>
+    </w:rPr>
   </w:style>
   <w:style w:type="character" w:customStyle="1" w:styleId="CommentTok">
     <w:name w:val="CommentTok"/>
     <w:basedOn w:val="VerbatimChar"/>
     <w:rPr>
-      <w:color w:val="60a0b0"/>
+      <w:rFonts w:ascii="Consolas" w:hAnsi="Consolas"/>
       <w:i/>
+      <w:color w:val="60A0B0"/>
+      <w:sz w:val="22"/>
     </w:rPr>
   </w:style>
   <w:style w:type="character" w:customStyle="1" w:styleId="DocumentationTok">
     <w:name w:val="DocumentationTok"/>
     <w:basedOn w:val="VerbatimChar"/>
     <w:rPr>
-      <w:color w:val="ba2121"/>
+      <w:rFonts w:ascii="Consolas" w:hAnsi="Consolas"/>
       <w:i/>
+      <w:color w:val="BA2121"/>
+      <w:sz w:val="22"/>
     </w:rPr>
   </w:style>
   <w:style w:type="character" w:customStyle="1" w:styleId="AnnotationTok">
     <w:name w:val="AnnotationTok"/>
     <w:basedOn w:val="VerbatimChar"/>
     <w:rPr>
-      <w:color w:val="60a0b0"/>
+      <w:rFonts w:ascii="Consolas" w:hAnsi="Consolas"/>
       <w:b/>
       <w:i/>
+      <w:color w:val="60A0B0"/>
+      <w:sz w:val="22"/>
     </w:rPr>
   </w:style>
   <w:style w:type="character" w:customStyle="1" w:styleId="CommentVarTok">
     <w:name w:val="CommentVarTok"/>
     <w:basedOn w:val="VerbatimChar"/>
     <w:rPr>
-      <w:color w:val="60a0b0"/>
+      <w:rFonts w:ascii="Consolas" w:hAnsi="Consolas"/>
       <w:b/>
       <w:i/>
+      <w:color w:val="60A0B0"/>
+      <w:sz w:val="22"/>
     </w:rPr>
   </w:style>
   <w:style w:type="character" w:customStyle="1" w:styleId="OtherTok">
     <w:name w:val="OtherTok"/>
     <w:basedOn w:val="VerbatimChar"/>
     <w:rPr>
+      <w:rFonts w:ascii="Consolas" w:hAnsi="Consolas"/>
       <w:color w:val="007020"/>
+      <w:sz w:val="22"/>
     </w:rPr>
   </w:style>
   <w:style w:type="character" w:customStyle="1" w:styleId="FunctionTok">
     <w:name w:val="FunctionTok"/>
     <w:basedOn w:val="VerbatimChar"/>
     <w:rPr>
-      <w:color w:val="06287e"/>
+      <w:rFonts w:ascii="Consolas" w:hAnsi="Consolas"/>
+      <w:color w:val="06287E"/>
+      <w:sz w:val="22"/>
     </w:rPr>
   </w:style>
   <w:style w:type="character" w:customStyle="1" w:styleId="VariableTok">
     <w:name w:val="VariableTok"/>
     <w:basedOn w:val="VerbatimChar"/>
     <w:rPr>
-      <w:color w:val="19177c"/>
+      <w:rFonts w:ascii="Consolas" w:hAnsi="Consolas"/>
+      <w:color w:val="19177C"/>
+      <w:sz w:val="22"/>
     </w:rPr>
   </w:style>
   <w:style w:type="character" w:customStyle="1" w:styleId="ControlFlowTok">
     <w:name w:val="ControlFlowTok"/>
     <w:basedOn w:val="VerbatimChar"/>
     <w:rPr>
+      <w:rFonts w:ascii="Consolas" w:hAnsi="Consolas"/>
+      <w:b/>
       <w:color w:val="007020"/>
-      <w:b/>
+      <w:sz w:val="22"/>
     </w:rPr>
   </w:style>
   <w:style w:type="character" w:customStyle="1" w:styleId="OperatorTok">
     <w:name w:val="OperatorTok"/>
     <w:basedOn w:val="VerbatimChar"/>
     <w:rPr>
+      <w:rFonts w:ascii="Consolas" w:hAnsi="Consolas"/>
       <w:color w:val="666666"/>
+      <w:sz w:val="22"/>
     </w:rPr>
   </w:style>
   <w:style w:type="character" w:customStyle="1" w:styleId="BuiltInTok">
     <w:name w:val="BuiltInTok"/>
     <w:basedOn w:val="VerbatimChar"/>
-    <w:rPr/>
+    <w:rPr>
+      <w:rFonts w:ascii="Consolas" w:hAnsi="Consolas"/>
+      <w:sz w:val="22"/>
+    </w:rPr>
   </w:style>
   <w:style w:type="character" w:customStyle="1" w:styleId="ExtensionTok">
     <w:name w:val="ExtensionTok"/>
     <w:basedOn w:val="VerbatimChar"/>
-    <w:rPr/>
+    <w:rPr>
+      <w:rFonts w:ascii="Consolas" w:hAnsi="Consolas"/>
+      <w:sz w:val="22"/>
+    </w:rPr>
   </w:style>
   <w:style w:type="character" w:customStyle="1" w:styleId="PreprocessorTok">
     <w:name w:val="PreprocessorTok"/>
     <w:basedOn w:val="VerbatimChar"/>
     <w:rPr>
-      <w:color w:val="bc7a00"/>
+      <w:rFonts w:ascii="Consolas" w:hAnsi="Consolas"/>
+      <w:color w:val="BC7A00"/>
+      <w:sz w:val="22"/>
     </w:rPr>
   </w:style>
   <w:style w:type="character" w:customStyle="1" w:styleId="AttributeTok">
     <w:name w:val="AttributeTok"/>
     <w:basedOn w:val="VerbatimChar"/>
     <w:rPr>
-      <w:color w:val="7d9029"/>
+      <w:rFonts w:ascii="Consolas" w:hAnsi="Consolas"/>
+      <w:color w:val="7D9029"/>
+      <w:sz w:val="22"/>
     </w:rPr>
   </w:style>
   <w:style w:type="character" w:customStyle="1" w:styleId="RegionMarkerTok">
     <w:name w:val="RegionMarkerTok"/>
     <w:basedOn w:val="VerbatimChar"/>
-    <w:rPr/>
+    <w:rPr>
+      <w:rFonts w:ascii="Consolas" w:hAnsi="Consolas"/>
+      <w:sz w:val="22"/>
+    </w:rPr>
   </w:style>
   <w:style w:type="character" w:customStyle="1" w:styleId="InformationTok">
     <w:name w:val="InformationTok"/>
     <w:basedOn w:val="VerbatimChar"/>
     <w:rPr>
-      <w:color w:val="60a0b0"/>
+      <w:rFonts w:ascii="Consolas" w:hAnsi="Consolas"/>
       <w:b/>
       <w:i/>
+      <w:color w:val="60A0B0"/>
+      <w:sz w:val="22"/>
     </w:rPr>
   </w:style>
   <w:style w:type="character" w:customStyle="1" w:styleId="WarningTok">
     <w:name w:val="WarningTok"/>
     <w:basedOn w:val="VerbatimChar"/>
     <w:rPr>
-      <w:color w:val="60a0b0"/>
+      <w:rFonts w:ascii="Consolas" w:hAnsi="Consolas"/>
       <w:b/>
       <w:i/>
+      <w:color w:val="60A0B0"/>
+      <w:sz w:val="22"/>
     </w:rPr>
   </w:style>
   <w:style w:type="character" w:customStyle="1" w:styleId="AlertTok">
     <w:name w:val="AlertTok"/>
     <w:basedOn w:val="VerbatimChar"/>
     <w:rPr>
-      <w:color w:val="ff0000"/>
+      <w:rFonts w:ascii="Consolas" w:hAnsi="Consolas"/>
       <w:b/>
+      <w:color w:val="FF0000"/>
+      <w:sz w:val="22"/>
     </w:rPr>
   </w:style>
   <w:style w:type="character" w:customStyle="1" w:styleId="ErrorTok">
     <w:name w:val="ErrorTok"/>
     <w:basedOn w:val="VerbatimChar"/>
     <w:rPr>
-      <w:color w:val="ff0000"/>
+      <w:rFonts w:ascii="Consolas" w:hAnsi="Consolas"/>
       <w:b/>
+      <w:color w:val="FF0000"/>
+      <w:sz w:val="22"/>
     </w:rPr>
   </w:style>
   <w:style w:type="character" w:customStyle="1" w:styleId="NormalTok">
     <w:name w:val="NormalTok"/>
     <w:basedOn w:val="VerbatimChar"/>
-    <w:rPr/>
+    <w:rPr>
+      <w:rFonts w:ascii="Consolas" w:hAnsi="Consolas"/>
+      <w:sz w:val="22"/>
+    </w:rPr>
+  </w:style>
+  <w:style w:type="paragraph" w:styleId="10">
+    <w:name w:val="toc 1"/>
+    <w:basedOn w:val="a"/>
+    <w:next w:val="a"/>
+    <w:autoRedefine/>
+    <w:uiPriority w:val="39"/>
+    <w:unhideWhenUsed/>
+    <w:rsid w:val="00FA7367"/>
+    <w:pPr>
+      <w:spacing w:after="100"/>
+    </w:pPr>
   </w:style>
 </w:styles>
 </file>

</xml_diff>